<commit_message>
Reportes para el Estado Gestor
Lista de Ítems sobre el estado de la configuración en una solicitud de
cambio
Lista de Ítems sobre el control de cambios y la Configuración del
proyecto
Lista de cambios sobre la definición de los Requisitos del sistema en
una Solicitud de Cambio.
</commit_message>
<xml_diff>
--- a/FastHealth/Libreria produccion/Documentos/SGV_GP_PGC.docx
+++ b/FastHealth/Libreria produccion/Documentos/SGV_GP_PGC.docx
@@ -1,6 +1,6 @@
 
 <file path=word/document.xml><?xml version="1.0" encoding="utf-8"?>
-<w:document xmlns:wpc="http://schemas.microsoft.com/office/word/2010/wordprocessingCanvas" xmlns:cx="http://schemas.microsoft.com/office/drawing/2014/chartex" xmlns:mc="http://schemas.openxmlformats.org/markup-compatibility/2006" xmlns:o="urn:schemas-microsoft-com:office:office" xmlns:r="http://schemas.openxmlformats.org/officeDocument/2006/relationships" xmlns:m="http://schemas.openxmlformats.org/officeDocument/2006/math" xmlns:v="urn:schemas-microsoft-com:vml" xmlns:wp14="http://schemas.microsoft.com/office/word/2010/wordprocessingDrawing" xmlns:wp="http://schemas.openxmlformats.org/drawingml/2006/wordprocessingDrawing" xmlns:w10="urn:schemas-microsoft-com:office:word" xmlns:w="http://schemas.openxmlformats.org/wordprocessingml/2006/main" xmlns:w14="http://schemas.microsoft.com/office/word/2010/wordml" xmlns:w15="http://schemas.microsoft.com/office/word/2012/wordml" xmlns:w16se="http://schemas.microsoft.com/office/word/2015/wordml/symex" xmlns:wpg="http://schemas.microsoft.com/office/word/2010/wordprocessingGroup" xmlns:wpi="http://schemas.microsoft.com/office/word/2010/wordprocessingInk" xmlns:wne="http://schemas.microsoft.com/office/word/2006/wordml" xmlns:wps="http://schemas.microsoft.com/office/word/2010/wordprocessingShape" mc:Ignorable="w14 w15 w16se wp14">
+<w:document xmlns:wpc="http://schemas.microsoft.com/office/word/2010/wordprocessingCanvas" xmlns:mc="http://schemas.openxmlformats.org/markup-compatibility/2006" xmlns:o="urn:schemas-microsoft-com:office:office" xmlns:r="http://schemas.openxmlformats.org/officeDocument/2006/relationships" xmlns:m="http://schemas.openxmlformats.org/officeDocument/2006/math" xmlns:v="urn:schemas-microsoft-com:vml" xmlns:wp14="http://schemas.microsoft.com/office/word/2010/wordprocessingDrawing" xmlns:wp="http://schemas.openxmlformats.org/drawingml/2006/wordprocessingDrawing" xmlns:w10="urn:schemas-microsoft-com:office:word" xmlns:w="http://schemas.openxmlformats.org/wordprocessingml/2006/main" xmlns:w14="http://schemas.microsoft.com/office/word/2010/wordml" xmlns:w15="http://schemas.microsoft.com/office/word/2012/wordml" xmlns:wpg="http://schemas.microsoft.com/office/word/2010/wordprocessingGroup" xmlns:wpi="http://schemas.microsoft.com/office/word/2010/wordprocessingInk" xmlns:wne="http://schemas.microsoft.com/office/word/2006/wordml" xmlns:wps="http://schemas.microsoft.com/office/word/2010/wordprocessingShape" mc:Ignorable="w14 w15 wp14">
   <w:body>
     <w:p>
       <w:pPr>
@@ -895,7 +895,7 @@
       <w:sdtContent>
         <w:p>
           <w:pPr>
-            <w:pStyle w:val="TtuloTDC"/>
+            <w:pStyle w:val="TtulodeTDC"/>
             <w:numPr>
               <w:ilvl w:val="0"/>
               <w:numId w:val="0"/>
@@ -4003,7 +4003,6 @@
       <w:r>
         <w:rPr>
           <w:noProof/>
-          <w:lang w:val="es-PE" w:eastAsia="es-PE"/>
         </w:rPr>
         <w:drawing>
           <wp:inline distT="0" distB="0" distL="0" distR="0" wp14:anchorId="67799D07" wp14:editId="3F8A0303">
@@ -12732,7 +12731,6 @@
       <w:r>
         <w:rPr>
           <w:noProof/>
-          <w:lang w:val="es-PE" w:eastAsia="es-PE"/>
         </w:rPr>
         <w:drawing>
           <wp:inline distT="0" distB="0" distL="0" distR="0">
@@ -17068,6 +17066,274 @@
     </w:tbl>
     <w:p/>
     <w:p/>
+    <w:tbl>
+      <w:tblPr>
+        <w:tblStyle w:val="Tabladecuadrcula6concolores-nfasis110"/>
+        <w:tblW w:w="0" w:type="auto"/>
+        <w:tblLook w:val="04A0" w:firstRow="1" w:lastRow="0" w:firstColumn="1" w:lastColumn="0" w:noHBand="0" w:noVBand="1"/>
+      </w:tblPr>
+      <w:tblGrid>
+        <w:gridCol w:w="1668"/>
+        <w:gridCol w:w="6976"/>
+      </w:tblGrid>
+      <w:tr>
+        <w:trPr>
+          <w:cnfStyle w:val="100000000000" w:firstRow="1" w:lastRow="0" w:firstColumn="0" w:lastColumn="0" w:oddVBand="0" w:evenVBand="0" w:oddHBand="0" w:evenHBand="0" w:firstRowFirstColumn="0" w:firstRowLastColumn="0" w:lastRowFirstColumn="0" w:lastRowLastColumn="0"/>
+        </w:trPr>
+        <w:tc>
+          <w:tcPr>
+            <w:cnfStyle w:val="001000000000" w:firstRow="0" w:lastRow="0" w:firstColumn="1" w:lastColumn="0" w:oddVBand="0" w:evenVBand="0" w:oddHBand="0" w:evenHBand="0" w:firstRowFirstColumn="0" w:firstRowLastColumn="0" w:lastRowFirstColumn="0" w:lastRowLastColumn="0"/>
+            <w:tcW w:w="1668" w:type="dxa"/>
+          </w:tcPr>
+          <w:p>
+            <w:r>
+              <w:t>ID</w:t>
+            </w:r>
+          </w:p>
+        </w:tc>
+        <w:tc>
+          <w:tcPr>
+            <w:tcW w:w="6976" w:type="dxa"/>
+          </w:tcPr>
+          <w:p>
+            <w:pPr>
+              <w:cnfStyle w:val="100000000000" w:firstRow="1" w:lastRow="0" w:firstColumn="0" w:lastColumn="0" w:oddVBand="0" w:evenVBand="0" w:oddHBand="0" w:evenHBand="0" w:firstRowFirstColumn="0" w:firstRowLastColumn="0" w:lastRowFirstColumn="0" w:lastRowLastColumn="0"/>
+            </w:pPr>
+            <w:r>
+              <w:t>SGV-RE-004</w:t>
+            </w:r>
+          </w:p>
+          <w:p>
+            <w:pPr>
+              <w:cnfStyle w:val="100000000000" w:firstRow="1" w:lastRow="0" w:firstColumn="0" w:lastColumn="0" w:oddVBand="0" w:evenVBand="0" w:oddHBand="0" w:evenHBand="0" w:firstRowFirstColumn="0" w:firstRowLastColumn="0" w:lastRowFirstColumn="0" w:lastRowLastColumn="0"/>
+            </w:pPr>
+          </w:p>
+        </w:tc>
+      </w:tr>
+      <w:tr>
+        <w:trPr>
+          <w:cnfStyle w:val="000000100000" w:firstRow="0" w:lastRow="0" w:firstColumn="0" w:lastColumn="0" w:oddVBand="0" w:evenVBand="0" w:oddHBand="1" w:evenHBand="0" w:firstRowFirstColumn="0" w:firstRowLastColumn="0" w:lastRowFirstColumn="0" w:lastRowLastColumn="0"/>
+        </w:trPr>
+        <w:tc>
+          <w:tcPr>
+            <w:cnfStyle w:val="001000000000" w:firstRow="0" w:lastRow="0" w:firstColumn="1" w:lastColumn="0" w:oddVBand="0" w:evenVBand="0" w:oddHBand="0" w:evenHBand="0" w:firstRowFirstColumn="0" w:firstRowLastColumn="0" w:lastRowFirstColumn="0" w:lastRowLastColumn="0"/>
+            <w:tcW w:w="1643" w:type="dxa"/>
+          </w:tcPr>
+          <w:p>
+            <w:pPr>
+              <w:rPr>
+                <w:b w:val="0"/>
+              </w:rPr>
+            </w:pPr>
+            <w:r>
+              <w:t>PARA</w:t>
+            </w:r>
+          </w:p>
+        </w:tc>
+        <w:tc>
+          <w:tcPr>
+            <w:tcW w:w="6851" w:type="dxa"/>
+          </w:tcPr>
+          <w:p>
+            <w:pPr>
+              <w:cnfStyle w:val="000000100000" w:firstRow="0" w:lastRow="0" w:firstColumn="0" w:lastColumn="0" w:oddVBand="0" w:evenVBand="0" w:oddHBand="1" w:evenHBand="0" w:firstRowFirstColumn="0" w:firstRowLastColumn="0" w:lastRowFirstColumn="0" w:lastRowLastColumn="0"/>
+            </w:pPr>
+            <w:r>
+              <w:t>Gestor de la Configuración</w:t>
+            </w:r>
+          </w:p>
+          <w:p>
+            <w:pPr>
+              <w:cnfStyle w:val="000000100000" w:firstRow="0" w:lastRow="0" w:firstColumn="0" w:lastColumn="0" w:oddVBand="0" w:evenVBand="0" w:oddHBand="1" w:evenHBand="0" w:firstRowFirstColumn="0" w:firstRowLastColumn="0" w:lastRowFirstColumn="0" w:lastRowLastColumn="0"/>
+            </w:pPr>
+          </w:p>
+        </w:tc>
+      </w:tr>
+      <w:tr>
+        <w:tc>
+          <w:tcPr>
+            <w:cnfStyle w:val="001000000000" w:firstRow="0" w:lastRow="0" w:firstColumn="1" w:lastColumn="0" w:oddVBand="0" w:evenVBand="0" w:oddHBand="0" w:evenHBand="0" w:firstRowFirstColumn="0" w:firstRowLastColumn="0" w:lastRowFirstColumn="0" w:lastRowLastColumn="0"/>
+            <w:tcW w:w="1643" w:type="dxa"/>
+          </w:tcPr>
+          <w:p>
+            <w:pPr>
+              <w:rPr>
+                <w:b w:val="0"/>
+              </w:rPr>
+            </w:pPr>
+            <w:r>
+              <w:t>TITULO</w:t>
+            </w:r>
+          </w:p>
+        </w:tc>
+        <w:tc>
+          <w:tcPr>
+            <w:tcW w:w="6851" w:type="dxa"/>
+          </w:tcPr>
+          <w:p>
+            <w:pPr>
+              <w:cnfStyle w:val="000000000000" w:firstRow="0" w:lastRow="0" w:firstColumn="0" w:lastColumn="0" w:oddVBand="0" w:evenVBand="0" w:oddHBand="0" w:evenHBand="0" w:firstRowFirstColumn="0" w:firstRowLastColumn="0" w:lastRowFirstColumn="0" w:lastRowLastColumn="0"/>
+            </w:pPr>
+            <w:r>
+              <w:t>Lista de Ítems sobre el estado de la configuración en una solicitud de cambio</w:t>
+            </w:r>
+          </w:p>
+          <w:p>
+            <w:pPr>
+              <w:cnfStyle w:val="000000000000" w:firstRow="0" w:lastRow="0" w:firstColumn="0" w:lastColumn="0" w:oddVBand="0" w:evenVBand="0" w:oddHBand="0" w:evenHBand="0" w:firstRowFirstColumn="0" w:firstRowLastColumn="0" w:lastRowFirstColumn="0" w:lastRowLastColumn="0"/>
+            </w:pPr>
+          </w:p>
+        </w:tc>
+      </w:tr>
+      <w:tr>
+        <w:trPr>
+          <w:cnfStyle w:val="000000100000" w:firstRow="0" w:lastRow="0" w:firstColumn="0" w:lastColumn="0" w:oddVBand="0" w:evenVBand="0" w:oddHBand="1" w:evenHBand="0" w:firstRowFirstColumn="0" w:firstRowLastColumn="0" w:lastRowFirstColumn="0" w:lastRowLastColumn="0"/>
+        </w:trPr>
+        <w:tc>
+          <w:tcPr>
+            <w:cnfStyle w:val="001000000000" w:firstRow="0" w:lastRow="0" w:firstColumn="1" w:lastColumn="0" w:oddVBand="0" w:evenVBand="0" w:oddHBand="0" w:evenHBand="0" w:firstRowFirstColumn="0" w:firstRowLastColumn="0" w:lastRowFirstColumn="0" w:lastRowLastColumn="0"/>
+            <w:tcW w:w="1643" w:type="dxa"/>
+          </w:tcPr>
+          <w:p>
+            <w:pPr>
+              <w:rPr>
+                <w:b w:val="0"/>
+              </w:rPr>
+            </w:pPr>
+            <w:r>
+              <w:t>PROPOSITO</w:t>
+            </w:r>
+          </w:p>
+        </w:tc>
+        <w:tc>
+          <w:tcPr>
+            <w:tcW w:w="6851" w:type="dxa"/>
+          </w:tcPr>
+          <w:p>
+            <w:pPr>
+              <w:cnfStyle w:val="000000100000" w:firstRow="0" w:lastRow="0" w:firstColumn="0" w:lastColumn="0" w:oddVBand="0" w:evenVBand="0" w:oddHBand="1" w:evenHBand="0" w:firstRowFirstColumn="0" w:firstRowLastColumn="0" w:lastRowFirstColumn="0" w:lastRowLastColumn="0"/>
+            </w:pPr>
+            <w:r>
+              <w:t xml:space="preserve">Contar con una lista de Ítems sobre el estado de la configuración en una solicitud de cambio, para  que el Gestor de la Configuración pueda supervisar y notificar el estado de la configuración. </w:t>
+            </w:r>
+          </w:p>
+          <w:p>
+            <w:pPr>
+              <w:cnfStyle w:val="000000100000" w:firstRow="0" w:lastRow="0" w:firstColumn="0" w:lastColumn="0" w:oddVBand="0" w:evenVBand="0" w:oddHBand="1" w:evenHBand="0" w:firstRowFirstColumn="0" w:firstRowLastColumn="0" w:lastRowFirstColumn="0" w:lastRowLastColumn="0"/>
+            </w:pPr>
+          </w:p>
+        </w:tc>
+      </w:tr>
+      <w:tr>
+        <w:tc>
+          <w:tcPr>
+            <w:cnfStyle w:val="001000000000" w:firstRow="0" w:lastRow="0" w:firstColumn="1" w:lastColumn="0" w:oddVBand="0" w:evenVBand="0" w:oddHBand="0" w:evenHBand="0" w:firstRowFirstColumn="0" w:firstRowLastColumn="0" w:lastRowFirstColumn="0" w:lastRowLastColumn="0"/>
+            <w:tcW w:w="1643" w:type="dxa"/>
+          </w:tcPr>
+          <w:p>
+            <w:pPr>
+              <w:rPr>
+                <w:b w:val="0"/>
+              </w:rPr>
+            </w:pPr>
+            <w:r>
+              <w:t>ENTRADAS</w:t>
+            </w:r>
+          </w:p>
+        </w:tc>
+        <w:tc>
+          <w:tcPr>
+            <w:tcW w:w="6851" w:type="dxa"/>
+          </w:tcPr>
+          <w:p>
+            <w:pPr>
+              <w:cnfStyle w:val="000000000000" w:firstRow="0" w:lastRow="0" w:firstColumn="0" w:lastColumn="0" w:oddVBand="0" w:evenVBand="0" w:oddHBand="0" w:evenHBand="0" w:firstRowFirstColumn="0" w:firstRowLastColumn="0" w:lastRowFirstColumn="0" w:lastRowLastColumn="0"/>
+            </w:pPr>
+            <w:r>
+              <w:t>Sistema</w:t>
+            </w:r>
+          </w:p>
+          <w:p>
+            <w:pPr>
+              <w:cnfStyle w:val="000000000000" w:firstRow="0" w:lastRow="0" w:firstColumn="0" w:lastColumn="0" w:oddVBand="0" w:evenVBand="0" w:oddHBand="0" w:evenHBand="0" w:firstRowFirstColumn="0" w:firstRowLastColumn="0" w:lastRowFirstColumn="0" w:lastRowLastColumn="0"/>
+            </w:pPr>
+            <w:r>
+              <w:t>Id Solicitud de cambio</w:t>
+            </w:r>
+          </w:p>
+        </w:tc>
+      </w:tr>
+      <w:tr>
+        <w:trPr>
+          <w:cnfStyle w:val="000000100000" w:firstRow="0" w:lastRow="0" w:firstColumn="0" w:lastColumn="0" w:oddVBand="0" w:evenVBand="0" w:oddHBand="1" w:evenHBand="0" w:firstRowFirstColumn="0" w:firstRowLastColumn="0" w:lastRowFirstColumn="0" w:lastRowLastColumn="0"/>
+        </w:trPr>
+        <w:tc>
+          <w:tcPr>
+            <w:cnfStyle w:val="001000000000" w:firstRow="0" w:lastRow="0" w:firstColumn="1" w:lastColumn="0" w:oddVBand="0" w:evenVBand="0" w:oddHBand="0" w:evenHBand="0" w:firstRowFirstColumn="0" w:firstRowLastColumn="0" w:lastRowFirstColumn="0" w:lastRowLastColumn="0"/>
+            <w:tcW w:w="1643" w:type="dxa"/>
+          </w:tcPr>
+          <w:p>
+            <w:pPr>
+              <w:rPr>
+                <w:b w:val="0"/>
+              </w:rPr>
+            </w:pPr>
+            <w:r>
+              <w:t>SALIDAS</w:t>
+            </w:r>
+          </w:p>
+        </w:tc>
+        <w:tc>
+          <w:tcPr>
+            <w:tcW w:w="6851" w:type="dxa"/>
+          </w:tcPr>
+          <w:p>
+            <w:pPr>
+              <w:cnfStyle w:val="000000100000" w:firstRow="0" w:lastRow="0" w:firstColumn="0" w:lastColumn="0" w:oddVBand="0" w:evenVBand="0" w:oddHBand="1" w:evenHBand="0" w:firstRowFirstColumn="0" w:firstRowLastColumn="0" w:lastRowFirstColumn="0" w:lastRowLastColumn="0"/>
+            </w:pPr>
+            <w:r>
+              <w:sym w:font="Symbol" w:char="F0B7"/>
+            </w:r>
+            <w:r>
+              <w:t>Id Ítem</w:t>
+            </w:r>
+          </w:p>
+          <w:p>
+            <w:pPr>
+              <w:cnfStyle w:val="000000100000" w:firstRow="0" w:lastRow="0" w:firstColumn="0" w:lastColumn="0" w:oddVBand="0" w:evenVBand="0" w:oddHBand="1" w:evenHBand="0" w:firstRowFirstColumn="0" w:firstRowLastColumn="0" w:lastRowFirstColumn="0" w:lastRowLastColumn="0"/>
+            </w:pPr>
+            <w:r>
+              <w:sym w:font="Symbol" w:char="F0B7"/>
+            </w:r>
+            <w:r>
+              <w:t xml:space="preserve"> Descripción Ítem </w:t>
+            </w:r>
+          </w:p>
+          <w:p>
+            <w:pPr>
+              <w:cnfStyle w:val="000000100000" w:firstRow="0" w:lastRow="0" w:firstColumn="0" w:lastColumn="0" w:oddVBand="0" w:evenVBand="0" w:oddHBand="1" w:evenHBand="0" w:firstRowFirstColumn="0" w:firstRowLastColumn="0" w:lastRowFirstColumn="0" w:lastRowLastColumn="0"/>
+            </w:pPr>
+            <w:r>
+              <w:sym w:font="Symbol" w:char="F0B7"/>
+            </w:r>
+            <w:r>
+              <w:t xml:space="preserve"> Última versión </w:t>
+            </w:r>
+          </w:p>
+          <w:p>
+            <w:pPr>
+              <w:cnfStyle w:val="000000100000" w:firstRow="0" w:lastRow="0" w:firstColumn="0" w:lastColumn="0" w:oddVBand="0" w:evenVBand="0" w:oddHBand="1" w:evenHBand="0" w:firstRowFirstColumn="0" w:firstRowLastColumn="0" w:lastRowFirstColumn="0" w:lastRowLastColumn="0"/>
+            </w:pPr>
+            <w:r>
+              <w:sym w:font="Symbol" w:char="F0B7"/>
+            </w:r>
+            <w:r>
+              <w:t xml:space="preserve"> Fecha ultima commit</w:t>
+            </w:r>
+          </w:p>
+        </w:tc>
+      </w:tr>
+    </w:tbl>
     <w:p>
       <w:pPr>
         <w:pStyle w:val="MNormal"/>
@@ -17078,6 +17344,584 @@
           <w:sz w:val="28"/>
         </w:rPr>
       </w:pPr>
+    </w:p>
+    <w:tbl>
+      <w:tblPr>
+        <w:tblStyle w:val="Tabladecuadrcula6concolores-nfasis110"/>
+        <w:tblW w:w="0" w:type="auto"/>
+        <w:tblLook w:val="04A0" w:firstRow="1" w:lastRow="0" w:firstColumn="1" w:lastColumn="0" w:noHBand="0" w:noVBand="1"/>
+      </w:tblPr>
+      <w:tblGrid>
+        <w:gridCol w:w="1643"/>
+        <w:gridCol w:w="6851"/>
+      </w:tblGrid>
+      <w:tr>
+        <w:trPr>
+          <w:cnfStyle w:val="100000000000" w:firstRow="1" w:lastRow="0" w:firstColumn="0" w:lastColumn="0" w:oddVBand="0" w:evenVBand="0" w:oddHBand="0" w:evenHBand="0" w:firstRowFirstColumn="0" w:firstRowLastColumn="0" w:lastRowFirstColumn="0" w:lastRowLastColumn="0"/>
+        </w:trPr>
+        <w:tc>
+          <w:tcPr>
+            <w:cnfStyle w:val="001000000000" w:firstRow="0" w:lastRow="0" w:firstColumn="1" w:lastColumn="0" w:oddVBand="0" w:evenVBand="0" w:oddHBand="0" w:evenHBand="0" w:firstRowFirstColumn="0" w:firstRowLastColumn="0" w:lastRowFirstColumn="0" w:lastRowLastColumn="0"/>
+            <w:tcW w:w="1643" w:type="dxa"/>
+          </w:tcPr>
+          <w:p>
+            <w:r>
+              <w:t>ID</w:t>
+            </w:r>
+          </w:p>
+        </w:tc>
+        <w:tc>
+          <w:tcPr>
+            <w:tcW w:w="6851" w:type="dxa"/>
+          </w:tcPr>
+          <w:p>
+            <w:pPr>
+              <w:cnfStyle w:val="100000000000" w:firstRow="1" w:lastRow="0" w:firstColumn="0" w:lastColumn="0" w:oddVBand="0" w:evenVBand="0" w:oddHBand="0" w:evenHBand="0" w:firstRowFirstColumn="0" w:firstRowLastColumn="0" w:lastRowFirstColumn="0" w:lastRowLastColumn="0"/>
+            </w:pPr>
+            <w:r>
+              <w:t>SGV-RE-005</w:t>
+            </w:r>
+          </w:p>
+          <w:p>
+            <w:pPr>
+              <w:cnfStyle w:val="100000000000" w:firstRow="1" w:lastRow="0" w:firstColumn="0" w:lastColumn="0" w:oddVBand="0" w:evenVBand="0" w:oddHBand="0" w:evenHBand="0" w:firstRowFirstColumn="0" w:firstRowLastColumn="0" w:lastRowFirstColumn="0" w:lastRowLastColumn="0"/>
+            </w:pPr>
+          </w:p>
+        </w:tc>
+      </w:tr>
+      <w:tr>
+        <w:trPr>
+          <w:cnfStyle w:val="000000100000" w:firstRow="0" w:lastRow="0" w:firstColumn="0" w:lastColumn="0" w:oddVBand="0" w:evenVBand="0" w:oddHBand="1" w:evenHBand="0" w:firstRowFirstColumn="0" w:firstRowLastColumn="0" w:lastRowFirstColumn="0" w:lastRowLastColumn="0"/>
+        </w:trPr>
+        <w:tc>
+          <w:tcPr>
+            <w:cnfStyle w:val="001000000000" w:firstRow="0" w:lastRow="0" w:firstColumn="1" w:lastColumn="0" w:oddVBand="0" w:evenVBand="0" w:oddHBand="0" w:evenHBand="0" w:firstRowFirstColumn="0" w:firstRowLastColumn="0" w:lastRowFirstColumn="0" w:lastRowLastColumn="0"/>
+            <w:tcW w:w="1643" w:type="dxa"/>
+          </w:tcPr>
+          <w:p>
+            <w:pPr>
+              <w:rPr>
+                <w:b w:val="0"/>
+              </w:rPr>
+            </w:pPr>
+            <w:r>
+              <w:t>PARA</w:t>
+            </w:r>
+          </w:p>
+        </w:tc>
+        <w:tc>
+          <w:tcPr>
+            <w:tcW w:w="6851" w:type="dxa"/>
+          </w:tcPr>
+          <w:p>
+            <w:pPr>
+              <w:cnfStyle w:val="000000100000" w:firstRow="0" w:lastRow="0" w:firstColumn="0" w:lastColumn="0" w:oddVBand="0" w:evenVBand="0" w:oddHBand="1" w:evenHBand="0" w:firstRowFirstColumn="0" w:firstRowLastColumn="0" w:lastRowFirstColumn="0" w:lastRowLastColumn="0"/>
+            </w:pPr>
+            <w:r>
+              <w:t>Gestor de la Configuración</w:t>
+            </w:r>
+          </w:p>
+          <w:p>
+            <w:pPr>
+              <w:cnfStyle w:val="000000100000" w:firstRow="0" w:lastRow="0" w:firstColumn="0" w:lastColumn="0" w:oddVBand="0" w:evenVBand="0" w:oddHBand="1" w:evenHBand="0" w:firstRowFirstColumn="0" w:firstRowLastColumn="0" w:lastRowFirstColumn="0" w:lastRowLastColumn="0"/>
+            </w:pPr>
+          </w:p>
+        </w:tc>
+      </w:tr>
+      <w:tr>
+        <w:tc>
+          <w:tcPr>
+            <w:cnfStyle w:val="001000000000" w:firstRow="0" w:lastRow="0" w:firstColumn="1" w:lastColumn="0" w:oddVBand="0" w:evenVBand="0" w:oddHBand="0" w:evenHBand="0" w:firstRowFirstColumn="0" w:firstRowLastColumn="0" w:lastRowFirstColumn="0" w:lastRowLastColumn="0"/>
+            <w:tcW w:w="1643" w:type="dxa"/>
+          </w:tcPr>
+          <w:p>
+            <w:pPr>
+              <w:rPr>
+                <w:b w:val="0"/>
+              </w:rPr>
+            </w:pPr>
+            <w:r>
+              <w:t>TITULO</w:t>
+            </w:r>
+          </w:p>
+        </w:tc>
+        <w:tc>
+          <w:tcPr>
+            <w:tcW w:w="6851" w:type="dxa"/>
+          </w:tcPr>
+          <w:p>
+            <w:pPr>
+              <w:cnfStyle w:val="000000000000" w:firstRow="0" w:lastRow="0" w:firstColumn="0" w:lastColumn="0" w:oddVBand="0" w:evenVBand="0" w:oddHBand="0" w:evenHBand="0" w:firstRowFirstColumn="0" w:firstRowLastColumn="0" w:lastRowFirstColumn="0" w:lastRowLastColumn="0"/>
+            </w:pPr>
+            <w:r>
+              <w:t xml:space="preserve">Lista de Ítems sobre el control de cambios y la Configuración del proyecto </w:t>
+            </w:r>
+          </w:p>
+        </w:tc>
+      </w:tr>
+      <w:tr>
+        <w:trPr>
+          <w:cnfStyle w:val="000000100000" w:firstRow="0" w:lastRow="0" w:firstColumn="0" w:lastColumn="0" w:oddVBand="0" w:evenVBand="0" w:oddHBand="1" w:evenHBand="0" w:firstRowFirstColumn="0" w:firstRowLastColumn="0" w:lastRowFirstColumn="0" w:lastRowLastColumn="0"/>
+        </w:trPr>
+        <w:tc>
+          <w:tcPr>
+            <w:cnfStyle w:val="001000000000" w:firstRow="0" w:lastRow="0" w:firstColumn="1" w:lastColumn="0" w:oddVBand="0" w:evenVBand="0" w:oddHBand="0" w:evenHBand="0" w:firstRowFirstColumn="0" w:firstRowLastColumn="0" w:lastRowFirstColumn="0" w:lastRowLastColumn="0"/>
+            <w:tcW w:w="1643" w:type="dxa"/>
+          </w:tcPr>
+          <w:p>
+            <w:pPr>
+              <w:rPr>
+                <w:b w:val="0"/>
+              </w:rPr>
+            </w:pPr>
+            <w:r>
+              <w:t>PROPOSITO</w:t>
+            </w:r>
+          </w:p>
+        </w:tc>
+        <w:tc>
+          <w:tcPr>
+            <w:tcW w:w="6851" w:type="dxa"/>
+          </w:tcPr>
+          <w:p>
+            <w:pPr>
+              <w:cnfStyle w:val="000000100000" w:firstRow="0" w:lastRow="0" w:firstColumn="0" w:lastColumn="0" w:oddVBand="0" w:evenVBand="0" w:oddHBand="1" w:evenHBand="0" w:firstRowFirstColumn="0" w:firstRowLastColumn="0" w:lastRowFirstColumn="0" w:lastRowLastColumn="0"/>
+            </w:pPr>
+            <w:r>
+              <w:t>Contar con una lista de Ítems sobre el control de cambios y la Configuración del proyecto, para  que el Gestor de la Configuración pueda gestionar y controlar los cambios a los artefactos que se desarrollan como productos de trabajo del proceso de desarrollo de software.</w:t>
+            </w:r>
+          </w:p>
+          <w:p>
+            <w:pPr>
+              <w:cnfStyle w:val="000000100000" w:firstRow="0" w:lastRow="0" w:firstColumn="0" w:lastColumn="0" w:oddVBand="0" w:evenVBand="0" w:oddHBand="1" w:evenHBand="0" w:firstRowFirstColumn="0" w:firstRowLastColumn="0" w:lastRowFirstColumn="0" w:lastRowLastColumn="0"/>
+            </w:pPr>
+          </w:p>
+        </w:tc>
+      </w:tr>
+      <w:tr>
+        <w:tc>
+          <w:tcPr>
+            <w:cnfStyle w:val="001000000000" w:firstRow="0" w:lastRow="0" w:firstColumn="1" w:lastColumn="0" w:oddVBand="0" w:evenVBand="0" w:oddHBand="0" w:evenHBand="0" w:firstRowFirstColumn="0" w:firstRowLastColumn="0" w:lastRowFirstColumn="0" w:lastRowLastColumn="0"/>
+            <w:tcW w:w="1643" w:type="dxa"/>
+          </w:tcPr>
+          <w:p>
+            <w:pPr>
+              <w:rPr>
+                <w:b w:val="0"/>
+              </w:rPr>
+            </w:pPr>
+            <w:r>
+              <w:t>ENTRADAS</w:t>
+            </w:r>
+          </w:p>
+        </w:tc>
+        <w:tc>
+          <w:tcPr>
+            <w:tcW w:w="6851" w:type="dxa"/>
+          </w:tcPr>
+          <w:p>
+            <w:pPr>
+              <w:cnfStyle w:val="000000000000" w:firstRow="0" w:lastRow="0" w:firstColumn="0" w:lastColumn="0" w:oddVBand="0" w:evenVBand="0" w:oddHBand="0" w:evenHBand="0" w:firstRowFirstColumn="0" w:firstRowLastColumn="0" w:lastRowFirstColumn="0" w:lastRowLastColumn="0"/>
+            </w:pPr>
+            <w:r>
+              <w:t>Sistema</w:t>
+            </w:r>
+          </w:p>
+          <w:p>
+            <w:pPr>
+              <w:cnfStyle w:val="000000000000" w:firstRow="0" w:lastRow="0" w:firstColumn="0" w:lastColumn="0" w:oddVBand="0" w:evenVBand="0" w:oddHBand="0" w:evenHBand="0" w:firstRowFirstColumn="0" w:firstRowLastColumn="0" w:lastRowFirstColumn="0" w:lastRowLastColumn="0"/>
+            </w:pPr>
+            <w:r>
+              <w:t>Id Solicitud de cambio</w:t>
+            </w:r>
+          </w:p>
+        </w:tc>
+      </w:tr>
+      <w:tr>
+        <w:trPr>
+          <w:cnfStyle w:val="000000100000" w:firstRow="0" w:lastRow="0" w:firstColumn="0" w:lastColumn="0" w:oddVBand="0" w:evenVBand="0" w:oddHBand="1" w:evenHBand="0" w:firstRowFirstColumn="0" w:firstRowLastColumn="0" w:lastRowFirstColumn="0" w:lastRowLastColumn="0"/>
+        </w:trPr>
+        <w:tc>
+          <w:tcPr>
+            <w:cnfStyle w:val="001000000000" w:firstRow="0" w:lastRow="0" w:firstColumn="1" w:lastColumn="0" w:oddVBand="0" w:evenVBand="0" w:oddHBand="0" w:evenHBand="0" w:firstRowFirstColumn="0" w:firstRowLastColumn="0" w:lastRowFirstColumn="0" w:lastRowLastColumn="0"/>
+            <w:tcW w:w="1643" w:type="dxa"/>
+          </w:tcPr>
+          <w:p>
+            <w:pPr>
+              <w:rPr>
+                <w:b w:val="0"/>
+              </w:rPr>
+            </w:pPr>
+            <w:r>
+              <w:t>SALIDAS</w:t>
+            </w:r>
+          </w:p>
+        </w:tc>
+        <w:tc>
+          <w:tcPr>
+            <w:tcW w:w="6851" w:type="dxa"/>
+          </w:tcPr>
+          <w:p>
+            <w:pPr>
+              <w:cnfStyle w:val="000000100000" w:firstRow="0" w:lastRow="0" w:firstColumn="0" w:lastColumn="0" w:oddVBand="0" w:evenVBand="0" w:oddHBand="1" w:evenHBand="0" w:firstRowFirstColumn="0" w:firstRowLastColumn="0" w:lastRowFirstColumn="0" w:lastRowLastColumn="0"/>
+            </w:pPr>
+            <w:r>
+              <w:sym w:font="Symbol" w:char="F0B7"/>
+            </w:r>
+            <w:r>
+              <w:t>Id Ítem</w:t>
+            </w:r>
+          </w:p>
+          <w:p>
+            <w:pPr>
+              <w:cnfStyle w:val="000000100000" w:firstRow="0" w:lastRow="0" w:firstColumn="0" w:lastColumn="0" w:oddVBand="0" w:evenVBand="0" w:oddHBand="1" w:evenHBand="0" w:firstRowFirstColumn="0" w:firstRowLastColumn="0" w:lastRowFirstColumn="0" w:lastRowLastColumn="0"/>
+            </w:pPr>
+            <w:r>
+              <w:sym w:font="Symbol" w:char="F0B7"/>
+            </w:r>
+            <w:r>
+              <w:t xml:space="preserve"> Descripción Ítem </w:t>
+            </w:r>
+          </w:p>
+          <w:p>
+            <w:pPr>
+              <w:cnfStyle w:val="000000100000" w:firstRow="0" w:lastRow="0" w:firstColumn="0" w:lastColumn="0" w:oddVBand="0" w:evenVBand="0" w:oddHBand="1" w:evenHBand="0" w:firstRowFirstColumn="0" w:firstRowLastColumn="0" w:lastRowFirstColumn="0" w:lastRowLastColumn="0"/>
+            </w:pPr>
+            <w:r>
+              <w:sym w:font="Symbol" w:char="F0B7"/>
+            </w:r>
+            <w:r>
+              <w:t xml:space="preserve"> Última versión </w:t>
+            </w:r>
+          </w:p>
+          <w:p>
+            <w:pPr>
+              <w:cnfStyle w:val="000000100000" w:firstRow="0" w:lastRow="0" w:firstColumn="0" w:lastColumn="0" w:oddVBand="0" w:evenVBand="0" w:oddHBand="1" w:evenHBand="0" w:firstRowFirstColumn="0" w:firstRowLastColumn="0" w:lastRowFirstColumn="0" w:lastRowLastColumn="0"/>
+            </w:pPr>
+            <w:r>
+              <w:sym w:font="Symbol" w:char="F0B7"/>
+            </w:r>
+            <w:r>
+              <w:t xml:space="preserve"> Fecha ultima commit</w:t>
+            </w:r>
+          </w:p>
+          <w:p>
+            <w:pPr>
+              <w:cnfStyle w:val="000000100000" w:firstRow="0" w:lastRow="0" w:firstColumn="0" w:lastColumn="0" w:oddVBand="0" w:evenVBand="0" w:oddHBand="1" w:evenHBand="0" w:firstRowFirstColumn="0" w:firstRowLastColumn="0" w:lastRowFirstColumn="0" w:lastRowLastColumn="0"/>
+            </w:pPr>
+            <w:r>
+              <w:sym w:font="Symbol" w:char="F0B7"/>
+            </w:r>
+            <w:r>
+              <w:t xml:space="preserve"> Comentario </w:t>
+            </w:r>
+          </w:p>
+          <w:p>
+            <w:pPr>
+              <w:cnfStyle w:val="000000100000" w:firstRow="0" w:lastRow="0" w:firstColumn="0" w:lastColumn="0" w:oddVBand="0" w:evenVBand="0" w:oddHBand="1" w:evenHBand="0" w:firstRowFirstColumn="0" w:firstRowLastColumn="0" w:lastRowFirstColumn="0" w:lastRowLastColumn="0"/>
+            </w:pPr>
+          </w:p>
+        </w:tc>
+      </w:tr>
+    </w:tbl>
+    <w:p>
+      <w:pPr>
+        <w:pStyle w:val="MNormal"/>
+        <w:spacing w:line="360" w:lineRule="auto"/>
+        <w:rPr>
+          <w:rFonts w:asciiTheme="minorHAnsi" w:hAnsiTheme="minorHAnsi"/>
+          <w:b/>
+          <w:sz w:val="28"/>
+        </w:rPr>
+      </w:pPr>
+    </w:p>
+    <w:tbl>
+      <w:tblPr>
+        <w:tblStyle w:val="Tabladecuadrcula6concolores-nfasis110"/>
+        <w:tblW w:w="0" w:type="auto"/>
+        <w:tblLook w:val="04A0" w:firstRow="1" w:lastRow="0" w:firstColumn="1" w:lastColumn="0" w:noHBand="0" w:noVBand="1"/>
+      </w:tblPr>
+      <w:tblGrid>
+        <w:gridCol w:w="1643"/>
+        <w:gridCol w:w="6851"/>
+      </w:tblGrid>
+      <w:tr>
+        <w:trPr>
+          <w:cnfStyle w:val="100000000000" w:firstRow="1" w:lastRow="0" w:firstColumn="0" w:lastColumn="0" w:oddVBand="0" w:evenVBand="0" w:oddHBand="0" w:evenHBand="0" w:firstRowFirstColumn="0" w:firstRowLastColumn="0" w:lastRowFirstColumn="0" w:lastRowLastColumn="0"/>
+        </w:trPr>
+        <w:tc>
+          <w:tcPr>
+            <w:cnfStyle w:val="001000000000" w:firstRow="0" w:lastRow="0" w:firstColumn="1" w:lastColumn="0" w:oddVBand="0" w:evenVBand="0" w:oddHBand="0" w:evenHBand="0" w:firstRowFirstColumn="0" w:firstRowLastColumn="0" w:lastRowFirstColumn="0" w:lastRowLastColumn="0"/>
+            <w:tcW w:w="1643" w:type="dxa"/>
+          </w:tcPr>
+          <w:p>
+            <w:r>
+              <w:lastRenderedPageBreak/>
+              <w:t>ID</w:t>
+            </w:r>
+          </w:p>
+        </w:tc>
+        <w:tc>
+          <w:tcPr>
+            <w:tcW w:w="6851" w:type="dxa"/>
+          </w:tcPr>
+          <w:p>
+            <w:pPr>
+              <w:cnfStyle w:val="100000000000" w:firstRow="1" w:lastRow="0" w:firstColumn="0" w:lastColumn="0" w:oddVBand="0" w:evenVBand="0" w:oddHBand="0" w:evenHBand="0" w:firstRowFirstColumn="0" w:firstRowLastColumn="0" w:lastRowFirstColumn="0" w:lastRowLastColumn="0"/>
+            </w:pPr>
+            <w:r>
+              <w:t>SGV-RE-006</w:t>
+            </w:r>
+          </w:p>
+          <w:p>
+            <w:pPr>
+              <w:cnfStyle w:val="100000000000" w:firstRow="1" w:lastRow="0" w:firstColumn="0" w:lastColumn="0" w:oddVBand="0" w:evenVBand="0" w:oddHBand="0" w:evenHBand="0" w:firstRowFirstColumn="0" w:firstRowLastColumn="0" w:lastRowFirstColumn="0" w:lastRowLastColumn="0"/>
+            </w:pPr>
+          </w:p>
+        </w:tc>
+      </w:tr>
+      <w:tr>
+        <w:trPr>
+          <w:cnfStyle w:val="000000100000" w:firstRow="0" w:lastRow="0" w:firstColumn="0" w:lastColumn="0" w:oddVBand="0" w:evenVBand="0" w:oddHBand="1" w:evenHBand="0" w:firstRowFirstColumn="0" w:firstRowLastColumn="0" w:lastRowFirstColumn="0" w:lastRowLastColumn="0"/>
+        </w:trPr>
+        <w:tc>
+          <w:tcPr>
+            <w:cnfStyle w:val="001000000000" w:firstRow="0" w:lastRow="0" w:firstColumn="1" w:lastColumn="0" w:oddVBand="0" w:evenVBand="0" w:oddHBand="0" w:evenHBand="0" w:firstRowFirstColumn="0" w:firstRowLastColumn="0" w:lastRowFirstColumn="0" w:lastRowLastColumn="0"/>
+            <w:tcW w:w="1643" w:type="dxa"/>
+          </w:tcPr>
+          <w:p>
+            <w:pPr>
+              <w:rPr>
+                <w:b w:val="0"/>
+              </w:rPr>
+            </w:pPr>
+            <w:r>
+              <w:t>PARA</w:t>
+            </w:r>
+          </w:p>
+        </w:tc>
+        <w:tc>
+          <w:tcPr>
+            <w:tcW w:w="6851" w:type="dxa"/>
+          </w:tcPr>
+          <w:p>
+            <w:pPr>
+              <w:cnfStyle w:val="000000100000" w:firstRow="0" w:lastRow="0" w:firstColumn="0" w:lastColumn="0" w:oddVBand="0" w:evenVBand="0" w:oddHBand="1" w:evenHBand="0" w:firstRowFirstColumn="0" w:firstRowLastColumn="0" w:lastRowFirstColumn="0" w:lastRowLastColumn="0"/>
+            </w:pPr>
+            <w:r>
+              <w:t>Gestor de la Configuración</w:t>
+            </w:r>
+          </w:p>
+          <w:p>
+            <w:pPr>
+              <w:cnfStyle w:val="000000100000" w:firstRow="0" w:lastRow="0" w:firstColumn="0" w:lastColumn="0" w:oddVBand="0" w:evenVBand="0" w:oddHBand="1" w:evenHBand="0" w:firstRowFirstColumn="0" w:firstRowLastColumn="0" w:lastRowFirstColumn="0" w:lastRowLastColumn="0"/>
+            </w:pPr>
+          </w:p>
+        </w:tc>
+      </w:tr>
+      <w:tr>
+        <w:tc>
+          <w:tcPr>
+            <w:cnfStyle w:val="001000000000" w:firstRow="0" w:lastRow="0" w:firstColumn="1" w:lastColumn="0" w:oddVBand="0" w:evenVBand="0" w:oddHBand="0" w:evenHBand="0" w:firstRowFirstColumn="0" w:firstRowLastColumn="0" w:lastRowFirstColumn="0" w:lastRowLastColumn="0"/>
+            <w:tcW w:w="1643" w:type="dxa"/>
+          </w:tcPr>
+          <w:p>
+            <w:pPr>
+              <w:rPr>
+                <w:b w:val="0"/>
+              </w:rPr>
+            </w:pPr>
+            <w:r>
+              <w:t>TITULO</w:t>
+            </w:r>
+          </w:p>
+        </w:tc>
+        <w:tc>
+          <w:tcPr>
+            <w:tcW w:w="6851" w:type="dxa"/>
+          </w:tcPr>
+          <w:p>
+            <w:pPr>
+              <w:cnfStyle w:val="000000000000" w:firstRow="0" w:lastRow="0" w:firstColumn="0" w:lastColumn="0" w:oddVBand="0" w:evenVBand="0" w:oddHBand="0" w:evenHBand="0" w:firstRowFirstColumn="0" w:firstRowLastColumn="0" w:lastRowFirstColumn="0" w:lastRowLastColumn="0"/>
+            </w:pPr>
+            <w:r>
+              <w:t>Lista de cambios sobre la definición de los Requisitos del sistema en una Solicitud de Cambio.</w:t>
+            </w:r>
+          </w:p>
+        </w:tc>
+      </w:tr>
+      <w:tr>
+        <w:trPr>
+          <w:cnfStyle w:val="000000100000" w:firstRow="0" w:lastRow="0" w:firstColumn="0" w:lastColumn="0" w:oddVBand="0" w:evenVBand="0" w:oddHBand="1" w:evenHBand="0" w:firstRowFirstColumn="0" w:firstRowLastColumn="0" w:lastRowFirstColumn="0" w:lastRowLastColumn="0"/>
+        </w:trPr>
+        <w:tc>
+          <w:tcPr>
+            <w:cnfStyle w:val="001000000000" w:firstRow="0" w:lastRow="0" w:firstColumn="1" w:lastColumn="0" w:oddVBand="0" w:evenVBand="0" w:oddHBand="0" w:evenHBand="0" w:firstRowFirstColumn="0" w:firstRowLastColumn="0" w:lastRowFirstColumn="0" w:lastRowLastColumn="0"/>
+            <w:tcW w:w="1643" w:type="dxa"/>
+          </w:tcPr>
+          <w:p>
+            <w:pPr>
+              <w:rPr>
+                <w:b w:val="0"/>
+              </w:rPr>
+            </w:pPr>
+            <w:r>
+              <w:t>PROPOSITO</w:t>
+            </w:r>
+          </w:p>
+        </w:tc>
+        <w:tc>
+          <w:tcPr>
+            <w:tcW w:w="6851" w:type="dxa"/>
+          </w:tcPr>
+          <w:p>
+            <w:pPr>
+              <w:cnfStyle w:val="000000100000" w:firstRow="0" w:lastRow="0" w:firstColumn="0" w:lastColumn="0" w:oddVBand="0" w:evenVBand="0" w:oddHBand="1" w:evenHBand="0" w:firstRowFirstColumn="0" w:firstRowLastColumn="0" w:lastRowFirstColumn="0" w:lastRowLastColumn="0"/>
+            </w:pPr>
+            <w:r>
+              <w:t xml:space="preserve">Contar con una lista de cambios sobre la definición de los Requisitos del sistema </w:t>
+            </w:r>
+            <w:r>
+              <w:t>que han sido afectados por la atención de una Solicitud de cambio</w:t>
+            </w:r>
+            <w:r>
+              <w:t xml:space="preserve">, para  que el Gestor de la Configuración pueda monitorizar y reportar los cambios </w:t>
+            </w:r>
+          </w:p>
+          <w:p>
+            <w:pPr>
+              <w:cnfStyle w:val="000000100000" w:firstRow="0" w:lastRow="0" w:firstColumn="0" w:lastColumn="0" w:oddVBand="0" w:evenVBand="0" w:oddHBand="1" w:evenHBand="0" w:firstRowFirstColumn="0" w:firstRowLastColumn="0" w:lastRowFirstColumn="0" w:lastRowLastColumn="0"/>
+            </w:pPr>
+          </w:p>
+        </w:tc>
+      </w:tr>
+      <w:tr>
+        <w:tc>
+          <w:tcPr>
+            <w:cnfStyle w:val="001000000000" w:firstRow="0" w:lastRow="0" w:firstColumn="1" w:lastColumn="0" w:oddVBand="0" w:evenVBand="0" w:oddHBand="0" w:evenHBand="0" w:firstRowFirstColumn="0" w:firstRowLastColumn="0" w:lastRowFirstColumn="0" w:lastRowLastColumn="0"/>
+            <w:tcW w:w="1643" w:type="dxa"/>
+          </w:tcPr>
+          <w:p>
+            <w:pPr>
+              <w:rPr>
+                <w:b w:val="0"/>
+              </w:rPr>
+            </w:pPr>
+            <w:r>
+              <w:t>ENTRADAS</w:t>
+            </w:r>
+          </w:p>
+        </w:tc>
+        <w:tc>
+          <w:tcPr>
+            <w:tcW w:w="6851" w:type="dxa"/>
+          </w:tcPr>
+          <w:p>
+            <w:pPr>
+              <w:cnfStyle w:val="000000000000" w:firstRow="0" w:lastRow="0" w:firstColumn="0" w:lastColumn="0" w:oddVBand="0" w:evenVBand="0" w:oddHBand="0" w:evenHBand="0" w:firstRowFirstColumn="0" w:firstRowLastColumn="0" w:lastRowFirstColumn="0" w:lastRowLastColumn="0"/>
+            </w:pPr>
+            <w:r>
+              <w:t>Sistema</w:t>
+            </w:r>
+          </w:p>
+          <w:p>
+            <w:pPr>
+              <w:cnfStyle w:val="000000000000" w:firstRow="0" w:lastRow="0" w:firstColumn="0" w:lastColumn="0" w:oddVBand="0" w:evenVBand="0" w:oddHBand="0" w:evenHBand="0" w:firstRowFirstColumn="0" w:firstRowLastColumn="0" w:lastRowFirstColumn="0" w:lastRowLastColumn="0"/>
+            </w:pPr>
+            <w:r>
+              <w:t>Id Solicitud de cambio</w:t>
+            </w:r>
+          </w:p>
+        </w:tc>
+      </w:tr>
+      <w:tr>
+        <w:trPr>
+          <w:cnfStyle w:val="000000100000" w:firstRow="0" w:lastRow="0" w:firstColumn="0" w:lastColumn="0" w:oddVBand="0" w:evenVBand="0" w:oddHBand="1" w:evenHBand="0" w:firstRowFirstColumn="0" w:firstRowLastColumn="0" w:lastRowFirstColumn="0" w:lastRowLastColumn="0"/>
+        </w:trPr>
+        <w:tc>
+          <w:tcPr>
+            <w:cnfStyle w:val="001000000000" w:firstRow="0" w:lastRow="0" w:firstColumn="1" w:lastColumn="0" w:oddVBand="0" w:evenVBand="0" w:oddHBand="0" w:evenHBand="0" w:firstRowFirstColumn="0" w:firstRowLastColumn="0" w:lastRowFirstColumn="0" w:lastRowLastColumn="0"/>
+            <w:tcW w:w="1643" w:type="dxa"/>
+          </w:tcPr>
+          <w:p>
+            <w:pPr>
+              <w:rPr>
+                <w:b w:val="0"/>
+              </w:rPr>
+            </w:pPr>
+            <w:r>
+              <w:t>SALIDAS</w:t>
+            </w:r>
+          </w:p>
+        </w:tc>
+        <w:tc>
+          <w:tcPr>
+            <w:tcW w:w="6851" w:type="dxa"/>
+          </w:tcPr>
+          <w:p>
+            <w:pPr>
+              <w:cnfStyle w:val="000000100000" w:firstRow="0" w:lastRow="0" w:firstColumn="0" w:lastColumn="0" w:oddVBand="0" w:evenVBand="0" w:oddHBand="1" w:evenHBand="0" w:firstRowFirstColumn="0" w:firstRowLastColumn="0" w:lastRowFirstColumn="0" w:lastRowLastColumn="0"/>
+            </w:pPr>
+            <w:r>
+              <w:sym w:font="Symbol" w:char="F0B7"/>
+            </w:r>
+            <w:r>
+              <w:t>Id Ítem</w:t>
+            </w:r>
+          </w:p>
+          <w:p>
+            <w:pPr>
+              <w:cnfStyle w:val="000000100000" w:firstRow="0" w:lastRow="0" w:firstColumn="0" w:lastColumn="0" w:oddVBand="0" w:evenVBand="0" w:oddHBand="1" w:evenHBand="0" w:firstRowFirstColumn="0" w:firstRowLastColumn="0" w:lastRowFirstColumn="0" w:lastRowLastColumn="0"/>
+            </w:pPr>
+            <w:r>
+              <w:sym w:font="Symbol" w:char="F0B7"/>
+            </w:r>
+            <w:r>
+              <w:t xml:space="preserve"> Descripción Ítem </w:t>
+            </w:r>
+          </w:p>
+          <w:p>
+            <w:pPr>
+              <w:cnfStyle w:val="000000100000" w:firstRow="0" w:lastRow="0" w:firstColumn="0" w:lastColumn="0" w:oddVBand="0" w:evenVBand="0" w:oddHBand="1" w:evenHBand="0" w:firstRowFirstColumn="0" w:firstRowLastColumn="0" w:lastRowFirstColumn="0" w:lastRowLastColumn="0"/>
+            </w:pPr>
+            <w:r>
+              <w:sym w:font="Symbol" w:char="F0B7"/>
+            </w:r>
+            <w:r>
+              <w:t xml:space="preserve"> Última versión </w:t>
+            </w:r>
+          </w:p>
+          <w:p>
+            <w:pPr>
+              <w:cnfStyle w:val="000000100000" w:firstRow="0" w:lastRow="0" w:firstColumn="0" w:lastColumn="0" w:oddVBand="0" w:evenVBand="0" w:oddHBand="1" w:evenHBand="0" w:firstRowFirstColumn="0" w:firstRowLastColumn="0" w:lastRowFirstColumn="0" w:lastRowLastColumn="0"/>
+            </w:pPr>
+            <w:r>
+              <w:sym w:font="Symbol" w:char="F0B7"/>
+            </w:r>
+            <w:r>
+              <w:t xml:space="preserve"> Fecha ultima commit</w:t>
+            </w:r>
+          </w:p>
+          <w:p>
+            <w:pPr>
+              <w:cnfStyle w:val="000000100000" w:firstRow="0" w:lastRow="0" w:firstColumn="0" w:lastColumn="0" w:oddVBand="0" w:evenVBand="0" w:oddHBand="1" w:evenHBand="0" w:firstRowFirstColumn="0" w:firstRowLastColumn="0" w:lastRowFirstColumn="0" w:lastRowLastColumn="0"/>
+            </w:pPr>
+          </w:p>
+        </w:tc>
+      </w:tr>
+    </w:tbl>
+    <w:p>
+      <w:pPr>
+        <w:pStyle w:val="MNormal"/>
+        <w:spacing w:line="360" w:lineRule="auto"/>
+        <w:rPr>
+          <w:rFonts w:asciiTheme="minorHAnsi" w:hAnsiTheme="minorHAnsi"/>
+          <w:b/>
+          <w:sz w:val="28"/>
+        </w:rPr>
+      </w:pPr>
+      <w:bookmarkStart w:id="17" w:name="_GoBack"/>
+      <w:bookmarkEnd w:id="17"/>
     </w:p>
     <w:p>
       <w:pPr>
@@ -17211,8 +18055,6 @@
         </w:rPr>
         <w:t xml:space="preserve">A </w:t>
       </w:r>
-      <w:bookmarkStart w:id="17" w:name="_GoBack"/>
-      <w:bookmarkEnd w:id="17"/>
       <w:r>
         <w:rPr>
           <w:rFonts w:asciiTheme="minorHAnsi" w:hAnsiTheme="minorHAnsi" w:cstheme="minorHAnsi"/>
@@ -17528,7 +18370,6 @@
               <w:cnfStyle w:val="000000100000" w:firstRow="0" w:lastRow="0" w:firstColumn="0" w:lastColumn="0" w:oddVBand="0" w:evenVBand="0" w:oddHBand="1" w:evenHBand="0" w:firstRowFirstColumn="0" w:firstRowLastColumn="0" w:lastRowFirstColumn="0" w:lastRowLastColumn="0"/>
             </w:pPr>
             <w:r>
-              <w:lastRenderedPageBreak/>
               <w:t>Id solicitud</w:t>
             </w:r>
           </w:p>
@@ -18224,7 +19065,7 @@
 </file>
 
 <file path=word/endnotes.xml><?xml version="1.0" encoding="utf-8"?>
-<w:endnotes xmlns:wpc="http://schemas.microsoft.com/office/word/2010/wordprocessingCanvas" xmlns:cx="http://schemas.microsoft.com/office/drawing/2014/chartex" xmlns:mc="http://schemas.openxmlformats.org/markup-compatibility/2006" xmlns:o="urn:schemas-microsoft-com:office:office" xmlns:r="http://schemas.openxmlformats.org/officeDocument/2006/relationships" xmlns:m="http://schemas.openxmlformats.org/officeDocument/2006/math" xmlns:v="urn:schemas-microsoft-com:vml" xmlns:wp14="http://schemas.microsoft.com/office/word/2010/wordprocessingDrawing" xmlns:wp="http://schemas.openxmlformats.org/drawingml/2006/wordprocessingDrawing" xmlns:w10="urn:schemas-microsoft-com:office:word" xmlns:w="http://schemas.openxmlformats.org/wordprocessingml/2006/main" xmlns:w14="http://schemas.microsoft.com/office/word/2010/wordml" xmlns:w15="http://schemas.microsoft.com/office/word/2012/wordml" xmlns:w16se="http://schemas.microsoft.com/office/word/2015/wordml/symex" xmlns:wpg="http://schemas.microsoft.com/office/word/2010/wordprocessingGroup" xmlns:wpi="http://schemas.microsoft.com/office/word/2010/wordprocessingInk" xmlns:wne="http://schemas.microsoft.com/office/word/2006/wordml" xmlns:wps="http://schemas.microsoft.com/office/word/2010/wordprocessingShape" mc:Ignorable="w14 w15 w16se wp14">
+<w:endnotes xmlns:wpc="http://schemas.microsoft.com/office/word/2010/wordprocessingCanvas" xmlns:mc="http://schemas.openxmlformats.org/markup-compatibility/2006" xmlns:o="urn:schemas-microsoft-com:office:office" xmlns:r="http://schemas.openxmlformats.org/officeDocument/2006/relationships" xmlns:m="http://schemas.openxmlformats.org/officeDocument/2006/math" xmlns:v="urn:schemas-microsoft-com:vml" xmlns:wp14="http://schemas.microsoft.com/office/word/2010/wordprocessingDrawing" xmlns:wp="http://schemas.openxmlformats.org/drawingml/2006/wordprocessingDrawing" xmlns:w10="urn:schemas-microsoft-com:office:word" xmlns:w="http://schemas.openxmlformats.org/wordprocessingml/2006/main" xmlns:w14="http://schemas.microsoft.com/office/word/2010/wordml" xmlns:w15="http://schemas.microsoft.com/office/word/2012/wordml" xmlns:wpg="http://schemas.microsoft.com/office/word/2010/wordprocessingGroup" xmlns:wpi="http://schemas.microsoft.com/office/word/2010/wordprocessingInk" xmlns:wne="http://schemas.microsoft.com/office/word/2006/wordml" xmlns:wps="http://schemas.microsoft.com/office/word/2010/wordprocessingShape" mc:Ignorable="w14 w15 wp14">
   <w:endnote w:type="separator" w:id="-1">
     <w:p>
       <w:r>
@@ -18243,7 +19084,7 @@
 </file>
 
 <file path=word/footer1.xml><?xml version="1.0" encoding="utf-8"?>
-<w:ftr xmlns:wpc="http://schemas.microsoft.com/office/word/2010/wordprocessingCanvas" xmlns:cx="http://schemas.microsoft.com/office/drawing/2014/chartex" xmlns:mc="http://schemas.openxmlformats.org/markup-compatibility/2006" xmlns:o="urn:schemas-microsoft-com:office:office" xmlns:r="http://schemas.openxmlformats.org/officeDocument/2006/relationships" xmlns:m="http://schemas.openxmlformats.org/officeDocument/2006/math" xmlns:v="urn:schemas-microsoft-com:vml" xmlns:wp14="http://schemas.microsoft.com/office/word/2010/wordprocessingDrawing" xmlns:wp="http://schemas.openxmlformats.org/drawingml/2006/wordprocessingDrawing" xmlns:w10="urn:schemas-microsoft-com:office:word" xmlns:w="http://schemas.openxmlformats.org/wordprocessingml/2006/main" xmlns:w14="http://schemas.microsoft.com/office/word/2010/wordml" xmlns:w15="http://schemas.microsoft.com/office/word/2012/wordml" xmlns:w16se="http://schemas.microsoft.com/office/word/2015/wordml/symex" xmlns:wpg="http://schemas.microsoft.com/office/word/2010/wordprocessingGroup" xmlns:wpi="http://schemas.microsoft.com/office/word/2010/wordprocessingInk" xmlns:wne="http://schemas.microsoft.com/office/word/2006/wordml" xmlns:wps="http://schemas.microsoft.com/office/word/2010/wordprocessingShape" mc:Ignorable="w14 w15 w16se wp14">
+<w:ftr xmlns:wpc="http://schemas.microsoft.com/office/word/2010/wordprocessingCanvas" xmlns:mc="http://schemas.openxmlformats.org/markup-compatibility/2006" xmlns:o="urn:schemas-microsoft-com:office:office" xmlns:r="http://schemas.openxmlformats.org/officeDocument/2006/relationships" xmlns:m="http://schemas.openxmlformats.org/officeDocument/2006/math" xmlns:v="urn:schemas-microsoft-com:vml" xmlns:wp14="http://schemas.microsoft.com/office/word/2010/wordprocessingDrawing" xmlns:wp="http://schemas.openxmlformats.org/drawingml/2006/wordprocessingDrawing" xmlns:w10="urn:schemas-microsoft-com:office:word" xmlns:w="http://schemas.openxmlformats.org/wordprocessingml/2006/main" xmlns:w14="http://schemas.microsoft.com/office/word/2010/wordml" xmlns:w15="http://schemas.microsoft.com/office/word/2012/wordml" xmlns:wpg="http://schemas.microsoft.com/office/word/2010/wordprocessingGroup" xmlns:wpi="http://schemas.microsoft.com/office/word/2010/wordprocessingInk" xmlns:wne="http://schemas.microsoft.com/office/word/2006/wordml" xmlns:wps="http://schemas.microsoft.com/office/word/2010/wordprocessingShape" mc:Ignorable="w14 w15 wp14">
   <w:p>
     <w:pPr>
       <w:pStyle w:val="Piedepgina"/>
@@ -18321,7 +19162,7 @@
         <w:rStyle w:val="Nmerodepgina"/>
         <w:noProof/>
       </w:rPr>
-      <w:t>22</w:t>
+      <w:t>23</w:t>
     </w:r>
     <w:r>
       <w:rPr>
@@ -18334,7 +19175,7 @@
 </file>
 
 <file path=word/footnotes.xml><?xml version="1.0" encoding="utf-8"?>
-<w:footnotes xmlns:wpc="http://schemas.microsoft.com/office/word/2010/wordprocessingCanvas" xmlns:cx="http://schemas.microsoft.com/office/drawing/2014/chartex" xmlns:mc="http://schemas.openxmlformats.org/markup-compatibility/2006" xmlns:o="urn:schemas-microsoft-com:office:office" xmlns:r="http://schemas.openxmlformats.org/officeDocument/2006/relationships" xmlns:m="http://schemas.openxmlformats.org/officeDocument/2006/math" xmlns:v="urn:schemas-microsoft-com:vml" xmlns:wp14="http://schemas.microsoft.com/office/word/2010/wordprocessingDrawing" xmlns:wp="http://schemas.openxmlformats.org/drawingml/2006/wordprocessingDrawing" xmlns:w10="urn:schemas-microsoft-com:office:word" xmlns:w="http://schemas.openxmlformats.org/wordprocessingml/2006/main" xmlns:w14="http://schemas.microsoft.com/office/word/2010/wordml" xmlns:w15="http://schemas.microsoft.com/office/word/2012/wordml" xmlns:w16se="http://schemas.microsoft.com/office/word/2015/wordml/symex" xmlns:wpg="http://schemas.microsoft.com/office/word/2010/wordprocessingGroup" xmlns:wpi="http://schemas.microsoft.com/office/word/2010/wordprocessingInk" xmlns:wne="http://schemas.microsoft.com/office/word/2006/wordml" xmlns:wps="http://schemas.microsoft.com/office/word/2010/wordprocessingShape" mc:Ignorable="w14 w15 w16se wp14">
+<w:footnotes xmlns:wpc="http://schemas.microsoft.com/office/word/2010/wordprocessingCanvas" xmlns:mc="http://schemas.openxmlformats.org/markup-compatibility/2006" xmlns:o="urn:schemas-microsoft-com:office:office" xmlns:r="http://schemas.openxmlformats.org/officeDocument/2006/relationships" xmlns:m="http://schemas.openxmlformats.org/officeDocument/2006/math" xmlns:v="urn:schemas-microsoft-com:vml" xmlns:wp14="http://schemas.microsoft.com/office/word/2010/wordprocessingDrawing" xmlns:wp="http://schemas.openxmlformats.org/drawingml/2006/wordprocessingDrawing" xmlns:w10="urn:schemas-microsoft-com:office:word" xmlns:w="http://schemas.openxmlformats.org/wordprocessingml/2006/main" xmlns:w14="http://schemas.microsoft.com/office/word/2010/wordml" xmlns:w15="http://schemas.microsoft.com/office/word/2012/wordml" xmlns:wpg="http://schemas.microsoft.com/office/word/2010/wordprocessingGroup" xmlns:wpi="http://schemas.microsoft.com/office/word/2010/wordprocessingInk" xmlns:wne="http://schemas.microsoft.com/office/word/2006/wordml" xmlns:wps="http://schemas.microsoft.com/office/word/2010/wordprocessingShape" mc:Ignorable="w14 w15 wp14">
   <w:footnote w:type="separator" w:id="-1">
     <w:p>
       <w:r>
@@ -18353,7 +19194,7 @@
 </file>
 
 <file path=word/numbering.xml><?xml version="1.0" encoding="utf-8"?>
-<w:numbering xmlns:wpc="http://schemas.microsoft.com/office/word/2010/wordprocessingCanvas" xmlns:cx="http://schemas.microsoft.com/office/drawing/2014/chartex" xmlns:mc="http://schemas.openxmlformats.org/markup-compatibility/2006" xmlns:o="urn:schemas-microsoft-com:office:office" xmlns:r="http://schemas.openxmlformats.org/officeDocument/2006/relationships" xmlns:m="http://schemas.openxmlformats.org/officeDocument/2006/math" xmlns:v="urn:schemas-microsoft-com:vml" xmlns:wp14="http://schemas.microsoft.com/office/word/2010/wordprocessingDrawing" xmlns:wp="http://schemas.openxmlformats.org/drawingml/2006/wordprocessingDrawing" xmlns:w10="urn:schemas-microsoft-com:office:word" xmlns:w="http://schemas.openxmlformats.org/wordprocessingml/2006/main" xmlns:w14="http://schemas.microsoft.com/office/word/2010/wordml" xmlns:w15="http://schemas.microsoft.com/office/word/2012/wordml" xmlns:w16se="http://schemas.microsoft.com/office/word/2015/wordml/symex" xmlns:wpg="http://schemas.microsoft.com/office/word/2010/wordprocessingGroup" xmlns:wpi="http://schemas.microsoft.com/office/word/2010/wordprocessingInk" xmlns:wne="http://schemas.microsoft.com/office/word/2006/wordml" xmlns:wps="http://schemas.microsoft.com/office/word/2010/wordprocessingShape" mc:Ignorable="w14 w15 w16se wp14">
+<w:numbering xmlns:wpc="http://schemas.microsoft.com/office/word/2010/wordprocessingCanvas" xmlns:mc="http://schemas.openxmlformats.org/markup-compatibility/2006" xmlns:o="urn:schemas-microsoft-com:office:office" xmlns:r="http://schemas.openxmlformats.org/officeDocument/2006/relationships" xmlns:m="http://schemas.openxmlformats.org/officeDocument/2006/math" xmlns:v="urn:schemas-microsoft-com:vml" xmlns:wp14="http://schemas.microsoft.com/office/word/2010/wordprocessingDrawing" xmlns:wp="http://schemas.openxmlformats.org/drawingml/2006/wordprocessingDrawing" xmlns:w10="urn:schemas-microsoft-com:office:word" xmlns:w="http://schemas.openxmlformats.org/wordprocessingml/2006/main" xmlns:w14="http://schemas.microsoft.com/office/word/2010/wordml" xmlns:w15="http://schemas.microsoft.com/office/word/2012/wordml" xmlns:wpg="http://schemas.microsoft.com/office/word/2010/wordprocessingGroup" xmlns:wpi="http://schemas.microsoft.com/office/word/2010/wordprocessingInk" xmlns:wne="http://schemas.microsoft.com/office/word/2006/wordml" xmlns:wps="http://schemas.microsoft.com/office/word/2010/wordprocessingShape" mc:Ignorable="w14 w15 wp14">
   <w:abstractNum w:abstractNumId="0" w15:restartNumberingAfterBreak="0">
     <w:nsid w:val="061506C8"/>
     <w:multiLevelType w:val="multilevel"/>
@@ -20584,7 +21425,7 @@
 </file>
 
 <file path=word/styles.xml><?xml version="1.0" encoding="utf-8"?>
-<w:styles xmlns:mc="http://schemas.openxmlformats.org/markup-compatibility/2006" xmlns:r="http://schemas.openxmlformats.org/officeDocument/2006/relationships" xmlns:w="http://schemas.openxmlformats.org/wordprocessingml/2006/main" xmlns:w14="http://schemas.microsoft.com/office/word/2010/wordml" xmlns:w15="http://schemas.microsoft.com/office/word/2012/wordml" xmlns:w16se="http://schemas.microsoft.com/office/word/2015/wordml/symex" mc:Ignorable="w14 w15 w16se">
+<w:styles xmlns:mc="http://schemas.openxmlformats.org/markup-compatibility/2006" xmlns:r="http://schemas.openxmlformats.org/officeDocument/2006/relationships" xmlns:w="http://schemas.openxmlformats.org/wordprocessingml/2006/main" xmlns:w14="http://schemas.microsoft.com/office/word/2010/wordml" xmlns:w15="http://schemas.microsoft.com/office/word/2012/wordml" mc:Ignorable="w14 w15">
   <w:docDefaults>
     <w:rPrDefault>
       <w:rPr>
@@ -21599,7 +22440,7 @@
     <w:name w:val="page number"/>
     <w:basedOn w:val="Fuentedeprrafopredeter"/>
   </w:style>
-  <w:style w:type="paragraph" w:styleId="TtuloTDC">
+  <w:style w:type="paragraph" w:styleId="TtulodeTDC">
     <w:name w:val="TOC Heading"/>
     <w:basedOn w:val="Ttulo1"/>
     <w:next w:val="Normal"/>
@@ -23422,57 +24263,57 @@
     </dgm:pt>
   </dgm:ptLst>
   <dgm:cxnLst>
-    <dgm:cxn modelId="{53A5B338-7BFA-47BB-806F-4465FB0CF2BA}" type="presOf" srcId="{B996F2BE-158D-45D4-9905-B38E7AE69DBD}" destId="{3F4D7EBD-E6F7-4CDF-ADDB-DFCC192D6894}" srcOrd="0" destOrd="0" presId="urn:microsoft.com/office/officeart/2005/8/layout/hierarchy2"/>
+    <dgm:cxn modelId="{DD27AA56-2190-439D-BED4-FEA307FFDF6D}" type="presOf" srcId="{38EE5167-C2E5-4109-BB70-9117C4B47F89}" destId="{77FC7958-6F3C-4670-8B8B-99D88E6478F5}" srcOrd="0" destOrd="0" presId="urn:microsoft.com/office/officeart/2005/8/layout/hierarchy2"/>
+    <dgm:cxn modelId="{E7FD0F62-A79F-4707-9833-492D4D706588}" type="presOf" srcId="{77B1B25E-3E40-4B2B-A9A7-3307D1E62147}" destId="{A8F34D2F-B59B-4416-A8BB-35A63070F07C}" srcOrd="1" destOrd="0" presId="urn:microsoft.com/office/officeart/2005/8/layout/hierarchy2"/>
+    <dgm:cxn modelId="{5E6B730E-C7D3-4B48-9A31-36453A79425C}" type="presOf" srcId="{F2F7F699-7D43-492E-B01F-45B08A3CF15D}" destId="{4E506095-B50C-41DF-9EA5-82D9279E307C}" srcOrd="0" destOrd="0" presId="urn:microsoft.com/office/officeart/2005/8/layout/hierarchy2"/>
     <dgm:cxn modelId="{7E8AB167-6B61-4441-9CD7-0EE8F5B223BB}" srcId="{1432C652-3C18-4A67-9173-4317F8F9BB5A}" destId="{3138FF9E-5D07-4114-9CD9-301EBF0E0124}" srcOrd="0" destOrd="0" parTransId="{61E1D698-D4F4-4315-BC79-84C1B4981709}" sibTransId="{707BFE2D-1622-4AF4-9659-2A0C4FA18FB0}"/>
-    <dgm:cxn modelId="{1FEB162A-A11B-4724-A0D7-169479D91246}" type="presOf" srcId="{9DED964F-F8B0-4D16-839D-BB29CE9D02CA}" destId="{9A5AA9B6-51E0-41EB-84BC-9DAECDA57948}" srcOrd="0" destOrd="0" presId="urn:microsoft.com/office/officeart/2005/8/layout/hierarchy2"/>
-    <dgm:cxn modelId="{57C4018B-3280-48CB-880B-F73F4C271701}" type="presOf" srcId="{77B1B25E-3E40-4B2B-A9A7-3307D1E62147}" destId="{A8F34D2F-B59B-4416-A8BB-35A63070F07C}" srcOrd="1" destOrd="0" presId="urn:microsoft.com/office/officeart/2005/8/layout/hierarchy2"/>
-    <dgm:cxn modelId="{02E7C2BB-3F82-4815-AFFC-50904DFE6409}" type="presOf" srcId="{F2F7F699-7D43-492E-B01F-45B08A3CF15D}" destId="{4E506095-B50C-41DF-9EA5-82D9279E307C}" srcOrd="0" destOrd="0" presId="urn:microsoft.com/office/officeart/2005/8/layout/hierarchy2"/>
-    <dgm:cxn modelId="{2A8C0001-E9DD-4B4F-8BF9-D4C7D01B5AA0}" type="presOf" srcId="{EBDB1A20-0571-45DE-B9BD-900E72666C66}" destId="{4E223AA3-A908-4815-B883-635C4E17CAE0}" srcOrd="0" destOrd="0" presId="urn:microsoft.com/office/officeart/2005/8/layout/hierarchy2"/>
-    <dgm:cxn modelId="{1F5EE2E7-FB08-4192-B538-A100A45757C4}" type="presOf" srcId="{77B1B25E-3E40-4B2B-A9A7-3307D1E62147}" destId="{0894BA4C-96A7-4FB5-B1BC-402F40074395}" srcOrd="0" destOrd="0" presId="urn:microsoft.com/office/officeart/2005/8/layout/hierarchy2"/>
-    <dgm:cxn modelId="{A462E039-CE38-4B28-BA1A-39E9C96A7BC5}" type="presOf" srcId="{3138FF9E-5D07-4114-9CD9-301EBF0E0124}" destId="{A79EFA1B-2501-48D9-8B21-660213623D1E}" srcOrd="0" destOrd="0" presId="urn:microsoft.com/office/officeart/2005/8/layout/hierarchy2"/>
-    <dgm:cxn modelId="{0145F4CA-BE03-478F-99CC-CB5A1CB9B8B3}" type="presOf" srcId="{4D85541E-C7E3-45FE-92AC-C1E78F89A247}" destId="{3D294A8E-850B-4B09-95D3-300B8DFC0FFB}" srcOrd="0" destOrd="0" presId="urn:microsoft.com/office/officeart/2005/8/layout/hierarchy2"/>
-    <dgm:cxn modelId="{31CA6BBB-D271-4B73-B2A3-93AE4936CBA6}" type="presOf" srcId="{38EE5167-C2E5-4109-BB70-9117C4B47F89}" destId="{77FC7958-6F3C-4670-8B8B-99D88E6478F5}" srcOrd="0" destOrd="0" presId="urn:microsoft.com/office/officeart/2005/8/layout/hierarchy2"/>
+    <dgm:cxn modelId="{A088A11B-A422-4947-9EEA-9184B9B63A91}" type="presOf" srcId="{EBDB1A20-0571-45DE-B9BD-900E72666C66}" destId="{4E223AA3-A908-4815-B883-635C4E17CAE0}" srcOrd="0" destOrd="0" presId="urn:microsoft.com/office/officeart/2005/8/layout/hierarchy2"/>
+    <dgm:cxn modelId="{BA86D17F-FFA8-4907-AC7A-3392A50526E0}" type="presOf" srcId="{1432C652-3C18-4A67-9173-4317F8F9BB5A}" destId="{AE9C4537-B9ED-43B5-B236-463781E0B5F1}" srcOrd="0" destOrd="0" presId="urn:microsoft.com/office/officeart/2005/8/layout/hierarchy2"/>
+    <dgm:cxn modelId="{8B686A14-E7E2-4562-A7E2-9EA1C54393DC}" type="presOf" srcId="{D67D704A-8856-4016-9F0F-F0FB5A7D8CD9}" destId="{C73CB3A5-3C76-4015-9D4D-81F572466FF4}" srcOrd="0" destOrd="0" presId="urn:microsoft.com/office/officeart/2005/8/layout/hierarchy2"/>
+    <dgm:cxn modelId="{F25E02FF-7FF8-4F27-9B58-E2BA7A3F35D9}" type="presOf" srcId="{4D85541E-C7E3-45FE-92AC-C1E78F89A247}" destId="{233B0C69-CAAD-4371-A4BF-2ED11A20266C}" srcOrd="1" destOrd="0" presId="urn:microsoft.com/office/officeart/2005/8/layout/hierarchy2"/>
+    <dgm:cxn modelId="{0ADC88A8-CD94-4E86-9DCF-2E1346B661F7}" type="presOf" srcId="{3138FF9E-5D07-4114-9CD9-301EBF0E0124}" destId="{A79EFA1B-2501-48D9-8B21-660213623D1E}" srcOrd="0" destOrd="0" presId="urn:microsoft.com/office/officeart/2005/8/layout/hierarchy2"/>
+    <dgm:cxn modelId="{74B56A6D-C074-4940-A017-874006F744DB}" type="presOf" srcId="{9DED964F-F8B0-4D16-839D-BB29CE9D02CA}" destId="{9A5AA9B6-51E0-41EB-84BC-9DAECDA57948}" srcOrd="0" destOrd="0" presId="urn:microsoft.com/office/officeart/2005/8/layout/hierarchy2"/>
+    <dgm:cxn modelId="{782A21E3-06A5-46CC-A8E4-5FD053105F18}" type="presOf" srcId="{B996F2BE-158D-45D4-9905-B38E7AE69DBD}" destId="{3F4D7EBD-E6F7-4CDF-ADDB-DFCC192D6894}" srcOrd="0" destOrd="0" presId="urn:microsoft.com/office/officeart/2005/8/layout/hierarchy2"/>
     <dgm:cxn modelId="{919043A3-042B-4D50-8186-B0E0F9EB8C75}" srcId="{9DED964F-F8B0-4D16-839D-BB29CE9D02CA}" destId="{B996F2BE-158D-45D4-9905-B38E7AE69DBD}" srcOrd="1" destOrd="0" parTransId="{38EE5167-C2E5-4109-BB70-9117C4B47F89}" sibTransId="{0F371B31-4D4F-4C4F-83B4-FA522A255D37}"/>
+    <dgm:cxn modelId="{3832901B-CB8B-4EB3-8FE5-A2DE548E20A0}" type="presOf" srcId="{38EE5167-C2E5-4109-BB70-9117C4B47F89}" destId="{C47E0B12-A3DA-4016-ABED-39CD32680EA2}" srcOrd="1" destOrd="0" presId="urn:microsoft.com/office/officeart/2005/8/layout/hierarchy2"/>
     <dgm:cxn modelId="{3894BA21-E67C-4E08-9D56-8012A30C8C0C}" srcId="{3138FF9E-5D07-4114-9CD9-301EBF0E0124}" destId="{D67D704A-8856-4016-9F0F-F0FB5A7D8CD9}" srcOrd="2" destOrd="0" parTransId="{4B78E0E0-FFFE-456F-A6F8-547CA468ACB0}" sibTransId="{3F868DA0-A36D-42DD-AAE9-7199210FCA0A}"/>
-    <dgm:cxn modelId="{07C4FC2D-CF7C-40D0-9FA3-417A4B9B4D8B}" type="presOf" srcId="{3A9493AE-36F1-4695-82AB-00172233DEC1}" destId="{3D70F57C-A13D-45D7-B2D1-9500E065ED89}" srcOrd="1" destOrd="0" presId="urn:microsoft.com/office/officeart/2005/8/layout/hierarchy2"/>
-    <dgm:cxn modelId="{81A0585A-AFBF-4BEC-840F-2737475BE38B}" type="presOf" srcId="{D67D704A-8856-4016-9F0F-F0FB5A7D8CD9}" destId="{C73CB3A5-3C76-4015-9D4D-81F572466FF4}" srcOrd="0" destOrd="0" presId="urn:microsoft.com/office/officeart/2005/8/layout/hierarchy2"/>
-    <dgm:cxn modelId="{064EB450-F7C3-4E5F-9AFC-3365B593489D}" type="presOf" srcId="{4D85541E-C7E3-45FE-92AC-C1E78F89A247}" destId="{233B0C69-CAAD-4371-A4BF-2ED11A20266C}" srcOrd="1" destOrd="0" presId="urn:microsoft.com/office/officeart/2005/8/layout/hierarchy2"/>
-    <dgm:cxn modelId="{8C29C53E-373E-4714-AF2F-A805F970F15D}" type="presOf" srcId="{38EE5167-C2E5-4109-BB70-9117C4B47F89}" destId="{C47E0B12-A3DA-4016-ABED-39CD32680EA2}" srcOrd="1" destOrd="0" presId="urn:microsoft.com/office/officeart/2005/8/layout/hierarchy2"/>
-    <dgm:cxn modelId="{B3F9F134-C99D-456E-A938-AA4FE6D9C4EC}" type="presOf" srcId="{4B78E0E0-FFFE-456F-A6F8-547CA468ACB0}" destId="{38D81783-511B-4037-8995-0D9A5100FF3C}" srcOrd="0" destOrd="0" presId="urn:microsoft.com/office/officeart/2005/8/layout/hierarchy2"/>
-    <dgm:cxn modelId="{D060941E-CA11-4F9D-BD83-EFC8F60FFF4B}" type="presOf" srcId="{3A9493AE-36F1-4695-82AB-00172233DEC1}" destId="{7820AA62-E9F6-41B6-9A0F-83B1B80C5E74}" srcOrd="0" destOrd="0" presId="urn:microsoft.com/office/officeart/2005/8/layout/hierarchy2"/>
+    <dgm:cxn modelId="{2B076281-56DA-4F7F-9E97-A6C835693804}" type="presOf" srcId="{3A9493AE-36F1-4695-82AB-00172233DEC1}" destId="{7820AA62-E9F6-41B6-9A0F-83B1B80C5E74}" srcOrd="0" destOrd="0" presId="urn:microsoft.com/office/officeart/2005/8/layout/hierarchy2"/>
+    <dgm:cxn modelId="{483930C7-E9BF-4C13-9A3B-DBBE1D38CBBA}" type="presOf" srcId="{4D85541E-C7E3-45FE-92AC-C1E78F89A247}" destId="{3D294A8E-850B-4B09-95D3-300B8DFC0FFB}" srcOrd="0" destOrd="0" presId="urn:microsoft.com/office/officeart/2005/8/layout/hierarchy2"/>
     <dgm:cxn modelId="{B219BABC-9B89-428E-B7EC-6B04E264506B}" srcId="{3138FF9E-5D07-4114-9CD9-301EBF0E0124}" destId="{F2F7F699-7D43-492E-B01F-45B08A3CF15D}" srcOrd="0" destOrd="0" parTransId="{4D85541E-C7E3-45FE-92AC-C1E78F89A247}" sibTransId="{74F670E7-2FDE-4C7F-B69F-F4ECD05A1AB9}"/>
-    <dgm:cxn modelId="{58017FB9-51FF-457F-91AD-8787EF120B4E}" type="presOf" srcId="{4B78E0E0-FFFE-456F-A6F8-547CA468ACB0}" destId="{DE284733-C3D1-47B5-86BE-A99FDA645EBE}" srcOrd="1" destOrd="0" presId="urn:microsoft.com/office/officeart/2005/8/layout/hierarchy2"/>
+    <dgm:cxn modelId="{ABF0839E-9D68-4A5A-A126-17892E2CBADF}" type="presOf" srcId="{4B78E0E0-FFFE-456F-A6F8-547CA468ACB0}" destId="{DE284733-C3D1-47B5-86BE-A99FDA645EBE}" srcOrd="1" destOrd="0" presId="urn:microsoft.com/office/officeart/2005/8/layout/hierarchy2"/>
+    <dgm:cxn modelId="{975CB4EB-FEF4-4B10-BFA3-64D9FF89B189}" type="presOf" srcId="{77B1B25E-3E40-4B2B-A9A7-3307D1E62147}" destId="{0894BA4C-96A7-4FB5-B1BC-402F40074395}" srcOrd="0" destOrd="0" presId="urn:microsoft.com/office/officeart/2005/8/layout/hierarchy2"/>
     <dgm:cxn modelId="{758D983F-CFD9-47EB-9555-EAB5394BD929}" srcId="{9DED964F-F8B0-4D16-839D-BB29CE9D02CA}" destId="{EBDB1A20-0571-45DE-B9BD-900E72666C66}" srcOrd="0" destOrd="0" parTransId="{77B1B25E-3E40-4B2B-A9A7-3307D1E62147}" sibTransId="{AF44F8FC-22EF-4B3C-925B-84CDC8141805}"/>
-    <dgm:cxn modelId="{67A295A7-2F36-4957-BC14-409C06064C09}" type="presOf" srcId="{1432C652-3C18-4A67-9173-4317F8F9BB5A}" destId="{AE9C4537-B9ED-43B5-B236-463781E0B5F1}" srcOrd="0" destOrd="0" presId="urn:microsoft.com/office/officeart/2005/8/layout/hierarchy2"/>
+    <dgm:cxn modelId="{4FE61193-9758-4FC9-BA68-86AB6EC12715}" type="presOf" srcId="{4B78E0E0-FFFE-456F-A6F8-547CA468ACB0}" destId="{38D81783-511B-4037-8995-0D9A5100FF3C}" srcOrd="0" destOrd="0" presId="urn:microsoft.com/office/officeart/2005/8/layout/hierarchy2"/>
+    <dgm:cxn modelId="{DC707D57-BC22-4566-9558-1CFF286C8D4A}" type="presOf" srcId="{3A9493AE-36F1-4695-82AB-00172233DEC1}" destId="{3D70F57C-A13D-45D7-B2D1-9500E065ED89}" srcOrd="1" destOrd="0" presId="urn:microsoft.com/office/officeart/2005/8/layout/hierarchy2"/>
     <dgm:cxn modelId="{4A80233D-5AC2-461E-811A-92F398262992}" srcId="{3138FF9E-5D07-4114-9CD9-301EBF0E0124}" destId="{9DED964F-F8B0-4D16-839D-BB29CE9D02CA}" srcOrd="1" destOrd="0" parTransId="{3A9493AE-36F1-4695-82AB-00172233DEC1}" sibTransId="{44232E07-1AB3-4EA2-AF2C-E12B85296864}"/>
-    <dgm:cxn modelId="{830291C4-C7B0-444D-8060-C47D4BE745D5}" type="presParOf" srcId="{AE9C4537-B9ED-43B5-B236-463781E0B5F1}" destId="{9C4BBAED-6D3A-4DAF-B7D7-541EEC62FC34}" srcOrd="0" destOrd="0" presId="urn:microsoft.com/office/officeart/2005/8/layout/hierarchy2"/>
-    <dgm:cxn modelId="{55E781C2-C705-4DC2-A927-36B1F1AF009E}" type="presParOf" srcId="{9C4BBAED-6D3A-4DAF-B7D7-541EEC62FC34}" destId="{A79EFA1B-2501-48D9-8B21-660213623D1E}" srcOrd="0" destOrd="0" presId="urn:microsoft.com/office/officeart/2005/8/layout/hierarchy2"/>
-    <dgm:cxn modelId="{6E25A36B-4B33-4862-A4EB-0A56F47BE4CA}" type="presParOf" srcId="{9C4BBAED-6D3A-4DAF-B7D7-541EEC62FC34}" destId="{80930816-5F4F-49BC-972B-57D57CEE9805}" srcOrd="1" destOrd="0" presId="urn:microsoft.com/office/officeart/2005/8/layout/hierarchy2"/>
-    <dgm:cxn modelId="{63B628DC-2123-403E-80E9-2C6DADEC00B8}" type="presParOf" srcId="{80930816-5F4F-49BC-972B-57D57CEE9805}" destId="{3D294A8E-850B-4B09-95D3-300B8DFC0FFB}" srcOrd="0" destOrd="0" presId="urn:microsoft.com/office/officeart/2005/8/layout/hierarchy2"/>
-    <dgm:cxn modelId="{04B95961-C366-40DE-9711-8ED0586F95DC}" type="presParOf" srcId="{3D294A8E-850B-4B09-95D3-300B8DFC0FFB}" destId="{233B0C69-CAAD-4371-A4BF-2ED11A20266C}" srcOrd="0" destOrd="0" presId="urn:microsoft.com/office/officeart/2005/8/layout/hierarchy2"/>
-    <dgm:cxn modelId="{CB6CB515-6FAC-42EA-9851-9867EBEED853}" type="presParOf" srcId="{80930816-5F4F-49BC-972B-57D57CEE9805}" destId="{399FF8FE-A1C2-4326-9494-4F643ACF3B2A}" srcOrd="1" destOrd="0" presId="urn:microsoft.com/office/officeart/2005/8/layout/hierarchy2"/>
-    <dgm:cxn modelId="{2A72ABDB-4551-43A0-84C2-C05DCC2F30CE}" type="presParOf" srcId="{399FF8FE-A1C2-4326-9494-4F643ACF3B2A}" destId="{4E506095-B50C-41DF-9EA5-82D9279E307C}" srcOrd="0" destOrd="0" presId="urn:microsoft.com/office/officeart/2005/8/layout/hierarchy2"/>
-    <dgm:cxn modelId="{73AB883D-E43E-4E93-8C19-0ACCC69D40A8}" type="presParOf" srcId="{399FF8FE-A1C2-4326-9494-4F643ACF3B2A}" destId="{986807FD-581A-411F-9979-11276707C3E9}" srcOrd="1" destOrd="0" presId="urn:microsoft.com/office/officeart/2005/8/layout/hierarchy2"/>
-    <dgm:cxn modelId="{51EB2418-4129-4A4C-AFC1-83510A521C1E}" type="presParOf" srcId="{80930816-5F4F-49BC-972B-57D57CEE9805}" destId="{7820AA62-E9F6-41B6-9A0F-83B1B80C5E74}" srcOrd="2" destOrd="0" presId="urn:microsoft.com/office/officeart/2005/8/layout/hierarchy2"/>
-    <dgm:cxn modelId="{4F919AAB-962B-4864-BBB8-86489D8BA320}" type="presParOf" srcId="{7820AA62-E9F6-41B6-9A0F-83B1B80C5E74}" destId="{3D70F57C-A13D-45D7-B2D1-9500E065ED89}" srcOrd="0" destOrd="0" presId="urn:microsoft.com/office/officeart/2005/8/layout/hierarchy2"/>
-    <dgm:cxn modelId="{38E45E7D-FCEF-489A-A199-7C6327663910}" type="presParOf" srcId="{80930816-5F4F-49BC-972B-57D57CEE9805}" destId="{AD0B8AE8-3360-469B-AB24-37E916C49B37}" srcOrd="3" destOrd="0" presId="urn:microsoft.com/office/officeart/2005/8/layout/hierarchy2"/>
-    <dgm:cxn modelId="{49FCAD34-A3F3-405F-87B0-5DD15469929B}" type="presParOf" srcId="{AD0B8AE8-3360-469B-AB24-37E916C49B37}" destId="{9A5AA9B6-51E0-41EB-84BC-9DAECDA57948}" srcOrd="0" destOrd="0" presId="urn:microsoft.com/office/officeart/2005/8/layout/hierarchy2"/>
-    <dgm:cxn modelId="{7DBEC955-F355-4830-9D34-29FBE8AD551A}" type="presParOf" srcId="{AD0B8AE8-3360-469B-AB24-37E916C49B37}" destId="{3112A20C-6C41-4D00-9911-0F16B451546C}" srcOrd="1" destOrd="0" presId="urn:microsoft.com/office/officeart/2005/8/layout/hierarchy2"/>
-    <dgm:cxn modelId="{9423F158-AA33-4151-85B2-F7118BD05119}" type="presParOf" srcId="{3112A20C-6C41-4D00-9911-0F16B451546C}" destId="{0894BA4C-96A7-4FB5-B1BC-402F40074395}" srcOrd="0" destOrd="0" presId="urn:microsoft.com/office/officeart/2005/8/layout/hierarchy2"/>
-    <dgm:cxn modelId="{FA207BDF-069B-4B72-A1A1-94C58D3D1516}" type="presParOf" srcId="{0894BA4C-96A7-4FB5-B1BC-402F40074395}" destId="{A8F34D2F-B59B-4416-A8BB-35A63070F07C}" srcOrd="0" destOrd="0" presId="urn:microsoft.com/office/officeart/2005/8/layout/hierarchy2"/>
-    <dgm:cxn modelId="{E7CBE68D-EED7-434B-8139-7FC9BCE01DD5}" type="presParOf" srcId="{3112A20C-6C41-4D00-9911-0F16B451546C}" destId="{3CAE97E3-CC93-4E92-8EAD-1280EC3C04C2}" srcOrd="1" destOrd="0" presId="urn:microsoft.com/office/officeart/2005/8/layout/hierarchy2"/>
-    <dgm:cxn modelId="{EE9462DE-48AE-417D-B12B-05375FD69B6D}" type="presParOf" srcId="{3CAE97E3-CC93-4E92-8EAD-1280EC3C04C2}" destId="{4E223AA3-A908-4815-B883-635C4E17CAE0}" srcOrd="0" destOrd="0" presId="urn:microsoft.com/office/officeart/2005/8/layout/hierarchy2"/>
-    <dgm:cxn modelId="{3885B4EF-4ADE-47B7-B6B6-AF9C0491347F}" type="presParOf" srcId="{3CAE97E3-CC93-4E92-8EAD-1280EC3C04C2}" destId="{9FB6A310-5CD3-47D6-A4D9-7BB5ED1C8DE0}" srcOrd="1" destOrd="0" presId="urn:microsoft.com/office/officeart/2005/8/layout/hierarchy2"/>
-    <dgm:cxn modelId="{2280BDB5-10FD-4947-A658-8A61AA647034}" type="presParOf" srcId="{3112A20C-6C41-4D00-9911-0F16B451546C}" destId="{77FC7958-6F3C-4670-8B8B-99D88E6478F5}" srcOrd="2" destOrd="0" presId="urn:microsoft.com/office/officeart/2005/8/layout/hierarchy2"/>
-    <dgm:cxn modelId="{A22B6ACC-13DE-4475-BB07-4F0ED661763C}" type="presParOf" srcId="{77FC7958-6F3C-4670-8B8B-99D88E6478F5}" destId="{C47E0B12-A3DA-4016-ABED-39CD32680EA2}" srcOrd="0" destOrd="0" presId="urn:microsoft.com/office/officeart/2005/8/layout/hierarchy2"/>
-    <dgm:cxn modelId="{66F1B71C-8BD1-4239-849B-88B8D9531A5E}" type="presParOf" srcId="{3112A20C-6C41-4D00-9911-0F16B451546C}" destId="{DA3EF3CC-7773-4747-ADA2-6DFED3E4B7B4}" srcOrd="3" destOrd="0" presId="urn:microsoft.com/office/officeart/2005/8/layout/hierarchy2"/>
-    <dgm:cxn modelId="{0F505BD3-06A5-4C87-808C-74989E6921B3}" type="presParOf" srcId="{DA3EF3CC-7773-4747-ADA2-6DFED3E4B7B4}" destId="{3F4D7EBD-E6F7-4CDF-ADDB-DFCC192D6894}" srcOrd="0" destOrd="0" presId="urn:microsoft.com/office/officeart/2005/8/layout/hierarchy2"/>
-    <dgm:cxn modelId="{130E793E-3A80-4B04-B409-720374D1660F}" type="presParOf" srcId="{DA3EF3CC-7773-4747-ADA2-6DFED3E4B7B4}" destId="{8CF09BC2-104A-4877-8B30-5182564907E6}" srcOrd="1" destOrd="0" presId="urn:microsoft.com/office/officeart/2005/8/layout/hierarchy2"/>
-    <dgm:cxn modelId="{9B413A91-EFDE-4550-BDA8-ADB62D61F867}" type="presParOf" srcId="{80930816-5F4F-49BC-972B-57D57CEE9805}" destId="{38D81783-511B-4037-8995-0D9A5100FF3C}" srcOrd="4" destOrd="0" presId="urn:microsoft.com/office/officeart/2005/8/layout/hierarchy2"/>
-    <dgm:cxn modelId="{E6590A00-12ED-4EB8-A502-5827D7F2DF18}" type="presParOf" srcId="{38D81783-511B-4037-8995-0D9A5100FF3C}" destId="{DE284733-C3D1-47B5-86BE-A99FDA645EBE}" srcOrd="0" destOrd="0" presId="urn:microsoft.com/office/officeart/2005/8/layout/hierarchy2"/>
-    <dgm:cxn modelId="{503C3F7D-CD4B-46AB-B7A6-E59C7519247B}" type="presParOf" srcId="{80930816-5F4F-49BC-972B-57D57CEE9805}" destId="{F6B10290-0AA4-4F2E-8E17-C296C40B5913}" srcOrd="5" destOrd="0" presId="urn:microsoft.com/office/officeart/2005/8/layout/hierarchy2"/>
-    <dgm:cxn modelId="{A540C4D3-FE42-41E2-AC62-4098C3DBF6DC}" type="presParOf" srcId="{F6B10290-0AA4-4F2E-8E17-C296C40B5913}" destId="{C73CB3A5-3C76-4015-9D4D-81F572466FF4}" srcOrd="0" destOrd="0" presId="urn:microsoft.com/office/officeart/2005/8/layout/hierarchy2"/>
-    <dgm:cxn modelId="{523BC290-E2CE-450C-8116-456F2364C69B}" type="presParOf" srcId="{F6B10290-0AA4-4F2E-8E17-C296C40B5913}" destId="{F6684D93-0CC2-4144-99AD-AA94956A4648}" srcOrd="1" destOrd="0" presId="urn:microsoft.com/office/officeart/2005/8/layout/hierarchy2"/>
+    <dgm:cxn modelId="{76CC845B-0EAE-4CC8-9017-7A9CE32AB9F1}" type="presParOf" srcId="{AE9C4537-B9ED-43B5-B236-463781E0B5F1}" destId="{9C4BBAED-6D3A-4DAF-B7D7-541EEC62FC34}" srcOrd="0" destOrd="0" presId="urn:microsoft.com/office/officeart/2005/8/layout/hierarchy2"/>
+    <dgm:cxn modelId="{3AA3DDE4-834F-4090-941F-AF05A986C912}" type="presParOf" srcId="{9C4BBAED-6D3A-4DAF-B7D7-541EEC62FC34}" destId="{A79EFA1B-2501-48D9-8B21-660213623D1E}" srcOrd="0" destOrd="0" presId="urn:microsoft.com/office/officeart/2005/8/layout/hierarchy2"/>
+    <dgm:cxn modelId="{5FD622D6-A082-4314-A803-586AFBC22FC5}" type="presParOf" srcId="{9C4BBAED-6D3A-4DAF-B7D7-541EEC62FC34}" destId="{80930816-5F4F-49BC-972B-57D57CEE9805}" srcOrd="1" destOrd="0" presId="urn:microsoft.com/office/officeart/2005/8/layout/hierarchy2"/>
+    <dgm:cxn modelId="{1DD2F0BF-EEE2-4EA0-A300-6AF45C4548F3}" type="presParOf" srcId="{80930816-5F4F-49BC-972B-57D57CEE9805}" destId="{3D294A8E-850B-4B09-95D3-300B8DFC0FFB}" srcOrd="0" destOrd="0" presId="urn:microsoft.com/office/officeart/2005/8/layout/hierarchy2"/>
+    <dgm:cxn modelId="{83A90615-600E-4AC5-8F86-9970139445C5}" type="presParOf" srcId="{3D294A8E-850B-4B09-95D3-300B8DFC0FFB}" destId="{233B0C69-CAAD-4371-A4BF-2ED11A20266C}" srcOrd="0" destOrd="0" presId="urn:microsoft.com/office/officeart/2005/8/layout/hierarchy2"/>
+    <dgm:cxn modelId="{D01E8E2E-1470-4319-A2A4-45B7D6A615E4}" type="presParOf" srcId="{80930816-5F4F-49BC-972B-57D57CEE9805}" destId="{399FF8FE-A1C2-4326-9494-4F643ACF3B2A}" srcOrd="1" destOrd="0" presId="urn:microsoft.com/office/officeart/2005/8/layout/hierarchy2"/>
+    <dgm:cxn modelId="{66B4D7AA-EDC6-422F-99A6-AFF514339F44}" type="presParOf" srcId="{399FF8FE-A1C2-4326-9494-4F643ACF3B2A}" destId="{4E506095-B50C-41DF-9EA5-82D9279E307C}" srcOrd="0" destOrd="0" presId="urn:microsoft.com/office/officeart/2005/8/layout/hierarchy2"/>
+    <dgm:cxn modelId="{60175362-518F-48BE-A002-2B03A5B8F0DA}" type="presParOf" srcId="{399FF8FE-A1C2-4326-9494-4F643ACF3B2A}" destId="{986807FD-581A-411F-9979-11276707C3E9}" srcOrd="1" destOrd="0" presId="urn:microsoft.com/office/officeart/2005/8/layout/hierarchy2"/>
+    <dgm:cxn modelId="{D9E390DF-B991-47ED-99EC-307FB2E09788}" type="presParOf" srcId="{80930816-5F4F-49BC-972B-57D57CEE9805}" destId="{7820AA62-E9F6-41B6-9A0F-83B1B80C5E74}" srcOrd="2" destOrd="0" presId="urn:microsoft.com/office/officeart/2005/8/layout/hierarchy2"/>
+    <dgm:cxn modelId="{5AF850A9-E81B-4EEB-BE3A-80B179450D3F}" type="presParOf" srcId="{7820AA62-E9F6-41B6-9A0F-83B1B80C5E74}" destId="{3D70F57C-A13D-45D7-B2D1-9500E065ED89}" srcOrd="0" destOrd="0" presId="urn:microsoft.com/office/officeart/2005/8/layout/hierarchy2"/>
+    <dgm:cxn modelId="{F012A885-61D1-4C05-ABAC-EF35AEF2BFF2}" type="presParOf" srcId="{80930816-5F4F-49BC-972B-57D57CEE9805}" destId="{AD0B8AE8-3360-469B-AB24-37E916C49B37}" srcOrd="3" destOrd="0" presId="urn:microsoft.com/office/officeart/2005/8/layout/hierarchy2"/>
+    <dgm:cxn modelId="{EA38BB05-7CED-4119-BDF0-84FBCE911DEA}" type="presParOf" srcId="{AD0B8AE8-3360-469B-AB24-37E916C49B37}" destId="{9A5AA9B6-51E0-41EB-84BC-9DAECDA57948}" srcOrd="0" destOrd="0" presId="urn:microsoft.com/office/officeart/2005/8/layout/hierarchy2"/>
+    <dgm:cxn modelId="{27ED59BB-1A7A-4894-9FB9-6C8B6F060C0F}" type="presParOf" srcId="{AD0B8AE8-3360-469B-AB24-37E916C49B37}" destId="{3112A20C-6C41-4D00-9911-0F16B451546C}" srcOrd="1" destOrd="0" presId="urn:microsoft.com/office/officeart/2005/8/layout/hierarchy2"/>
+    <dgm:cxn modelId="{9609BBAE-2FE7-442E-92D0-2C0D946F88B9}" type="presParOf" srcId="{3112A20C-6C41-4D00-9911-0F16B451546C}" destId="{0894BA4C-96A7-4FB5-B1BC-402F40074395}" srcOrd="0" destOrd="0" presId="urn:microsoft.com/office/officeart/2005/8/layout/hierarchy2"/>
+    <dgm:cxn modelId="{2132D611-2FC5-4DA2-854A-0B439F653615}" type="presParOf" srcId="{0894BA4C-96A7-4FB5-B1BC-402F40074395}" destId="{A8F34D2F-B59B-4416-A8BB-35A63070F07C}" srcOrd="0" destOrd="0" presId="urn:microsoft.com/office/officeart/2005/8/layout/hierarchy2"/>
+    <dgm:cxn modelId="{A895937B-4570-4631-A8C9-AF18B6A9162F}" type="presParOf" srcId="{3112A20C-6C41-4D00-9911-0F16B451546C}" destId="{3CAE97E3-CC93-4E92-8EAD-1280EC3C04C2}" srcOrd="1" destOrd="0" presId="urn:microsoft.com/office/officeart/2005/8/layout/hierarchy2"/>
+    <dgm:cxn modelId="{D4F6BDA9-4847-4BF1-B635-68C7FB852D5F}" type="presParOf" srcId="{3CAE97E3-CC93-4E92-8EAD-1280EC3C04C2}" destId="{4E223AA3-A908-4815-B883-635C4E17CAE0}" srcOrd="0" destOrd="0" presId="urn:microsoft.com/office/officeart/2005/8/layout/hierarchy2"/>
+    <dgm:cxn modelId="{7709D250-1393-4C0A-9CD8-484BC3BB7E5D}" type="presParOf" srcId="{3CAE97E3-CC93-4E92-8EAD-1280EC3C04C2}" destId="{9FB6A310-5CD3-47D6-A4D9-7BB5ED1C8DE0}" srcOrd="1" destOrd="0" presId="urn:microsoft.com/office/officeart/2005/8/layout/hierarchy2"/>
+    <dgm:cxn modelId="{4E410C6A-1795-457F-B925-A396D9B51DFE}" type="presParOf" srcId="{3112A20C-6C41-4D00-9911-0F16B451546C}" destId="{77FC7958-6F3C-4670-8B8B-99D88E6478F5}" srcOrd="2" destOrd="0" presId="urn:microsoft.com/office/officeart/2005/8/layout/hierarchy2"/>
+    <dgm:cxn modelId="{3E21CC9F-6BD7-46A9-846B-81F58CFA20F0}" type="presParOf" srcId="{77FC7958-6F3C-4670-8B8B-99D88E6478F5}" destId="{C47E0B12-A3DA-4016-ABED-39CD32680EA2}" srcOrd="0" destOrd="0" presId="urn:microsoft.com/office/officeart/2005/8/layout/hierarchy2"/>
+    <dgm:cxn modelId="{335A6BF3-8A5E-46FB-9468-1A4E0ED26F89}" type="presParOf" srcId="{3112A20C-6C41-4D00-9911-0F16B451546C}" destId="{DA3EF3CC-7773-4747-ADA2-6DFED3E4B7B4}" srcOrd="3" destOrd="0" presId="urn:microsoft.com/office/officeart/2005/8/layout/hierarchy2"/>
+    <dgm:cxn modelId="{6CEAA458-A4AA-4714-8775-7BD779C6B068}" type="presParOf" srcId="{DA3EF3CC-7773-4747-ADA2-6DFED3E4B7B4}" destId="{3F4D7EBD-E6F7-4CDF-ADDB-DFCC192D6894}" srcOrd="0" destOrd="0" presId="urn:microsoft.com/office/officeart/2005/8/layout/hierarchy2"/>
+    <dgm:cxn modelId="{532D2315-FDBC-49F4-AD8F-F97AED957A60}" type="presParOf" srcId="{DA3EF3CC-7773-4747-ADA2-6DFED3E4B7B4}" destId="{8CF09BC2-104A-4877-8B30-5182564907E6}" srcOrd="1" destOrd="0" presId="urn:microsoft.com/office/officeart/2005/8/layout/hierarchy2"/>
+    <dgm:cxn modelId="{C094658D-B111-435F-951C-0E8027F01A28}" type="presParOf" srcId="{80930816-5F4F-49BC-972B-57D57CEE9805}" destId="{38D81783-511B-4037-8995-0D9A5100FF3C}" srcOrd="4" destOrd="0" presId="urn:microsoft.com/office/officeart/2005/8/layout/hierarchy2"/>
+    <dgm:cxn modelId="{92B997E5-5027-454A-9343-98FC31D9B443}" type="presParOf" srcId="{38D81783-511B-4037-8995-0D9A5100FF3C}" destId="{DE284733-C3D1-47B5-86BE-A99FDA645EBE}" srcOrd="0" destOrd="0" presId="urn:microsoft.com/office/officeart/2005/8/layout/hierarchy2"/>
+    <dgm:cxn modelId="{1A14DC92-82A6-4E42-BA07-160DD7833890}" type="presParOf" srcId="{80930816-5F4F-49BC-972B-57D57CEE9805}" destId="{F6B10290-0AA4-4F2E-8E17-C296C40B5913}" srcOrd="5" destOrd="0" presId="urn:microsoft.com/office/officeart/2005/8/layout/hierarchy2"/>
+    <dgm:cxn modelId="{261E7547-614A-4B09-ABF9-B6A73EF4E3D1}" type="presParOf" srcId="{F6B10290-0AA4-4F2E-8E17-C296C40B5913}" destId="{C73CB3A5-3C76-4015-9D4D-81F572466FF4}" srcOrd="0" destOrd="0" presId="urn:microsoft.com/office/officeart/2005/8/layout/hierarchy2"/>
+    <dgm:cxn modelId="{2D10F007-CE25-4DFC-A61A-33038CDD6DCE}" type="presParOf" srcId="{F6B10290-0AA4-4F2E-8E17-C296C40B5913}" destId="{F6684D93-0CC2-4144-99AD-AA94956A4648}" srcOrd="1" destOrd="0" presId="urn:microsoft.com/office/officeart/2005/8/layout/hierarchy2"/>
   </dgm:cxnLst>
   <dgm:bg/>
   <dgm:whole>
@@ -26159,7 +27000,7 @@
 </file>
 
 <file path=customXml/itemProps1.xml><?xml version="1.0" encoding="utf-8"?>
-<ds:datastoreItem xmlns:ds="http://schemas.openxmlformats.org/officeDocument/2006/customXml" ds:itemID="{E6C7A241-5396-47F7-9698-C00DCDE250F6}">
+<ds:datastoreItem xmlns:ds="http://schemas.openxmlformats.org/officeDocument/2006/customXml" ds:itemID="{07F7A3D5-2E0B-4583-BCD7-E6403F5A25CA}">
   <ds:schemaRefs>
     <ds:schemaRef ds:uri="http://schemas.openxmlformats.org/officeDocument/2006/bibliography"/>
   </ds:schemaRefs>

</xml_diff>

<commit_message>
Gestor de la Configuración
Lista de Ítems sobre el estado de la configuración en una solicitud de
cambio
Lista de Ítems sobre el control de cambios y la Configuración del
proyecto
Lista de cambios sobre la definición de los Requisitos del sistema en
una Solicitud de Cambio.
</commit_message>
<xml_diff>
--- a/FastHealth/Libreria produccion/Documentos/SGV_GP_PGC.docx
+++ b/FastHealth/Libreria produccion/Documentos/SGV_GP_PGC.docx
@@ -17895,17 +17895,8 @@
             <w:pPr>
               <w:cnfStyle w:val="000000100000" w:firstRow="0" w:lastRow="0" w:firstColumn="0" w:lastColumn="0" w:oddVBand="0" w:evenVBand="0" w:oddHBand="1" w:evenHBand="0" w:firstRowFirstColumn="0" w:firstRowLastColumn="0" w:lastRowFirstColumn="0" w:lastRowLastColumn="0"/>
             </w:pPr>
-            <w:r>
-              <w:sym w:font="Symbol" w:char="F0B7"/>
-            </w:r>
-            <w:r>
-              <w:t xml:space="preserve"> Fecha ultima commit</w:t>
-            </w:r>
-          </w:p>
-          <w:p>
-            <w:pPr>
-              <w:cnfStyle w:val="000000100000" w:firstRow="0" w:lastRow="0" w:firstColumn="0" w:lastColumn="0" w:oddVBand="0" w:evenVBand="0" w:oddHBand="1" w:evenHBand="0" w:firstRowFirstColumn="0" w:firstRowLastColumn="0" w:lastRowFirstColumn="0" w:lastRowLastColumn="0"/>
-            </w:pPr>
+            <w:bookmarkStart w:id="17" w:name="_GoBack"/>
+            <w:bookmarkEnd w:id="17"/>
           </w:p>
         </w:tc>
       </w:tr>
@@ -17920,8 +17911,6 @@
           <w:sz w:val="28"/>
         </w:rPr>
       </w:pPr>
-      <w:bookmarkStart w:id="17" w:name="_GoBack"/>
-      <w:bookmarkEnd w:id="17"/>
     </w:p>
     <w:p>
       <w:pPr>
@@ -18408,6 +18397,7 @@
           </w:tcPr>
           <w:p>
             <w:r>
+              <w:lastRenderedPageBreak/>
               <w:t>ID</w:t>
             </w:r>
           </w:p>
@@ -19125,7 +19115,7 @@
         <w:rStyle w:val="Nmerodepgina"/>
         <w:noProof/>
       </w:rPr>
-      <w:t>21</w:t>
+      <w:t>1</w:t>
     </w:r>
     <w:r>
       <w:rPr>
@@ -24263,57 +24253,57 @@
     </dgm:pt>
   </dgm:ptLst>
   <dgm:cxnLst>
-    <dgm:cxn modelId="{DD27AA56-2190-439D-BED4-FEA307FFDF6D}" type="presOf" srcId="{38EE5167-C2E5-4109-BB70-9117C4B47F89}" destId="{77FC7958-6F3C-4670-8B8B-99D88E6478F5}" srcOrd="0" destOrd="0" presId="urn:microsoft.com/office/officeart/2005/8/layout/hierarchy2"/>
-    <dgm:cxn modelId="{E7FD0F62-A79F-4707-9833-492D4D706588}" type="presOf" srcId="{77B1B25E-3E40-4B2B-A9A7-3307D1E62147}" destId="{A8F34D2F-B59B-4416-A8BB-35A63070F07C}" srcOrd="1" destOrd="0" presId="urn:microsoft.com/office/officeart/2005/8/layout/hierarchy2"/>
-    <dgm:cxn modelId="{5E6B730E-C7D3-4B48-9A31-36453A79425C}" type="presOf" srcId="{F2F7F699-7D43-492E-B01F-45B08A3CF15D}" destId="{4E506095-B50C-41DF-9EA5-82D9279E307C}" srcOrd="0" destOrd="0" presId="urn:microsoft.com/office/officeart/2005/8/layout/hierarchy2"/>
+    <dgm:cxn modelId="{28A06AEF-5237-4021-9197-AA679C5F5C11}" type="presOf" srcId="{4D85541E-C7E3-45FE-92AC-C1E78F89A247}" destId="{3D294A8E-850B-4B09-95D3-300B8DFC0FFB}" srcOrd="0" destOrd="0" presId="urn:microsoft.com/office/officeart/2005/8/layout/hierarchy2"/>
+    <dgm:cxn modelId="{4C787DE0-6C27-4AB4-B696-D3771AF0AA8A}" type="presOf" srcId="{77B1B25E-3E40-4B2B-A9A7-3307D1E62147}" destId="{A8F34D2F-B59B-4416-A8BB-35A63070F07C}" srcOrd="1" destOrd="0" presId="urn:microsoft.com/office/officeart/2005/8/layout/hierarchy2"/>
+    <dgm:cxn modelId="{4E0EB742-B41A-4429-88E7-6AA07AD86964}" type="presOf" srcId="{77B1B25E-3E40-4B2B-A9A7-3307D1E62147}" destId="{0894BA4C-96A7-4FB5-B1BC-402F40074395}" srcOrd="0" destOrd="0" presId="urn:microsoft.com/office/officeart/2005/8/layout/hierarchy2"/>
+    <dgm:cxn modelId="{409663FA-B04E-47C3-AB5A-A560F768844E}" type="presOf" srcId="{4D85541E-C7E3-45FE-92AC-C1E78F89A247}" destId="{233B0C69-CAAD-4371-A4BF-2ED11A20266C}" srcOrd="1" destOrd="0" presId="urn:microsoft.com/office/officeart/2005/8/layout/hierarchy2"/>
+    <dgm:cxn modelId="{3894BA21-E67C-4E08-9D56-8012A30C8C0C}" srcId="{3138FF9E-5D07-4114-9CD9-301EBF0E0124}" destId="{D67D704A-8856-4016-9F0F-F0FB5A7D8CD9}" srcOrd="2" destOrd="0" parTransId="{4B78E0E0-FFFE-456F-A6F8-547CA468ACB0}" sibTransId="{3F868DA0-A36D-42DD-AAE9-7199210FCA0A}"/>
+    <dgm:cxn modelId="{CFE0524E-E490-4E22-AEF2-76303B3793CF}" type="presOf" srcId="{3A9493AE-36F1-4695-82AB-00172233DEC1}" destId="{3D70F57C-A13D-45D7-B2D1-9500E065ED89}" srcOrd="1" destOrd="0" presId="urn:microsoft.com/office/officeart/2005/8/layout/hierarchy2"/>
+    <dgm:cxn modelId="{BE115FCB-E36B-4724-85D5-FF43AE38A395}" type="presOf" srcId="{1432C652-3C18-4A67-9173-4317F8F9BB5A}" destId="{AE9C4537-B9ED-43B5-B236-463781E0B5F1}" srcOrd="0" destOrd="0" presId="urn:microsoft.com/office/officeart/2005/8/layout/hierarchy2"/>
+    <dgm:cxn modelId="{EB62F3DB-302A-489B-8F0C-6958A3510D03}" type="presOf" srcId="{EBDB1A20-0571-45DE-B9BD-900E72666C66}" destId="{4E223AA3-A908-4815-B883-635C4E17CAE0}" srcOrd="0" destOrd="0" presId="urn:microsoft.com/office/officeart/2005/8/layout/hierarchy2"/>
+    <dgm:cxn modelId="{A96AC4E0-A3B0-466F-BE02-C03267184F02}" type="presOf" srcId="{F2F7F699-7D43-492E-B01F-45B08A3CF15D}" destId="{4E506095-B50C-41DF-9EA5-82D9279E307C}" srcOrd="0" destOrd="0" presId="urn:microsoft.com/office/officeart/2005/8/layout/hierarchy2"/>
+    <dgm:cxn modelId="{919043A3-042B-4D50-8186-B0E0F9EB8C75}" srcId="{9DED964F-F8B0-4D16-839D-BB29CE9D02CA}" destId="{B996F2BE-158D-45D4-9905-B38E7AE69DBD}" srcOrd="1" destOrd="0" parTransId="{38EE5167-C2E5-4109-BB70-9117C4B47F89}" sibTransId="{0F371B31-4D4F-4C4F-83B4-FA522A255D37}"/>
     <dgm:cxn modelId="{7E8AB167-6B61-4441-9CD7-0EE8F5B223BB}" srcId="{1432C652-3C18-4A67-9173-4317F8F9BB5A}" destId="{3138FF9E-5D07-4114-9CD9-301EBF0E0124}" srcOrd="0" destOrd="0" parTransId="{61E1D698-D4F4-4315-BC79-84C1B4981709}" sibTransId="{707BFE2D-1622-4AF4-9659-2A0C4FA18FB0}"/>
-    <dgm:cxn modelId="{A088A11B-A422-4947-9EEA-9184B9B63A91}" type="presOf" srcId="{EBDB1A20-0571-45DE-B9BD-900E72666C66}" destId="{4E223AA3-A908-4815-B883-635C4E17CAE0}" srcOrd="0" destOrd="0" presId="urn:microsoft.com/office/officeart/2005/8/layout/hierarchy2"/>
-    <dgm:cxn modelId="{BA86D17F-FFA8-4907-AC7A-3392A50526E0}" type="presOf" srcId="{1432C652-3C18-4A67-9173-4317F8F9BB5A}" destId="{AE9C4537-B9ED-43B5-B236-463781E0B5F1}" srcOrd="0" destOrd="0" presId="urn:microsoft.com/office/officeart/2005/8/layout/hierarchy2"/>
-    <dgm:cxn modelId="{8B686A14-E7E2-4562-A7E2-9EA1C54393DC}" type="presOf" srcId="{D67D704A-8856-4016-9F0F-F0FB5A7D8CD9}" destId="{C73CB3A5-3C76-4015-9D4D-81F572466FF4}" srcOrd="0" destOrd="0" presId="urn:microsoft.com/office/officeart/2005/8/layout/hierarchy2"/>
-    <dgm:cxn modelId="{F25E02FF-7FF8-4F27-9B58-E2BA7A3F35D9}" type="presOf" srcId="{4D85541E-C7E3-45FE-92AC-C1E78F89A247}" destId="{233B0C69-CAAD-4371-A4BF-2ED11A20266C}" srcOrd="1" destOrd="0" presId="urn:microsoft.com/office/officeart/2005/8/layout/hierarchy2"/>
-    <dgm:cxn modelId="{0ADC88A8-CD94-4E86-9DCF-2E1346B661F7}" type="presOf" srcId="{3138FF9E-5D07-4114-9CD9-301EBF0E0124}" destId="{A79EFA1B-2501-48D9-8B21-660213623D1E}" srcOrd="0" destOrd="0" presId="urn:microsoft.com/office/officeart/2005/8/layout/hierarchy2"/>
-    <dgm:cxn modelId="{74B56A6D-C074-4940-A017-874006F744DB}" type="presOf" srcId="{9DED964F-F8B0-4D16-839D-BB29CE9D02CA}" destId="{9A5AA9B6-51E0-41EB-84BC-9DAECDA57948}" srcOrd="0" destOrd="0" presId="urn:microsoft.com/office/officeart/2005/8/layout/hierarchy2"/>
-    <dgm:cxn modelId="{782A21E3-06A5-46CC-A8E4-5FD053105F18}" type="presOf" srcId="{B996F2BE-158D-45D4-9905-B38E7AE69DBD}" destId="{3F4D7EBD-E6F7-4CDF-ADDB-DFCC192D6894}" srcOrd="0" destOrd="0" presId="urn:microsoft.com/office/officeart/2005/8/layout/hierarchy2"/>
-    <dgm:cxn modelId="{919043A3-042B-4D50-8186-B0E0F9EB8C75}" srcId="{9DED964F-F8B0-4D16-839D-BB29CE9D02CA}" destId="{B996F2BE-158D-45D4-9905-B38E7AE69DBD}" srcOrd="1" destOrd="0" parTransId="{38EE5167-C2E5-4109-BB70-9117C4B47F89}" sibTransId="{0F371B31-4D4F-4C4F-83B4-FA522A255D37}"/>
-    <dgm:cxn modelId="{3832901B-CB8B-4EB3-8FE5-A2DE548E20A0}" type="presOf" srcId="{38EE5167-C2E5-4109-BB70-9117C4B47F89}" destId="{C47E0B12-A3DA-4016-ABED-39CD32680EA2}" srcOrd="1" destOrd="0" presId="urn:microsoft.com/office/officeart/2005/8/layout/hierarchy2"/>
-    <dgm:cxn modelId="{3894BA21-E67C-4E08-9D56-8012A30C8C0C}" srcId="{3138FF9E-5D07-4114-9CD9-301EBF0E0124}" destId="{D67D704A-8856-4016-9F0F-F0FB5A7D8CD9}" srcOrd="2" destOrd="0" parTransId="{4B78E0E0-FFFE-456F-A6F8-547CA468ACB0}" sibTransId="{3F868DA0-A36D-42DD-AAE9-7199210FCA0A}"/>
-    <dgm:cxn modelId="{2B076281-56DA-4F7F-9E97-A6C835693804}" type="presOf" srcId="{3A9493AE-36F1-4695-82AB-00172233DEC1}" destId="{7820AA62-E9F6-41B6-9A0F-83B1B80C5E74}" srcOrd="0" destOrd="0" presId="urn:microsoft.com/office/officeart/2005/8/layout/hierarchy2"/>
-    <dgm:cxn modelId="{483930C7-E9BF-4C13-9A3B-DBBE1D38CBBA}" type="presOf" srcId="{4D85541E-C7E3-45FE-92AC-C1E78F89A247}" destId="{3D294A8E-850B-4B09-95D3-300B8DFC0FFB}" srcOrd="0" destOrd="0" presId="urn:microsoft.com/office/officeart/2005/8/layout/hierarchy2"/>
+    <dgm:cxn modelId="{758D983F-CFD9-47EB-9555-EAB5394BD929}" srcId="{9DED964F-F8B0-4D16-839D-BB29CE9D02CA}" destId="{EBDB1A20-0571-45DE-B9BD-900E72666C66}" srcOrd="0" destOrd="0" parTransId="{77B1B25E-3E40-4B2B-A9A7-3307D1E62147}" sibTransId="{AF44F8FC-22EF-4B3C-925B-84CDC8141805}"/>
+    <dgm:cxn modelId="{BB5E7399-E8F3-441E-8357-415B5572F286}" type="presOf" srcId="{4B78E0E0-FFFE-456F-A6F8-547CA468ACB0}" destId="{38D81783-511B-4037-8995-0D9A5100FF3C}" srcOrd="0" destOrd="0" presId="urn:microsoft.com/office/officeart/2005/8/layout/hierarchy2"/>
+    <dgm:cxn modelId="{74800FEA-9B79-42B9-98E2-47515CC2E282}" type="presOf" srcId="{38EE5167-C2E5-4109-BB70-9117C4B47F89}" destId="{C47E0B12-A3DA-4016-ABED-39CD32680EA2}" srcOrd="1" destOrd="0" presId="urn:microsoft.com/office/officeart/2005/8/layout/hierarchy2"/>
+    <dgm:cxn modelId="{0B561C00-5F06-4B3A-934F-988619FE00F9}" type="presOf" srcId="{D67D704A-8856-4016-9F0F-F0FB5A7D8CD9}" destId="{C73CB3A5-3C76-4015-9D4D-81F572466FF4}" srcOrd="0" destOrd="0" presId="urn:microsoft.com/office/officeart/2005/8/layout/hierarchy2"/>
+    <dgm:cxn modelId="{2A05AC8E-78FA-4D89-9D9F-B84BEDD0D2AF}" type="presOf" srcId="{B996F2BE-158D-45D4-9905-B38E7AE69DBD}" destId="{3F4D7EBD-E6F7-4CDF-ADDB-DFCC192D6894}" srcOrd="0" destOrd="0" presId="urn:microsoft.com/office/officeart/2005/8/layout/hierarchy2"/>
+    <dgm:cxn modelId="{AAE75602-6228-4915-9596-AC6E61BB7600}" type="presOf" srcId="{3A9493AE-36F1-4695-82AB-00172233DEC1}" destId="{7820AA62-E9F6-41B6-9A0F-83B1B80C5E74}" srcOrd="0" destOrd="0" presId="urn:microsoft.com/office/officeart/2005/8/layout/hierarchy2"/>
+    <dgm:cxn modelId="{6537D351-B616-45F7-B810-8C87EF6E550F}" type="presOf" srcId="{4B78E0E0-FFFE-456F-A6F8-547CA468ACB0}" destId="{DE284733-C3D1-47B5-86BE-A99FDA645EBE}" srcOrd="1" destOrd="0" presId="urn:microsoft.com/office/officeart/2005/8/layout/hierarchy2"/>
     <dgm:cxn modelId="{B219BABC-9B89-428E-B7EC-6B04E264506B}" srcId="{3138FF9E-5D07-4114-9CD9-301EBF0E0124}" destId="{F2F7F699-7D43-492E-B01F-45B08A3CF15D}" srcOrd="0" destOrd="0" parTransId="{4D85541E-C7E3-45FE-92AC-C1E78F89A247}" sibTransId="{74F670E7-2FDE-4C7F-B69F-F4ECD05A1AB9}"/>
-    <dgm:cxn modelId="{ABF0839E-9D68-4A5A-A126-17892E2CBADF}" type="presOf" srcId="{4B78E0E0-FFFE-456F-A6F8-547CA468ACB0}" destId="{DE284733-C3D1-47B5-86BE-A99FDA645EBE}" srcOrd="1" destOrd="0" presId="urn:microsoft.com/office/officeart/2005/8/layout/hierarchy2"/>
-    <dgm:cxn modelId="{975CB4EB-FEF4-4B10-BFA3-64D9FF89B189}" type="presOf" srcId="{77B1B25E-3E40-4B2B-A9A7-3307D1E62147}" destId="{0894BA4C-96A7-4FB5-B1BC-402F40074395}" srcOrd="0" destOrd="0" presId="urn:microsoft.com/office/officeart/2005/8/layout/hierarchy2"/>
-    <dgm:cxn modelId="{758D983F-CFD9-47EB-9555-EAB5394BD929}" srcId="{9DED964F-F8B0-4D16-839D-BB29CE9D02CA}" destId="{EBDB1A20-0571-45DE-B9BD-900E72666C66}" srcOrd="0" destOrd="0" parTransId="{77B1B25E-3E40-4B2B-A9A7-3307D1E62147}" sibTransId="{AF44F8FC-22EF-4B3C-925B-84CDC8141805}"/>
-    <dgm:cxn modelId="{4FE61193-9758-4FC9-BA68-86AB6EC12715}" type="presOf" srcId="{4B78E0E0-FFFE-456F-A6F8-547CA468ACB0}" destId="{38D81783-511B-4037-8995-0D9A5100FF3C}" srcOrd="0" destOrd="0" presId="urn:microsoft.com/office/officeart/2005/8/layout/hierarchy2"/>
-    <dgm:cxn modelId="{DC707D57-BC22-4566-9558-1CFF286C8D4A}" type="presOf" srcId="{3A9493AE-36F1-4695-82AB-00172233DEC1}" destId="{3D70F57C-A13D-45D7-B2D1-9500E065ED89}" srcOrd="1" destOrd="0" presId="urn:microsoft.com/office/officeart/2005/8/layout/hierarchy2"/>
+    <dgm:cxn modelId="{5ABA048C-8938-422F-BD0F-5914D8891EB5}" type="presOf" srcId="{9DED964F-F8B0-4D16-839D-BB29CE9D02CA}" destId="{9A5AA9B6-51E0-41EB-84BC-9DAECDA57948}" srcOrd="0" destOrd="0" presId="urn:microsoft.com/office/officeart/2005/8/layout/hierarchy2"/>
     <dgm:cxn modelId="{4A80233D-5AC2-461E-811A-92F398262992}" srcId="{3138FF9E-5D07-4114-9CD9-301EBF0E0124}" destId="{9DED964F-F8B0-4D16-839D-BB29CE9D02CA}" srcOrd="1" destOrd="0" parTransId="{3A9493AE-36F1-4695-82AB-00172233DEC1}" sibTransId="{44232E07-1AB3-4EA2-AF2C-E12B85296864}"/>
-    <dgm:cxn modelId="{76CC845B-0EAE-4CC8-9017-7A9CE32AB9F1}" type="presParOf" srcId="{AE9C4537-B9ED-43B5-B236-463781E0B5F1}" destId="{9C4BBAED-6D3A-4DAF-B7D7-541EEC62FC34}" srcOrd="0" destOrd="0" presId="urn:microsoft.com/office/officeart/2005/8/layout/hierarchy2"/>
-    <dgm:cxn modelId="{3AA3DDE4-834F-4090-941F-AF05A986C912}" type="presParOf" srcId="{9C4BBAED-6D3A-4DAF-B7D7-541EEC62FC34}" destId="{A79EFA1B-2501-48D9-8B21-660213623D1E}" srcOrd="0" destOrd="0" presId="urn:microsoft.com/office/officeart/2005/8/layout/hierarchy2"/>
-    <dgm:cxn modelId="{5FD622D6-A082-4314-A803-586AFBC22FC5}" type="presParOf" srcId="{9C4BBAED-6D3A-4DAF-B7D7-541EEC62FC34}" destId="{80930816-5F4F-49BC-972B-57D57CEE9805}" srcOrd="1" destOrd="0" presId="urn:microsoft.com/office/officeart/2005/8/layout/hierarchy2"/>
-    <dgm:cxn modelId="{1DD2F0BF-EEE2-4EA0-A300-6AF45C4548F3}" type="presParOf" srcId="{80930816-5F4F-49BC-972B-57D57CEE9805}" destId="{3D294A8E-850B-4B09-95D3-300B8DFC0FFB}" srcOrd="0" destOrd="0" presId="urn:microsoft.com/office/officeart/2005/8/layout/hierarchy2"/>
-    <dgm:cxn modelId="{83A90615-600E-4AC5-8F86-9970139445C5}" type="presParOf" srcId="{3D294A8E-850B-4B09-95D3-300B8DFC0FFB}" destId="{233B0C69-CAAD-4371-A4BF-2ED11A20266C}" srcOrd="0" destOrd="0" presId="urn:microsoft.com/office/officeart/2005/8/layout/hierarchy2"/>
-    <dgm:cxn modelId="{D01E8E2E-1470-4319-A2A4-45B7D6A615E4}" type="presParOf" srcId="{80930816-5F4F-49BC-972B-57D57CEE9805}" destId="{399FF8FE-A1C2-4326-9494-4F643ACF3B2A}" srcOrd="1" destOrd="0" presId="urn:microsoft.com/office/officeart/2005/8/layout/hierarchy2"/>
-    <dgm:cxn modelId="{66B4D7AA-EDC6-422F-99A6-AFF514339F44}" type="presParOf" srcId="{399FF8FE-A1C2-4326-9494-4F643ACF3B2A}" destId="{4E506095-B50C-41DF-9EA5-82D9279E307C}" srcOrd="0" destOrd="0" presId="urn:microsoft.com/office/officeart/2005/8/layout/hierarchy2"/>
-    <dgm:cxn modelId="{60175362-518F-48BE-A002-2B03A5B8F0DA}" type="presParOf" srcId="{399FF8FE-A1C2-4326-9494-4F643ACF3B2A}" destId="{986807FD-581A-411F-9979-11276707C3E9}" srcOrd="1" destOrd="0" presId="urn:microsoft.com/office/officeart/2005/8/layout/hierarchy2"/>
-    <dgm:cxn modelId="{D9E390DF-B991-47ED-99EC-307FB2E09788}" type="presParOf" srcId="{80930816-5F4F-49BC-972B-57D57CEE9805}" destId="{7820AA62-E9F6-41B6-9A0F-83B1B80C5E74}" srcOrd="2" destOrd="0" presId="urn:microsoft.com/office/officeart/2005/8/layout/hierarchy2"/>
-    <dgm:cxn modelId="{5AF850A9-E81B-4EEB-BE3A-80B179450D3F}" type="presParOf" srcId="{7820AA62-E9F6-41B6-9A0F-83B1B80C5E74}" destId="{3D70F57C-A13D-45D7-B2D1-9500E065ED89}" srcOrd="0" destOrd="0" presId="urn:microsoft.com/office/officeart/2005/8/layout/hierarchy2"/>
-    <dgm:cxn modelId="{F012A885-61D1-4C05-ABAC-EF35AEF2BFF2}" type="presParOf" srcId="{80930816-5F4F-49BC-972B-57D57CEE9805}" destId="{AD0B8AE8-3360-469B-AB24-37E916C49B37}" srcOrd="3" destOrd="0" presId="urn:microsoft.com/office/officeart/2005/8/layout/hierarchy2"/>
-    <dgm:cxn modelId="{EA38BB05-7CED-4119-BDF0-84FBCE911DEA}" type="presParOf" srcId="{AD0B8AE8-3360-469B-AB24-37E916C49B37}" destId="{9A5AA9B6-51E0-41EB-84BC-9DAECDA57948}" srcOrd="0" destOrd="0" presId="urn:microsoft.com/office/officeart/2005/8/layout/hierarchy2"/>
-    <dgm:cxn modelId="{27ED59BB-1A7A-4894-9FB9-6C8B6F060C0F}" type="presParOf" srcId="{AD0B8AE8-3360-469B-AB24-37E916C49B37}" destId="{3112A20C-6C41-4D00-9911-0F16B451546C}" srcOrd="1" destOrd="0" presId="urn:microsoft.com/office/officeart/2005/8/layout/hierarchy2"/>
-    <dgm:cxn modelId="{9609BBAE-2FE7-442E-92D0-2C0D946F88B9}" type="presParOf" srcId="{3112A20C-6C41-4D00-9911-0F16B451546C}" destId="{0894BA4C-96A7-4FB5-B1BC-402F40074395}" srcOrd="0" destOrd="0" presId="urn:microsoft.com/office/officeart/2005/8/layout/hierarchy2"/>
-    <dgm:cxn modelId="{2132D611-2FC5-4DA2-854A-0B439F653615}" type="presParOf" srcId="{0894BA4C-96A7-4FB5-B1BC-402F40074395}" destId="{A8F34D2F-B59B-4416-A8BB-35A63070F07C}" srcOrd="0" destOrd="0" presId="urn:microsoft.com/office/officeart/2005/8/layout/hierarchy2"/>
-    <dgm:cxn modelId="{A895937B-4570-4631-A8C9-AF18B6A9162F}" type="presParOf" srcId="{3112A20C-6C41-4D00-9911-0F16B451546C}" destId="{3CAE97E3-CC93-4E92-8EAD-1280EC3C04C2}" srcOrd="1" destOrd="0" presId="urn:microsoft.com/office/officeart/2005/8/layout/hierarchy2"/>
-    <dgm:cxn modelId="{D4F6BDA9-4847-4BF1-B635-68C7FB852D5F}" type="presParOf" srcId="{3CAE97E3-CC93-4E92-8EAD-1280EC3C04C2}" destId="{4E223AA3-A908-4815-B883-635C4E17CAE0}" srcOrd="0" destOrd="0" presId="urn:microsoft.com/office/officeart/2005/8/layout/hierarchy2"/>
-    <dgm:cxn modelId="{7709D250-1393-4C0A-9CD8-484BC3BB7E5D}" type="presParOf" srcId="{3CAE97E3-CC93-4E92-8EAD-1280EC3C04C2}" destId="{9FB6A310-5CD3-47D6-A4D9-7BB5ED1C8DE0}" srcOrd="1" destOrd="0" presId="urn:microsoft.com/office/officeart/2005/8/layout/hierarchy2"/>
-    <dgm:cxn modelId="{4E410C6A-1795-457F-B925-A396D9B51DFE}" type="presParOf" srcId="{3112A20C-6C41-4D00-9911-0F16B451546C}" destId="{77FC7958-6F3C-4670-8B8B-99D88E6478F5}" srcOrd="2" destOrd="0" presId="urn:microsoft.com/office/officeart/2005/8/layout/hierarchy2"/>
-    <dgm:cxn modelId="{3E21CC9F-6BD7-46A9-846B-81F58CFA20F0}" type="presParOf" srcId="{77FC7958-6F3C-4670-8B8B-99D88E6478F5}" destId="{C47E0B12-A3DA-4016-ABED-39CD32680EA2}" srcOrd="0" destOrd="0" presId="urn:microsoft.com/office/officeart/2005/8/layout/hierarchy2"/>
-    <dgm:cxn modelId="{335A6BF3-8A5E-46FB-9468-1A4E0ED26F89}" type="presParOf" srcId="{3112A20C-6C41-4D00-9911-0F16B451546C}" destId="{DA3EF3CC-7773-4747-ADA2-6DFED3E4B7B4}" srcOrd="3" destOrd="0" presId="urn:microsoft.com/office/officeart/2005/8/layout/hierarchy2"/>
-    <dgm:cxn modelId="{6CEAA458-A4AA-4714-8775-7BD779C6B068}" type="presParOf" srcId="{DA3EF3CC-7773-4747-ADA2-6DFED3E4B7B4}" destId="{3F4D7EBD-E6F7-4CDF-ADDB-DFCC192D6894}" srcOrd="0" destOrd="0" presId="urn:microsoft.com/office/officeart/2005/8/layout/hierarchy2"/>
-    <dgm:cxn modelId="{532D2315-FDBC-49F4-AD8F-F97AED957A60}" type="presParOf" srcId="{DA3EF3CC-7773-4747-ADA2-6DFED3E4B7B4}" destId="{8CF09BC2-104A-4877-8B30-5182564907E6}" srcOrd="1" destOrd="0" presId="urn:microsoft.com/office/officeart/2005/8/layout/hierarchy2"/>
-    <dgm:cxn modelId="{C094658D-B111-435F-951C-0E8027F01A28}" type="presParOf" srcId="{80930816-5F4F-49BC-972B-57D57CEE9805}" destId="{38D81783-511B-4037-8995-0D9A5100FF3C}" srcOrd="4" destOrd="0" presId="urn:microsoft.com/office/officeart/2005/8/layout/hierarchy2"/>
-    <dgm:cxn modelId="{92B997E5-5027-454A-9343-98FC31D9B443}" type="presParOf" srcId="{38D81783-511B-4037-8995-0D9A5100FF3C}" destId="{DE284733-C3D1-47B5-86BE-A99FDA645EBE}" srcOrd="0" destOrd="0" presId="urn:microsoft.com/office/officeart/2005/8/layout/hierarchy2"/>
-    <dgm:cxn modelId="{1A14DC92-82A6-4E42-BA07-160DD7833890}" type="presParOf" srcId="{80930816-5F4F-49BC-972B-57D57CEE9805}" destId="{F6B10290-0AA4-4F2E-8E17-C296C40B5913}" srcOrd="5" destOrd="0" presId="urn:microsoft.com/office/officeart/2005/8/layout/hierarchy2"/>
-    <dgm:cxn modelId="{261E7547-614A-4B09-ABF9-B6A73EF4E3D1}" type="presParOf" srcId="{F6B10290-0AA4-4F2E-8E17-C296C40B5913}" destId="{C73CB3A5-3C76-4015-9D4D-81F572466FF4}" srcOrd="0" destOrd="0" presId="urn:microsoft.com/office/officeart/2005/8/layout/hierarchy2"/>
-    <dgm:cxn modelId="{2D10F007-CE25-4DFC-A61A-33038CDD6DCE}" type="presParOf" srcId="{F6B10290-0AA4-4F2E-8E17-C296C40B5913}" destId="{F6684D93-0CC2-4144-99AD-AA94956A4648}" srcOrd="1" destOrd="0" presId="urn:microsoft.com/office/officeart/2005/8/layout/hierarchy2"/>
+    <dgm:cxn modelId="{0253F683-ECDB-4350-9784-EB85AFC76385}" type="presOf" srcId="{3138FF9E-5D07-4114-9CD9-301EBF0E0124}" destId="{A79EFA1B-2501-48D9-8B21-660213623D1E}" srcOrd="0" destOrd="0" presId="urn:microsoft.com/office/officeart/2005/8/layout/hierarchy2"/>
+    <dgm:cxn modelId="{F4E3D314-C8CE-489C-803D-15009468C4FA}" type="presOf" srcId="{38EE5167-C2E5-4109-BB70-9117C4B47F89}" destId="{77FC7958-6F3C-4670-8B8B-99D88E6478F5}" srcOrd="0" destOrd="0" presId="urn:microsoft.com/office/officeart/2005/8/layout/hierarchy2"/>
+    <dgm:cxn modelId="{2095706A-C437-4378-92FB-09E2BCF3B4F8}" type="presParOf" srcId="{AE9C4537-B9ED-43B5-B236-463781E0B5F1}" destId="{9C4BBAED-6D3A-4DAF-B7D7-541EEC62FC34}" srcOrd="0" destOrd="0" presId="urn:microsoft.com/office/officeart/2005/8/layout/hierarchy2"/>
+    <dgm:cxn modelId="{DF93DF88-4975-4A47-9E5D-F0B391B84049}" type="presParOf" srcId="{9C4BBAED-6D3A-4DAF-B7D7-541EEC62FC34}" destId="{A79EFA1B-2501-48D9-8B21-660213623D1E}" srcOrd="0" destOrd="0" presId="urn:microsoft.com/office/officeart/2005/8/layout/hierarchy2"/>
+    <dgm:cxn modelId="{C8585A7E-DB09-4709-868D-63F8E30E93A0}" type="presParOf" srcId="{9C4BBAED-6D3A-4DAF-B7D7-541EEC62FC34}" destId="{80930816-5F4F-49BC-972B-57D57CEE9805}" srcOrd="1" destOrd="0" presId="urn:microsoft.com/office/officeart/2005/8/layout/hierarchy2"/>
+    <dgm:cxn modelId="{97204A91-356B-4037-83B9-FA4446B379BF}" type="presParOf" srcId="{80930816-5F4F-49BC-972B-57D57CEE9805}" destId="{3D294A8E-850B-4B09-95D3-300B8DFC0FFB}" srcOrd="0" destOrd="0" presId="urn:microsoft.com/office/officeart/2005/8/layout/hierarchy2"/>
+    <dgm:cxn modelId="{F82390A3-A796-490A-964B-EFE010B354CC}" type="presParOf" srcId="{3D294A8E-850B-4B09-95D3-300B8DFC0FFB}" destId="{233B0C69-CAAD-4371-A4BF-2ED11A20266C}" srcOrd="0" destOrd="0" presId="urn:microsoft.com/office/officeart/2005/8/layout/hierarchy2"/>
+    <dgm:cxn modelId="{B51DCD56-7728-40B8-98DC-1D988D9FEB13}" type="presParOf" srcId="{80930816-5F4F-49BC-972B-57D57CEE9805}" destId="{399FF8FE-A1C2-4326-9494-4F643ACF3B2A}" srcOrd="1" destOrd="0" presId="urn:microsoft.com/office/officeart/2005/8/layout/hierarchy2"/>
+    <dgm:cxn modelId="{BFE2F792-11E9-47B3-A069-FFC3E9691BB4}" type="presParOf" srcId="{399FF8FE-A1C2-4326-9494-4F643ACF3B2A}" destId="{4E506095-B50C-41DF-9EA5-82D9279E307C}" srcOrd="0" destOrd="0" presId="urn:microsoft.com/office/officeart/2005/8/layout/hierarchy2"/>
+    <dgm:cxn modelId="{2F1F67D8-3E31-42FD-9453-8DA83BCDC790}" type="presParOf" srcId="{399FF8FE-A1C2-4326-9494-4F643ACF3B2A}" destId="{986807FD-581A-411F-9979-11276707C3E9}" srcOrd="1" destOrd="0" presId="urn:microsoft.com/office/officeart/2005/8/layout/hierarchy2"/>
+    <dgm:cxn modelId="{9DA2E110-9266-4FC5-9657-A1CA08FE9CE7}" type="presParOf" srcId="{80930816-5F4F-49BC-972B-57D57CEE9805}" destId="{7820AA62-E9F6-41B6-9A0F-83B1B80C5E74}" srcOrd="2" destOrd="0" presId="urn:microsoft.com/office/officeart/2005/8/layout/hierarchy2"/>
+    <dgm:cxn modelId="{7BB8C4F2-E953-40B4-96F9-4E492BD0B853}" type="presParOf" srcId="{7820AA62-E9F6-41B6-9A0F-83B1B80C5E74}" destId="{3D70F57C-A13D-45D7-B2D1-9500E065ED89}" srcOrd="0" destOrd="0" presId="urn:microsoft.com/office/officeart/2005/8/layout/hierarchy2"/>
+    <dgm:cxn modelId="{C37881C1-836E-471B-81CB-0D5E61B94531}" type="presParOf" srcId="{80930816-5F4F-49BC-972B-57D57CEE9805}" destId="{AD0B8AE8-3360-469B-AB24-37E916C49B37}" srcOrd="3" destOrd="0" presId="urn:microsoft.com/office/officeart/2005/8/layout/hierarchy2"/>
+    <dgm:cxn modelId="{BF69AB88-BDD9-4DE5-ABAD-E0AF65FCE487}" type="presParOf" srcId="{AD0B8AE8-3360-469B-AB24-37E916C49B37}" destId="{9A5AA9B6-51E0-41EB-84BC-9DAECDA57948}" srcOrd="0" destOrd="0" presId="urn:microsoft.com/office/officeart/2005/8/layout/hierarchy2"/>
+    <dgm:cxn modelId="{3562F84D-E80F-40B2-8B42-47F3987C6B03}" type="presParOf" srcId="{AD0B8AE8-3360-469B-AB24-37E916C49B37}" destId="{3112A20C-6C41-4D00-9911-0F16B451546C}" srcOrd="1" destOrd="0" presId="urn:microsoft.com/office/officeart/2005/8/layout/hierarchy2"/>
+    <dgm:cxn modelId="{9A34EE9A-DD85-4EC4-8741-CECEB058569C}" type="presParOf" srcId="{3112A20C-6C41-4D00-9911-0F16B451546C}" destId="{0894BA4C-96A7-4FB5-B1BC-402F40074395}" srcOrd="0" destOrd="0" presId="urn:microsoft.com/office/officeart/2005/8/layout/hierarchy2"/>
+    <dgm:cxn modelId="{3954448F-BCE1-414F-8E4F-EAD8EECED134}" type="presParOf" srcId="{0894BA4C-96A7-4FB5-B1BC-402F40074395}" destId="{A8F34D2F-B59B-4416-A8BB-35A63070F07C}" srcOrd="0" destOrd="0" presId="urn:microsoft.com/office/officeart/2005/8/layout/hierarchy2"/>
+    <dgm:cxn modelId="{DE0E9159-461B-4E0F-8486-E7A42E5F4039}" type="presParOf" srcId="{3112A20C-6C41-4D00-9911-0F16B451546C}" destId="{3CAE97E3-CC93-4E92-8EAD-1280EC3C04C2}" srcOrd="1" destOrd="0" presId="urn:microsoft.com/office/officeart/2005/8/layout/hierarchy2"/>
+    <dgm:cxn modelId="{2A9DF1DB-953F-4B9C-8F62-10D781E8C91D}" type="presParOf" srcId="{3CAE97E3-CC93-4E92-8EAD-1280EC3C04C2}" destId="{4E223AA3-A908-4815-B883-635C4E17CAE0}" srcOrd="0" destOrd="0" presId="urn:microsoft.com/office/officeart/2005/8/layout/hierarchy2"/>
+    <dgm:cxn modelId="{54EBD2D4-4D62-4CDB-BAE5-B2ABB1FA98F4}" type="presParOf" srcId="{3CAE97E3-CC93-4E92-8EAD-1280EC3C04C2}" destId="{9FB6A310-5CD3-47D6-A4D9-7BB5ED1C8DE0}" srcOrd="1" destOrd="0" presId="urn:microsoft.com/office/officeart/2005/8/layout/hierarchy2"/>
+    <dgm:cxn modelId="{3F7778C9-B33B-4576-8B4C-30913D2997ED}" type="presParOf" srcId="{3112A20C-6C41-4D00-9911-0F16B451546C}" destId="{77FC7958-6F3C-4670-8B8B-99D88E6478F5}" srcOrd="2" destOrd="0" presId="urn:microsoft.com/office/officeart/2005/8/layout/hierarchy2"/>
+    <dgm:cxn modelId="{B8BA280B-9603-4042-938E-7C03F856059F}" type="presParOf" srcId="{77FC7958-6F3C-4670-8B8B-99D88E6478F5}" destId="{C47E0B12-A3DA-4016-ABED-39CD32680EA2}" srcOrd="0" destOrd="0" presId="urn:microsoft.com/office/officeart/2005/8/layout/hierarchy2"/>
+    <dgm:cxn modelId="{83BDE653-D8DE-4C3F-AD58-C3433F2FEB1A}" type="presParOf" srcId="{3112A20C-6C41-4D00-9911-0F16B451546C}" destId="{DA3EF3CC-7773-4747-ADA2-6DFED3E4B7B4}" srcOrd="3" destOrd="0" presId="urn:microsoft.com/office/officeart/2005/8/layout/hierarchy2"/>
+    <dgm:cxn modelId="{37C9A9EC-BFB2-47CE-95DC-2337EDA8FE74}" type="presParOf" srcId="{DA3EF3CC-7773-4747-ADA2-6DFED3E4B7B4}" destId="{3F4D7EBD-E6F7-4CDF-ADDB-DFCC192D6894}" srcOrd="0" destOrd="0" presId="urn:microsoft.com/office/officeart/2005/8/layout/hierarchy2"/>
+    <dgm:cxn modelId="{055B3168-53CA-4773-9AE4-6B254B5CEB0C}" type="presParOf" srcId="{DA3EF3CC-7773-4747-ADA2-6DFED3E4B7B4}" destId="{8CF09BC2-104A-4877-8B30-5182564907E6}" srcOrd="1" destOrd="0" presId="urn:microsoft.com/office/officeart/2005/8/layout/hierarchy2"/>
+    <dgm:cxn modelId="{05D10321-B300-4BAE-BC44-DE0231BAA45E}" type="presParOf" srcId="{80930816-5F4F-49BC-972B-57D57CEE9805}" destId="{38D81783-511B-4037-8995-0D9A5100FF3C}" srcOrd="4" destOrd="0" presId="urn:microsoft.com/office/officeart/2005/8/layout/hierarchy2"/>
+    <dgm:cxn modelId="{16913073-7B02-46DB-8704-367D406EE855}" type="presParOf" srcId="{38D81783-511B-4037-8995-0D9A5100FF3C}" destId="{DE284733-C3D1-47B5-86BE-A99FDA645EBE}" srcOrd="0" destOrd="0" presId="urn:microsoft.com/office/officeart/2005/8/layout/hierarchy2"/>
+    <dgm:cxn modelId="{9431E219-500D-4C8A-988B-3159D016406D}" type="presParOf" srcId="{80930816-5F4F-49BC-972B-57D57CEE9805}" destId="{F6B10290-0AA4-4F2E-8E17-C296C40B5913}" srcOrd="5" destOrd="0" presId="urn:microsoft.com/office/officeart/2005/8/layout/hierarchy2"/>
+    <dgm:cxn modelId="{B0BEADC4-AEC9-45A6-8BBA-5CC6235E77F8}" type="presParOf" srcId="{F6B10290-0AA4-4F2E-8E17-C296C40B5913}" destId="{C73CB3A5-3C76-4015-9D4D-81F572466FF4}" srcOrd="0" destOrd="0" presId="urn:microsoft.com/office/officeart/2005/8/layout/hierarchy2"/>
+    <dgm:cxn modelId="{DB31CD39-6FA0-4DD7-8A11-AA1CF49204B3}" type="presParOf" srcId="{F6B10290-0AA4-4F2E-8E17-C296C40B5913}" destId="{F6684D93-0CC2-4144-99AD-AA94956A4648}" srcOrd="1" destOrd="0" presId="urn:microsoft.com/office/officeart/2005/8/layout/hierarchy2"/>
   </dgm:cxnLst>
   <dgm:bg/>
   <dgm:whole>
@@ -27000,7 +26990,7 @@
 </file>
 
 <file path=customXml/itemProps1.xml><?xml version="1.0" encoding="utf-8"?>
-<ds:datastoreItem xmlns:ds="http://schemas.openxmlformats.org/officeDocument/2006/customXml" ds:itemID="{07F7A3D5-2E0B-4583-BCD7-E6403F5A25CA}">
+<ds:datastoreItem xmlns:ds="http://schemas.openxmlformats.org/officeDocument/2006/customXml" ds:itemID="{47387F4B-81FE-411E-8CB5-63C6FC83A200}">
   <ds:schemaRefs>
     <ds:schemaRef ds:uri="http://schemas.openxmlformats.org/officeDocument/2006/bibliography"/>
   </ds:schemaRefs>

</xml_diff>

<commit_message>
reportes jefe de proyecto
actulizado
</commit_message>
<xml_diff>
--- a/FastHealth/Libreria produccion/Documentos/SGV_GP_PGC.docx
+++ b/FastHealth/Libreria produccion/Documentos/SGV_GP_PGC.docx
@@ -1,6 +1,6 @@
 
 <file path=word/document.xml><?xml version="1.0" encoding="utf-8"?>
-<w:document xmlns:wpc="http://schemas.microsoft.com/office/word/2010/wordprocessingCanvas" xmlns:mc="http://schemas.openxmlformats.org/markup-compatibility/2006" xmlns:o="urn:schemas-microsoft-com:office:office" xmlns:r="http://schemas.openxmlformats.org/officeDocument/2006/relationships" xmlns:m="http://schemas.openxmlformats.org/officeDocument/2006/math" xmlns:v="urn:schemas-microsoft-com:vml" xmlns:wp14="http://schemas.microsoft.com/office/word/2010/wordprocessingDrawing" xmlns:wp="http://schemas.openxmlformats.org/drawingml/2006/wordprocessingDrawing" xmlns:w10="urn:schemas-microsoft-com:office:word" xmlns:w="http://schemas.openxmlformats.org/wordprocessingml/2006/main" xmlns:w14="http://schemas.microsoft.com/office/word/2010/wordml" xmlns:w15="http://schemas.microsoft.com/office/word/2012/wordml" xmlns:wpg="http://schemas.microsoft.com/office/word/2010/wordprocessingGroup" xmlns:wpi="http://schemas.microsoft.com/office/word/2010/wordprocessingInk" xmlns:wne="http://schemas.microsoft.com/office/word/2006/wordml" xmlns:wps="http://schemas.microsoft.com/office/word/2010/wordprocessingShape" mc:Ignorable="w14 w15 wp14">
+<w:document xmlns:wpc="http://schemas.microsoft.com/office/word/2010/wordprocessingCanvas" xmlns:cx="http://schemas.microsoft.com/office/drawing/2014/chartex" xmlns:mc="http://schemas.openxmlformats.org/markup-compatibility/2006" xmlns:o="urn:schemas-microsoft-com:office:office" xmlns:r="http://schemas.openxmlformats.org/officeDocument/2006/relationships" xmlns:m="http://schemas.openxmlformats.org/officeDocument/2006/math" xmlns:v="urn:schemas-microsoft-com:vml" xmlns:wp14="http://schemas.microsoft.com/office/word/2010/wordprocessingDrawing" xmlns:wp="http://schemas.openxmlformats.org/drawingml/2006/wordprocessingDrawing" xmlns:w10="urn:schemas-microsoft-com:office:word" xmlns:w="http://schemas.openxmlformats.org/wordprocessingml/2006/main" xmlns:w14="http://schemas.microsoft.com/office/word/2010/wordml" xmlns:w15="http://schemas.microsoft.com/office/word/2012/wordml" xmlns:w16se="http://schemas.microsoft.com/office/word/2015/wordml/symex" xmlns:wpg="http://schemas.microsoft.com/office/word/2010/wordprocessingGroup" xmlns:wpi="http://schemas.microsoft.com/office/word/2010/wordprocessingInk" xmlns:wne="http://schemas.microsoft.com/office/word/2006/wordml" xmlns:wps="http://schemas.microsoft.com/office/word/2010/wordprocessingShape" mc:Ignorable="w14 w15 w16se wp14">
   <w:body>
     <w:p>
       <w:pPr>
@@ -895,7 +895,7 @@
       <w:sdtContent>
         <w:p>
           <w:pPr>
-            <w:pStyle w:val="TtulodeTDC"/>
+            <w:pStyle w:val="TtuloTDC"/>
             <w:numPr>
               <w:ilvl w:val="0"/>
               <w:numId w:val="0"/>
@@ -4003,6 +4003,7 @@
       <w:r>
         <w:rPr>
           <w:noProof/>
+          <w:lang w:val="es-PE" w:eastAsia="es-PE"/>
         </w:rPr>
         <w:drawing>
           <wp:inline distT="0" distB="0" distL="0" distR="0" wp14:anchorId="67799D07" wp14:editId="3F8A0303">
@@ -12731,6 +12732,7 @@
       <w:r>
         <w:rPr>
           <w:noProof/>
+          <w:lang w:val="es-PE" w:eastAsia="es-PE"/>
         </w:rPr>
         <w:drawing>
           <wp:inline distT="0" distB="0" distL="0" distR="0">
@@ -17858,8 +17860,6 @@
           <w:sz w:val="28"/>
         </w:rPr>
       </w:pPr>
-      <w:bookmarkStart w:id="17" w:name="_GoBack"/>
-      <w:bookmarkEnd w:id="17"/>
     </w:p>
     <w:p>
       <w:pPr>
@@ -17919,90 +17919,6 @@
           <w:sz w:val="28"/>
         </w:rPr>
       </w:pPr>
-    </w:p>
-    <w:p>
-      <w:pPr>
-        <w:pStyle w:val="MNormal"/>
-        <w:spacing w:line="360" w:lineRule="auto"/>
-        <w:rPr>
-          <w:rFonts w:asciiTheme="minorHAnsi" w:hAnsiTheme="minorHAnsi"/>
-          <w:b/>
-          <w:sz w:val="28"/>
-        </w:rPr>
-      </w:pPr>
-    </w:p>
-    <w:p>
-      <w:pPr>
-        <w:pStyle w:val="MNormal"/>
-        <w:spacing w:line="360" w:lineRule="auto"/>
-        <w:rPr>
-          <w:rFonts w:asciiTheme="minorHAnsi" w:hAnsiTheme="minorHAnsi"/>
-          <w:b/>
-          <w:sz w:val="28"/>
-        </w:rPr>
-      </w:pPr>
-    </w:p>
-    <w:p>
-      <w:pPr>
-        <w:rPr>
-          <w:rFonts w:asciiTheme="minorHAnsi" w:hAnsiTheme="minorHAnsi" w:cstheme="minorHAnsi"/>
-          <w:b/>
-          <w:sz w:val="24"/>
-        </w:rPr>
-      </w:pPr>
-      <w:r>
-        <w:rPr>
-          <w:rFonts w:asciiTheme="minorHAnsi" w:hAnsiTheme="minorHAnsi" w:cstheme="minorHAnsi"/>
-          <w:b/>
-          <w:sz w:val="24"/>
-        </w:rPr>
-        <w:t>Reportes para el Estado Desarrollador</w:t>
-      </w:r>
-    </w:p>
-    <w:p>
-      <w:pPr>
-        <w:rPr>
-          <w:rFonts w:asciiTheme="minorHAnsi" w:hAnsiTheme="minorHAnsi" w:cstheme="minorHAnsi"/>
-          <w:b/>
-          <w:sz w:val="24"/>
-        </w:rPr>
-      </w:pPr>
-    </w:p>
-    <w:p>
-      <w:pPr>
-        <w:rPr>
-          <w:rFonts w:asciiTheme="minorHAnsi" w:hAnsiTheme="minorHAnsi" w:cstheme="minorHAnsi"/>
-          <w:sz w:val="24"/>
-        </w:rPr>
-      </w:pPr>
-      <w:r>
-        <w:rPr>
-          <w:rFonts w:asciiTheme="minorHAnsi" w:hAnsiTheme="minorHAnsi" w:cstheme="minorHAnsi"/>
-          <w:sz w:val="24"/>
-        </w:rPr>
-        <w:t xml:space="preserve">A </w:t>
-      </w:r>
-      <w:r>
-        <w:rPr>
-          <w:rFonts w:asciiTheme="minorHAnsi" w:hAnsiTheme="minorHAnsi" w:cstheme="minorHAnsi"/>
-          <w:sz w:val="24"/>
-        </w:rPr>
-        <w:t>continuación,</w:t>
-      </w:r>
-      <w:r>
-        <w:rPr>
-          <w:rFonts w:asciiTheme="minorHAnsi" w:hAnsiTheme="minorHAnsi" w:cstheme="minorHAnsi"/>
-          <w:sz w:val="24"/>
-        </w:rPr>
-        <w:t xml:space="preserve"> se indican 3 reportes de estado que serán utilizados por el Desarrollador</w:t>
-      </w:r>
-      <w:r>
-        <w:rPr>
-          <w:rFonts w:asciiTheme="minorHAnsi" w:hAnsiTheme="minorHAnsi" w:cstheme="minorHAnsi"/>
-          <w:sz w:val="24"/>
-        </w:rPr>
-        <w:t>:</w:t>
-      </w:r>
     </w:p>
     <w:p>
       <w:pPr>
@@ -18049,8 +17965,13 @@
               <w:cnfStyle w:val="100000000000" w:firstRow="1" w:lastRow="0" w:firstColumn="0" w:lastColumn="0" w:oddVBand="0" w:evenVBand="0" w:oddHBand="0" w:evenHBand="0" w:firstRowFirstColumn="0" w:firstRowLastColumn="0" w:lastRowFirstColumn="0" w:lastRowLastColumn="0"/>
             </w:pPr>
             <w:r>
-              <w:t>SGV_GP_ISP_011</w:t>
-            </w:r>
+              <w:t>SGV_GP_ISP_0</w:t>
+            </w:r>
+            <w:r>
+              <w:t>07</w:t>
+            </w:r>
+            <w:bookmarkStart w:id="17" w:name="_GoBack"/>
+            <w:bookmarkEnd w:id="17"/>
           </w:p>
           <w:p>
             <w:pPr>
@@ -18083,8 +18004,13 @@
               <w:cnfStyle w:val="000000100000" w:firstRow="0" w:lastRow="0" w:firstColumn="0" w:lastColumn="0" w:oddVBand="0" w:evenVBand="0" w:oddHBand="1" w:evenHBand="0" w:firstRowFirstColumn="0" w:firstRowLastColumn="0" w:lastRowFirstColumn="0" w:lastRowLastColumn="0"/>
             </w:pPr>
             <w:r>
-              <w:t>Analista programador</w:t>
-            </w:r>
+              <w:t>Jefe de Proyecto</w:t>
+            </w:r>
+          </w:p>
+          <w:p>
+            <w:pPr>
+              <w:cnfStyle w:val="000000100000" w:firstRow="0" w:lastRow="0" w:firstColumn="0" w:lastColumn="0" w:oddVBand="0" w:evenVBand="0" w:oddHBand="1" w:evenHBand="0" w:firstRowFirstColumn="0" w:firstRowLastColumn="0" w:lastRowFirstColumn="0" w:lastRowLastColumn="0"/>
+            </w:pPr>
           </w:p>
         </w:tc>
       </w:tr>
@@ -18109,8 +18035,13 @@
               <w:cnfStyle w:val="000000000000" w:firstRow="0" w:lastRow="0" w:firstColumn="0" w:lastColumn="0" w:oddVBand="0" w:evenVBand="0" w:oddHBand="0" w:evenHBand="0" w:firstRowFirstColumn="0" w:firstRowLastColumn="0" w:lastRowFirstColumn="0" w:lastRowLastColumn="0"/>
             </w:pPr>
             <w:r>
-              <w:t>Lista de solicitudes de los cambios asignados</w:t>
-            </w:r>
+              <w:t>Lista de solicitudes de cambio aprobadas</w:t>
+            </w:r>
+          </w:p>
+          <w:p>
+            <w:pPr>
+              <w:cnfStyle w:val="000000000000" w:firstRow="0" w:lastRow="0" w:firstColumn="0" w:lastColumn="0" w:oddVBand="0" w:evenVBand="0" w:oddHBand="0" w:evenHBand="0" w:firstRowFirstColumn="0" w:firstRowLastColumn="0" w:lastRowFirstColumn="0" w:lastRowLastColumn="0"/>
+            </w:pPr>
           </w:p>
         </w:tc>
       </w:tr>
@@ -18138,8 +18069,13 @@
               <w:cnfStyle w:val="000000100000" w:firstRow="0" w:lastRow="0" w:firstColumn="0" w:lastColumn="0" w:oddVBand="0" w:evenVBand="0" w:oddHBand="1" w:evenHBand="0" w:firstRowFirstColumn="0" w:firstRowLastColumn="0" w:lastRowFirstColumn="0" w:lastRowLastColumn="0"/>
             </w:pPr>
             <w:r>
-              <w:t>Contar con una lista de solicitudes de cambios organizadas y priorizadas para iniciar su atención.</w:t>
-            </w:r>
+              <w:t>Tener el listado de todas las solicitudes de cambio aprobadas.</w:t>
+            </w:r>
+          </w:p>
+          <w:p>
+            <w:pPr>
+              <w:cnfStyle w:val="000000100000" w:firstRow="0" w:lastRow="0" w:firstColumn="0" w:lastColumn="0" w:oddVBand="0" w:evenVBand="0" w:oddHBand="1" w:evenHBand="0" w:firstRowFirstColumn="0" w:firstRowLastColumn="0" w:lastRowFirstColumn="0" w:lastRowLastColumn="0"/>
+            </w:pPr>
           </w:p>
         </w:tc>
       </w:tr>
@@ -18164,12 +18100,12 @@
               <w:pStyle w:val="Prrafodelista"/>
               <w:numPr>
                 <w:ilvl w:val="0"/>
-                <w:numId w:val="17"/>
+                <w:numId w:val="11"/>
               </w:numPr>
               <w:cnfStyle w:val="000000000000" w:firstRow="0" w:lastRow="0" w:firstColumn="0" w:lastColumn="0" w:oddVBand="0" w:evenVBand="0" w:oddHBand="0" w:evenHBand="0" w:firstRowFirstColumn="0" w:firstRowLastColumn="0" w:lastRowFirstColumn="0" w:lastRowLastColumn="0"/>
             </w:pPr>
             <w:r>
-              <w:t>Rango de fechas</w:t>
+              <w:t xml:space="preserve">ID del proyecto </w:t>
             </w:r>
           </w:p>
           <w:p>
@@ -18177,12 +18113,12 @@
               <w:pStyle w:val="Prrafodelista"/>
               <w:numPr>
                 <w:ilvl w:val="0"/>
-                <w:numId w:val="17"/>
+                <w:numId w:val="11"/>
               </w:numPr>
               <w:cnfStyle w:val="000000000000" w:firstRow="0" w:lastRow="0" w:firstColumn="0" w:lastColumn="0" w:oddVBand="0" w:evenVBand="0" w:oddHBand="0" w:evenHBand="0" w:firstRowFirstColumn="0" w:firstRowLastColumn="0" w:lastRowFirstColumn="0" w:lastRowLastColumn="0"/>
             </w:pPr>
             <w:r>
-              <w:t>Id solicitud</w:t>
+              <w:t>Rango de fechas</w:t>
             </w:r>
           </w:p>
           <w:p>
@@ -18190,13 +18126,18 @@
               <w:pStyle w:val="Prrafodelista"/>
               <w:numPr>
                 <w:ilvl w:val="0"/>
-                <w:numId w:val="17"/>
+                <w:numId w:val="11"/>
               </w:numPr>
               <w:cnfStyle w:val="000000000000" w:firstRow="0" w:lastRow="0" w:firstColumn="0" w:lastColumn="0" w:oddVBand="0" w:evenVBand="0" w:oddHBand="0" w:evenHBand="0" w:firstRowFirstColumn="0" w:firstRowLastColumn="0" w:lastRowFirstColumn="0" w:lastRowLastColumn="0"/>
             </w:pPr>
             <w:r>
               <w:t>Sistema</w:t>
             </w:r>
+          </w:p>
+          <w:p>
+            <w:pPr>
+              <w:cnfStyle w:val="000000000000" w:firstRow="0" w:lastRow="0" w:firstColumn="0" w:lastColumn="0" w:oddVBand="0" w:evenVBand="0" w:oddHBand="0" w:evenHBand="0" w:firstRowFirstColumn="0" w:firstRowLastColumn="0" w:lastRowFirstColumn="0" w:lastRowLastColumn="0"/>
+            </w:pPr>
           </w:p>
         </w:tc>
       </w:tr>
@@ -18224,12 +18165,12 @@
               <w:pStyle w:val="Prrafodelista"/>
               <w:numPr>
                 <w:ilvl w:val="0"/>
-                <w:numId w:val="18"/>
+                <w:numId w:val="14"/>
               </w:numPr>
               <w:cnfStyle w:val="000000100000" w:firstRow="0" w:lastRow="0" w:firstColumn="0" w:lastColumn="0" w:oddVBand="0" w:evenVBand="0" w:oddHBand="1" w:evenHBand="0" w:firstRowFirstColumn="0" w:firstRowLastColumn="0" w:lastRowFirstColumn="0" w:lastRowLastColumn="0"/>
             </w:pPr>
             <w:r>
-              <w:t>Persona</w:t>
+              <w:t>Datos del usuario</w:t>
             </w:r>
           </w:p>
           <w:p>
@@ -18237,12 +18178,12 @@
               <w:pStyle w:val="Prrafodelista"/>
               <w:numPr>
                 <w:ilvl w:val="0"/>
-                <w:numId w:val="18"/>
+                <w:numId w:val="14"/>
               </w:numPr>
               <w:cnfStyle w:val="000000100000" w:firstRow="0" w:lastRow="0" w:firstColumn="0" w:lastColumn="0" w:oddVBand="0" w:evenVBand="0" w:oddHBand="1" w:evenHBand="0" w:firstRowFirstColumn="0" w:firstRowLastColumn="0" w:lastRowFirstColumn="0" w:lastRowLastColumn="0"/>
             </w:pPr>
             <w:r>
-              <w:t>Cargo</w:t>
+              <w:t>Id de la solicitud cambio</w:t>
             </w:r>
           </w:p>
           <w:p>
@@ -18250,12 +18191,12 @@
               <w:pStyle w:val="Prrafodelista"/>
               <w:numPr>
                 <w:ilvl w:val="0"/>
-                <w:numId w:val="18"/>
+                <w:numId w:val="14"/>
               </w:numPr>
               <w:cnfStyle w:val="000000100000" w:firstRow="0" w:lastRow="0" w:firstColumn="0" w:lastColumn="0" w:oddVBand="0" w:evenVBand="0" w:oddHBand="1" w:evenHBand="0" w:firstRowFirstColumn="0" w:firstRowLastColumn="0" w:lastRowFirstColumn="0" w:lastRowLastColumn="0"/>
             </w:pPr>
             <w:r>
-              <w:t>Solicitud de cambio</w:t>
+              <w:t>Descripción de la solicitud de cambio</w:t>
             </w:r>
           </w:p>
           <w:p>
@@ -18263,12 +18204,12 @@
               <w:pStyle w:val="Prrafodelista"/>
               <w:numPr>
                 <w:ilvl w:val="0"/>
-                <w:numId w:val="18"/>
+                <w:numId w:val="14"/>
               </w:numPr>
               <w:cnfStyle w:val="000000100000" w:firstRow="0" w:lastRow="0" w:firstColumn="0" w:lastColumn="0" w:oddVBand="0" w:evenVBand="0" w:oddHBand="1" w:evenHBand="0" w:firstRowFirstColumn="0" w:firstRowLastColumn="0" w:lastRowFirstColumn="0" w:lastRowLastColumn="0"/>
             </w:pPr>
             <w:r>
-              <w:t>Descripción de solicitud</w:t>
+              <w:t>Fecha de la solicitud</w:t>
             </w:r>
           </w:p>
           <w:p>
@@ -18276,30 +18217,56 @@
               <w:pStyle w:val="Prrafodelista"/>
               <w:numPr>
                 <w:ilvl w:val="0"/>
-                <w:numId w:val="18"/>
+                <w:numId w:val="14"/>
               </w:numPr>
               <w:cnfStyle w:val="000000100000" w:firstRow="0" w:lastRow="0" w:firstColumn="0" w:lastColumn="0" w:oddVBand="0" w:evenVBand="0" w:oddHBand="1" w:evenHBand="0" w:firstRowFirstColumn="0" w:firstRowLastColumn="0" w:lastRowFirstColumn="0" w:lastRowLastColumn="0"/>
             </w:pPr>
             <w:r>
-              <w:t>Fecha</w:t>
+              <w:t>Fecha de aprobación de la solicitud</w:t>
             </w:r>
           </w:p>
           <w:p>
             <w:pPr>
               <w:pStyle w:val="Prrafodelista"/>
-              <w:numPr>
-                <w:ilvl w:val="0"/>
-                <w:numId w:val="18"/>
-              </w:numPr>
               <w:cnfStyle w:val="000000100000" w:firstRow="0" w:lastRow="0" w:firstColumn="0" w:lastColumn="0" w:oddVBand="0" w:evenVBand="0" w:oddHBand="1" w:evenHBand="0" w:firstRowFirstColumn="0" w:firstRowLastColumn="0" w:lastRowFirstColumn="0" w:lastRowLastColumn="0"/>
             </w:pPr>
-            <w:r>
-              <w:t>Id solicitud</w:t>
-            </w:r>
           </w:p>
         </w:tc>
       </w:tr>
     </w:tbl>
+    <w:p>
+      <w:pPr>
+        <w:pStyle w:val="MNormal"/>
+        <w:spacing w:line="360" w:lineRule="auto"/>
+        <w:rPr>
+          <w:rFonts w:asciiTheme="minorHAnsi" w:hAnsiTheme="minorHAnsi"/>
+          <w:b/>
+          <w:sz w:val="28"/>
+        </w:rPr>
+      </w:pPr>
+    </w:p>
+    <w:p>
+      <w:pPr>
+        <w:pStyle w:val="MNormal"/>
+        <w:spacing w:line="360" w:lineRule="auto"/>
+        <w:rPr>
+          <w:rFonts w:asciiTheme="minorHAnsi" w:hAnsiTheme="minorHAnsi"/>
+          <w:b/>
+          <w:sz w:val="28"/>
+        </w:rPr>
+      </w:pPr>
+    </w:p>
+    <w:p>
+      <w:pPr>
+        <w:pStyle w:val="MNormal"/>
+        <w:spacing w:line="360" w:lineRule="auto"/>
+        <w:rPr>
+          <w:rFonts w:asciiTheme="minorHAnsi" w:hAnsiTheme="minorHAnsi"/>
+          <w:b/>
+          <w:sz w:val="28"/>
+        </w:rPr>
+      </w:pPr>
+    </w:p>
     <w:p>
       <w:pPr>
         <w:pStyle w:val="MNormal"/>
@@ -18345,7 +18312,10 @@
               <w:cnfStyle w:val="100000000000" w:firstRow="1" w:lastRow="0" w:firstColumn="0" w:lastColumn="0" w:oddVBand="0" w:evenVBand="0" w:oddHBand="0" w:evenHBand="0" w:firstRowFirstColumn="0" w:firstRowLastColumn="0" w:lastRowFirstColumn="0" w:lastRowLastColumn="0"/>
             </w:pPr>
             <w:r>
-              <w:t>SGV_GP_ISP_012</w:t>
+              <w:t>SGV_GP_ISP_0</w:t>
+            </w:r>
+            <w:r>
+              <w:t>08</w:t>
             </w:r>
           </w:p>
           <w:p>
@@ -18379,8 +18349,13 @@
               <w:cnfStyle w:val="000000100000" w:firstRow="0" w:lastRow="0" w:firstColumn="0" w:lastColumn="0" w:oddVBand="0" w:evenVBand="0" w:oddHBand="1" w:evenHBand="0" w:firstRowFirstColumn="0" w:firstRowLastColumn="0" w:lastRowFirstColumn="0" w:lastRowLastColumn="0"/>
             </w:pPr>
             <w:r>
-              <w:t>Analista programador</w:t>
-            </w:r>
+              <w:t>Jefe de Proyecto</w:t>
+            </w:r>
+          </w:p>
+          <w:p>
+            <w:pPr>
+              <w:cnfStyle w:val="000000100000" w:firstRow="0" w:lastRow="0" w:firstColumn="0" w:lastColumn="0" w:oddVBand="0" w:evenVBand="0" w:oddHBand="1" w:evenHBand="0" w:firstRowFirstColumn="0" w:firstRowLastColumn="0" w:lastRowFirstColumn="0" w:lastRowLastColumn="0"/>
+            </w:pPr>
           </w:p>
         </w:tc>
       </w:tr>
@@ -18405,8 +18380,13 @@
               <w:cnfStyle w:val="000000000000" w:firstRow="0" w:lastRow="0" w:firstColumn="0" w:lastColumn="0" w:oddVBand="0" w:evenVBand="0" w:oddHBand="0" w:evenHBand="0" w:firstRowFirstColumn="0" w:firstRowLastColumn="0" w:lastRowFirstColumn="0" w:lastRowLastColumn="0"/>
             </w:pPr>
             <w:r>
-              <w:t>Lista de versiones del sistema</w:t>
-            </w:r>
+              <w:t>Lista de solicitudes de cambios rechazadas</w:t>
+            </w:r>
+          </w:p>
+          <w:p>
+            <w:pPr>
+              <w:cnfStyle w:val="000000000000" w:firstRow="0" w:lastRow="0" w:firstColumn="0" w:lastColumn="0" w:oddVBand="0" w:evenVBand="0" w:oddHBand="0" w:evenHBand="0" w:firstRowFirstColumn="0" w:firstRowLastColumn="0" w:lastRowFirstColumn="0" w:lastRowLastColumn="0"/>
+            </w:pPr>
           </w:p>
         </w:tc>
       </w:tr>
@@ -18434,8 +18414,13 @@
               <w:cnfStyle w:val="000000100000" w:firstRow="0" w:lastRow="0" w:firstColumn="0" w:lastColumn="0" w:oddVBand="0" w:evenVBand="0" w:oddHBand="1" w:evenHBand="0" w:firstRowFirstColumn="0" w:firstRowLastColumn="0" w:lastRowFirstColumn="0" w:lastRowLastColumn="0"/>
             </w:pPr>
             <w:r>
-              <w:t xml:space="preserve">Tener una lista de todas las versiones del sistema describiendo sus respectivos cambios realizados. </w:t>
-            </w:r>
+              <w:t>Tener el listado de todas las solicitudes de cambio rechazadas.</w:t>
+            </w:r>
+          </w:p>
+          <w:p>
+            <w:pPr>
+              <w:cnfStyle w:val="000000100000" w:firstRow="0" w:lastRow="0" w:firstColumn="0" w:lastColumn="0" w:oddVBand="0" w:evenVBand="0" w:oddHBand="1" w:evenHBand="0" w:firstRowFirstColumn="0" w:firstRowLastColumn="0" w:lastRowFirstColumn="0" w:lastRowLastColumn="0"/>
+            </w:pPr>
           </w:p>
         </w:tc>
       </w:tr>
@@ -18447,6 +18432,7 @@
           </w:tcPr>
           <w:p>
             <w:r>
+              <w:lastRenderedPageBreak/>
               <w:t>Entradas</w:t>
             </w:r>
           </w:p>
@@ -18460,12 +18446,12 @@
               <w:pStyle w:val="Prrafodelista"/>
               <w:numPr>
                 <w:ilvl w:val="0"/>
-                <w:numId w:val="19"/>
+                <w:numId w:val="11"/>
               </w:numPr>
               <w:cnfStyle w:val="000000000000" w:firstRow="0" w:lastRow="0" w:firstColumn="0" w:lastColumn="0" w:oddVBand="0" w:evenVBand="0" w:oddHBand="0" w:evenHBand="0" w:firstRowFirstColumn="0" w:firstRowLastColumn="0" w:lastRowFirstColumn="0" w:lastRowLastColumn="0"/>
             </w:pPr>
             <w:r>
-              <w:t>Rango de fechas</w:t>
+              <w:t xml:space="preserve">ID del proyecto </w:t>
             </w:r>
           </w:p>
           <w:p>
@@ -18473,14 +18459,31 @@
               <w:pStyle w:val="Prrafodelista"/>
               <w:numPr>
                 <w:ilvl w:val="0"/>
-                <w:numId w:val="19"/>
+                <w:numId w:val="11"/>
               </w:numPr>
               <w:cnfStyle w:val="000000000000" w:firstRow="0" w:lastRow="0" w:firstColumn="0" w:lastColumn="0" w:oddVBand="0" w:evenVBand="0" w:oddHBand="0" w:evenHBand="0" w:firstRowFirstColumn="0" w:firstRowLastColumn="0" w:lastRowFirstColumn="0" w:lastRowLastColumn="0"/>
             </w:pPr>
             <w:r>
-              <w:lastRenderedPageBreak/>
+              <w:t>Rango de fechas</w:t>
+            </w:r>
+          </w:p>
+          <w:p>
+            <w:pPr>
+              <w:pStyle w:val="Prrafodelista"/>
+              <w:numPr>
+                <w:ilvl w:val="0"/>
+                <w:numId w:val="11"/>
+              </w:numPr>
+              <w:cnfStyle w:val="000000000000" w:firstRow="0" w:lastRow="0" w:firstColumn="0" w:lastColumn="0" w:oddVBand="0" w:evenVBand="0" w:oddHBand="0" w:evenHBand="0" w:firstRowFirstColumn="0" w:firstRowLastColumn="0" w:lastRowFirstColumn="0" w:lastRowLastColumn="0"/>
+            </w:pPr>
+            <w:r>
               <w:t>Sistema</w:t>
             </w:r>
+          </w:p>
+          <w:p>
+            <w:pPr>
+              <w:cnfStyle w:val="000000000000" w:firstRow="0" w:lastRow="0" w:firstColumn="0" w:lastColumn="0" w:oddVBand="0" w:evenVBand="0" w:oddHBand="0" w:evenHBand="0" w:firstRowFirstColumn="0" w:firstRowLastColumn="0" w:lastRowFirstColumn="0" w:lastRowLastColumn="0"/>
+            </w:pPr>
           </w:p>
         </w:tc>
       </w:tr>
@@ -18495,7 +18498,6 @@
           </w:tcPr>
           <w:p>
             <w:r>
-              <w:lastRenderedPageBreak/>
               <w:t>Salidas</w:t>
             </w:r>
           </w:p>
@@ -18509,12 +18511,12 @@
               <w:pStyle w:val="Prrafodelista"/>
               <w:numPr>
                 <w:ilvl w:val="0"/>
-                <w:numId w:val="20"/>
+                <w:numId w:val="14"/>
               </w:numPr>
               <w:cnfStyle w:val="000000100000" w:firstRow="0" w:lastRow="0" w:firstColumn="0" w:lastColumn="0" w:oddVBand="0" w:evenVBand="0" w:oddHBand="1" w:evenHBand="0" w:firstRowFirstColumn="0" w:firstRowLastColumn="0" w:lastRowFirstColumn="0" w:lastRowLastColumn="0"/>
             </w:pPr>
             <w:r>
-              <w:t>Persona</w:t>
+              <w:t>Datos del usuario</w:t>
             </w:r>
           </w:p>
           <w:p>
@@ -18522,12 +18524,12 @@
               <w:pStyle w:val="Prrafodelista"/>
               <w:numPr>
                 <w:ilvl w:val="0"/>
-                <w:numId w:val="20"/>
+                <w:numId w:val="14"/>
               </w:numPr>
               <w:cnfStyle w:val="000000100000" w:firstRow="0" w:lastRow="0" w:firstColumn="0" w:lastColumn="0" w:oddVBand="0" w:evenVBand="0" w:oddHBand="1" w:evenHBand="0" w:firstRowFirstColumn="0" w:firstRowLastColumn="0" w:lastRowFirstColumn="0" w:lastRowLastColumn="0"/>
             </w:pPr>
             <w:r>
-              <w:t>Fecha</w:t>
+              <w:t>Id de la solicitud cambio</w:t>
             </w:r>
           </w:p>
           <w:p>
@@ -18535,12 +18537,12 @@
               <w:pStyle w:val="Prrafodelista"/>
               <w:numPr>
                 <w:ilvl w:val="0"/>
-                <w:numId w:val="20"/>
+                <w:numId w:val="14"/>
               </w:numPr>
               <w:cnfStyle w:val="000000100000" w:firstRow="0" w:lastRow="0" w:firstColumn="0" w:lastColumn="0" w:oddVBand="0" w:evenVBand="0" w:oddHBand="1" w:evenHBand="0" w:firstRowFirstColumn="0" w:firstRowLastColumn="0" w:lastRowFirstColumn="0" w:lastRowLastColumn="0"/>
             </w:pPr>
             <w:r>
-              <w:t>Versión</w:t>
+              <w:t>Descripción de la solicitud de cambio</w:t>
             </w:r>
           </w:p>
           <w:p>
@@ -18548,13 +18550,32 @@
               <w:pStyle w:val="Prrafodelista"/>
               <w:numPr>
                 <w:ilvl w:val="0"/>
-                <w:numId w:val="20"/>
+                <w:numId w:val="14"/>
               </w:numPr>
               <w:cnfStyle w:val="000000100000" w:firstRow="0" w:lastRow="0" w:firstColumn="0" w:lastColumn="0" w:oddVBand="0" w:evenVBand="0" w:oddHBand="1" w:evenHBand="0" w:firstRowFirstColumn="0" w:firstRowLastColumn="0" w:lastRowFirstColumn="0" w:lastRowLastColumn="0"/>
             </w:pPr>
             <w:r>
-              <w:t>Descripción de cambio</w:t>
-            </w:r>
+              <w:t>Fecha de la solicitud</w:t>
+            </w:r>
+          </w:p>
+          <w:p>
+            <w:pPr>
+              <w:pStyle w:val="Prrafodelista"/>
+              <w:numPr>
+                <w:ilvl w:val="0"/>
+                <w:numId w:val="14"/>
+              </w:numPr>
+              <w:cnfStyle w:val="000000100000" w:firstRow="0" w:lastRow="0" w:firstColumn="0" w:lastColumn="0" w:oddVBand="0" w:evenVBand="0" w:oddHBand="1" w:evenHBand="0" w:firstRowFirstColumn="0" w:firstRowLastColumn="0" w:lastRowFirstColumn="0" w:lastRowLastColumn="0"/>
+            </w:pPr>
+            <w:r>
+              <w:t>Fecha de rechazo de la solicitud</w:t>
+            </w:r>
+          </w:p>
+          <w:p>
+            <w:pPr>
+              <w:pStyle w:val="Prrafodelista"/>
+              <w:cnfStyle w:val="000000100000" w:firstRow="0" w:lastRow="0" w:firstColumn="0" w:lastColumn="0" w:oddVBand="0" w:evenVBand="0" w:oddHBand="1" w:evenHBand="0" w:firstRowFirstColumn="0" w:firstRowLastColumn="0" w:lastRowFirstColumn="0" w:lastRowLastColumn="0"/>
+            </w:pPr>
           </w:p>
         </w:tc>
       </w:tr>
@@ -18604,6 +18625,1268 @@
               <w:cnfStyle w:val="100000000000" w:firstRow="1" w:lastRow="0" w:firstColumn="0" w:lastColumn="0" w:oddVBand="0" w:evenVBand="0" w:oddHBand="0" w:evenHBand="0" w:firstRowFirstColumn="0" w:firstRowLastColumn="0" w:lastRowFirstColumn="0" w:lastRowLastColumn="0"/>
             </w:pPr>
             <w:r>
+              <w:t>SGV_GP_ISP_0</w:t>
+            </w:r>
+            <w:r>
+              <w:t>09</w:t>
+            </w:r>
+          </w:p>
+          <w:p>
+            <w:pPr>
+              <w:cnfStyle w:val="100000000000" w:firstRow="1" w:lastRow="0" w:firstColumn="0" w:lastColumn="0" w:oddVBand="0" w:evenVBand="0" w:oddHBand="0" w:evenHBand="0" w:firstRowFirstColumn="0" w:firstRowLastColumn="0" w:lastRowFirstColumn="0" w:lastRowLastColumn="0"/>
+            </w:pPr>
+          </w:p>
+        </w:tc>
+      </w:tr>
+      <w:tr>
+        <w:trPr>
+          <w:cnfStyle w:val="000000100000" w:firstRow="0" w:lastRow="0" w:firstColumn="0" w:lastColumn="0" w:oddVBand="0" w:evenVBand="0" w:oddHBand="1" w:evenHBand="0" w:firstRowFirstColumn="0" w:firstRowLastColumn="0" w:lastRowFirstColumn="0" w:lastRowLastColumn="0"/>
+        </w:trPr>
+        <w:tc>
+          <w:tcPr>
+            <w:cnfStyle w:val="001000000000" w:firstRow="0" w:lastRow="0" w:firstColumn="1" w:lastColumn="0" w:oddVBand="0" w:evenVBand="0" w:oddHBand="0" w:evenHBand="0" w:firstRowFirstColumn="0" w:firstRowLastColumn="0" w:lastRowFirstColumn="0" w:lastRowLastColumn="0"/>
+            <w:tcW w:w="1668" w:type="dxa"/>
+          </w:tcPr>
+          <w:p>
+            <w:r>
+              <w:t>Para</w:t>
+            </w:r>
+          </w:p>
+        </w:tc>
+        <w:tc>
+          <w:tcPr>
+            <w:tcW w:w="6976" w:type="dxa"/>
+          </w:tcPr>
+          <w:p>
+            <w:pPr>
+              <w:cnfStyle w:val="000000100000" w:firstRow="0" w:lastRow="0" w:firstColumn="0" w:lastColumn="0" w:oddVBand="0" w:evenVBand="0" w:oddHBand="1" w:evenHBand="0" w:firstRowFirstColumn="0" w:firstRowLastColumn="0" w:lastRowFirstColumn="0" w:lastRowLastColumn="0"/>
+            </w:pPr>
+            <w:r>
+              <w:t>Jefe de Proyecto</w:t>
+            </w:r>
+          </w:p>
+          <w:p>
+            <w:pPr>
+              <w:cnfStyle w:val="000000100000" w:firstRow="0" w:lastRow="0" w:firstColumn="0" w:lastColumn="0" w:oddVBand="0" w:evenVBand="0" w:oddHBand="1" w:evenHBand="0" w:firstRowFirstColumn="0" w:firstRowLastColumn="0" w:lastRowFirstColumn="0" w:lastRowLastColumn="0"/>
+            </w:pPr>
+          </w:p>
+        </w:tc>
+      </w:tr>
+      <w:tr>
+        <w:tc>
+          <w:tcPr>
+            <w:cnfStyle w:val="001000000000" w:firstRow="0" w:lastRow="0" w:firstColumn="1" w:lastColumn="0" w:oddVBand="0" w:evenVBand="0" w:oddHBand="0" w:evenHBand="0" w:firstRowFirstColumn="0" w:firstRowLastColumn="0" w:lastRowFirstColumn="0" w:lastRowLastColumn="0"/>
+            <w:tcW w:w="1668" w:type="dxa"/>
+          </w:tcPr>
+          <w:p>
+            <w:r>
+              <w:t>Titulo</w:t>
+            </w:r>
+          </w:p>
+        </w:tc>
+        <w:tc>
+          <w:tcPr>
+            <w:tcW w:w="6976" w:type="dxa"/>
+          </w:tcPr>
+          <w:p>
+            <w:pPr>
+              <w:cnfStyle w:val="000000000000" w:firstRow="0" w:lastRow="0" w:firstColumn="0" w:lastColumn="0" w:oddVBand="0" w:evenVBand="0" w:oddHBand="0" w:evenHBand="0" w:firstRowFirstColumn="0" w:firstRowLastColumn="0" w:lastRowFirstColumn="0" w:lastRowLastColumn="0"/>
+            </w:pPr>
+            <w:r>
+              <w:t>Lista de solicitudes de cambios pendientes</w:t>
+            </w:r>
+          </w:p>
+          <w:p>
+            <w:pPr>
+              <w:cnfStyle w:val="000000000000" w:firstRow="0" w:lastRow="0" w:firstColumn="0" w:lastColumn="0" w:oddVBand="0" w:evenVBand="0" w:oddHBand="0" w:evenHBand="0" w:firstRowFirstColumn="0" w:firstRowLastColumn="0" w:lastRowFirstColumn="0" w:lastRowLastColumn="0"/>
+            </w:pPr>
+          </w:p>
+        </w:tc>
+      </w:tr>
+      <w:tr>
+        <w:trPr>
+          <w:cnfStyle w:val="000000100000" w:firstRow="0" w:lastRow="0" w:firstColumn="0" w:lastColumn="0" w:oddVBand="0" w:evenVBand="0" w:oddHBand="1" w:evenHBand="0" w:firstRowFirstColumn="0" w:firstRowLastColumn="0" w:lastRowFirstColumn="0" w:lastRowLastColumn="0"/>
+        </w:trPr>
+        <w:tc>
+          <w:tcPr>
+            <w:cnfStyle w:val="001000000000" w:firstRow="0" w:lastRow="0" w:firstColumn="1" w:lastColumn="0" w:oddVBand="0" w:evenVBand="0" w:oddHBand="0" w:evenHBand="0" w:firstRowFirstColumn="0" w:firstRowLastColumn="0" w:lastRowFirstColumn="0" w:lastRowLastColumn="0"/>
+            <w:tcW w:w="1668" w:type="dxa"/>
+          </w:tcPr>
+          <w:p>
+            <w:r>
+              <w:t>Propósito</w:t>
+            </w:r>
+          </w:p>
+        </w:tc>
+        <w:tc>
+          <w:tcPr>
+            <w:tcW w:w="6976" w:type="dxa"/>
+          </w:tcPr>
+          <w:p>
+            <w:pPr>
+              <w:cnfStyle w:val="000000100000" w:firstRow="0" w:lastRow="0" w:firstColumn="0" w:lastColumn="0" w:oddVBand="0" w:evenVBand="0" w:oddHBand="1" w:evenHBand="0" w:firstRowFirstColumn="0" w:firstRowLastColumn="0" w:lastRowFirstColumn="0" w:lastRowLastColumn="0"/>
+            </w:pPr>
+            <w:r>
+              <w:t>Tener el listado de todas las solicitudes de cambio por atender.</w:t>
+            </w:r>
+          </w:p>
+          <w:p>
+            <w:pPr>
+              <w:cnfStyle w:val="000000100000" w:firstRow="0" w:lastRow="0" w:firstColumn="0" w:lastColumn="0" w:oddVBand="0" w:evenVBand="0" w:oddHBand="1" w:evenHBand="0" w:firstRowFirstColumn="0" w:firstRowLastColumn="0" w:lastRowFirstColumn="0" w:lastRowLastColumn="0"/>
+            </w:pPr>
+          </w:p>
+        </w:tc>
+      </w:tr>
+      <w:tr>
+        <w:tc>
+          <w:tcPr>
+            <w:cnfStyle w:val="001000000000" w:firstRow="0" w:lastRow="0" w:firstColumn="1" w:lastColumn="0" w:oddVBand="0" w:evenVBand="0" w:oddHBand="0" w:evenHBand="0" w:firstRowFirstColumn="0" w:firstRowLastColumn="0" w:lastRowFirstColumn="0" w:lastRowLastColumn="0"/>
+            <w:tcW w:w="1668" w:type="dxa"/>
+          </w:tcPr>
+          <w:p>
+            <w:r>
+              <w:t>Entradas</w:t>
+            </w:r>
+          </w:p>
+        </w:tc>
+        <w:tc>
+          <w:tcPr>
+            <w:tcW w:w="6976" w:type="dxa"/>
+          </w:tcPr>
+          <w:p>
+            <w:pPr>
+              <w:pStyle w:val="Prrafodelista"/>
+              <w:numPr>
+                <w:ilvl w:val="0"/>
+                <w:numId w:val="11"/>
+              </w:numPr>
+              <w:cnfStyle w:val="000000000000" w:firstRow="0" w:lastRow="0" w:firstColumn="0" w:lastColumn="0" w:oddVBand="0" w:evenVBand="0" w:oddHBand="0" w:evenHBand="0" w:firstRowFirstColumn="0" w:firstRowLastColumn="0" w:lastRowFirstColumn="0" w:lastRowLastColumn="0"/>
+            </w:pPr>
+            <w:r>
+              <w:t xml:space="preserve">ID del proyecto </w:t>
+            </w:r>
+          </w:p>
+          <w:p>
+            <w:pPr>
+              <w:pStyle w:val="Prrafodelista"/>
+              <w:numPr>
+                <w:ilvl w:val="0"/>
+                <w:numId w:val="11"/>
+              </w:numPr>
+              <w:cnfStyle w:val="000000000000" w:firstRow="0" w:lastRow="0" w:firstColumn="0" w:lastColumn="0" w:oddVBand="0" w:evenVBand="0" w:oddHBand="0" w:evenHBand="0" w:firstRowFirstColumn="0" w:firstRowLastColumn="0" w:lastRowFirstColumn="0" w:lastRowLastColumn="0"/>
+            </w:pPr>
+            <w:r>
+              <w:t>Sistema</w:t>
+            </w:r>
+          </w:p>
+          <w:p>
+            <w:pPr>
+              <w:cnfStyle w:val="000000000000" w:firstRow="0" w:lastRow="0" w:firstColumn="0" w:lastColumn="0" w:oddVBand="0" w:evenVBand="0" w:oddHBand="0" w:evenHBand="0" w:firstRowFirstColumn="0" w:firstRowLastColumn="0" w:lastRowFirstColumn="0" w:lastRowLastColumn="0"/>
+            </w:pPr>
+          </w:p>
+        </w:tc>
+      </w:tr>
+      <w:tr>
+        <w:trPr>
+          <w:cnfStyle w:val="000000100000" w:firstRow="0" w:lastRow="0" w:firstColumn="0" w:lastColumn="0" w:oddVBand="0" w:evenVBand="0" w:oddHBand="1" w:evenHBand="0" w:firstRowFirstColumn="0" w:firstRowLastColumn="0" w:lastRowFirstColumn="0" w:lastRowLastColumn="0"/>
+        </w:trPr>
+        <w:tc>
+          <w:tcPr>
+            <w:cnfStyle w:val="001000000000" w:firstRow="0" w:lastRow="0" w:firstColumn="1" w:lastColumn="0" w:oddVBand="0" w:evenVBand="0" w:oddHBand="0" w:evenHBand="0" w:firstRowFirstColumn="0" w:firstRowLastColumn="0" w:lastRowFirstColumn="0" w:lastRowLastColumn="0"/>
+            <w:tcW w:w="1668" w:type="dxa"/>
+          </w:tcPr>
+          <w:p>
+            <w:r>
+              <w:t>Salidas</w:t>
+            </w:r>
+          </w:p>
+        </w:tc>
+        <w:tc>
+          <w:tcPr>
+            <w:tcW w:w="6976" w:type="dxa"/>
+          </w:tcPr>
+          <w:p>
+            <w:pPr>
+              <w:pStyle w:val="Prrafodelista"/>
+              <w:numPr>
+                <w:ilvl w:val="0"/>
+                <w:numId w:val="14"/>
+              </w:numPr>
+              <w:cnfStyle w:val="000000100000" w:firstRow="0" w:lastRow="0" w:firstColumn="0" w:lastColumn="0" w:oddVBand="0" w:evenVBand="0" w:oddHBand="1" w:evenHBand="0" w:firstRowFirstColumn="0" w:firstRowLastColumn="0" w:lastRowFirstColumn="0" w:lastRowLastColumn="0"/>
+            </w:pPr>
+            <w:r>
+              <w:t>Datos del usuario</w:t>
+            </w:r>
+          </w:p>
+          <w:p>
+            <w:pPr>
+              <w:pStyle w:val="Prrafodelista"/>
+              <w:numPr>
+                <w:ilvl w:val="0"/>
+                <w:numId w:val="14"/>
+              </w:numPr>
+              <w:cnfStyle w:val="000000100000" w:firstRow="0" w:lastRow="0" w:firstColumn="0" w:lastColumn="0" w:oddVBand="0" w:evenVBand="0" w:oddHBand="1" w:evenHBand="0" w:firstRowFirstColumn="0" w:firstRowLastColumn="0" w:lastRowFirstColumn="0" w:lastRowLastColumn="0"/>
+            </w:pPr>
+            <w:r>
+              <w:t>Id de la solicitud cambio</w:t>
+            </w:r>
+          </w:p>
+          <w:p>
+            <w:pPr>
+              <w:pStyle w:val="Prrafodelista"/>
+              <w:numPr>
+                <w:ilvl w:val="0"/>
+                <w:numId w:val="14"/>
+              </w:numPr>
+              <w:cnfStyle w:val="000000100000" w:firstRow="0" w:lastRow="0" w:firstColumn="0" w:lastColumn="0" w:oddVBand="0" w:evenVBand="0" w:oddHBand="1" w:evenHBand="0" w:firstRowFirstColumn="0" w:firstRowLastColumn="0" w:lastRowFirstColumn="0" w:lastRowLastColumn="0"/>
+            </w:pPr>
+            <w:r>
+              <w:t>Descripción de la solicitud de cambio</w:t>
+            </w:r>
+          </w:p>
+          <w:p>
+            <w:pPr>
+              <w:pStyle w:val="Prrafodelista"/>
+              <w:numPr>
+                <w:ilvl w:val="0"/>
+                <w:numId w:val="14"/>
+              </w:numPr>
+              <w:cnfStyle w:val="000000100000" w:firstRow="0" w:lastRow="0" w:firstColumn="0" w:lastColumn="0" w:oddVBand="0" w:evenVBand="0" w:oddHBand="1" w:evenHBand="0" w:firstRowFirstColumn="0" w:firstRowLastColumn="0" w:lastRowFirstColumn="0" w:lastRowLastColumn="0"/>
+            </w:pPr>
+            <w:r>
+              <w:t>Fecha de la solicitud</w:t>
+            </w:r>
+          </w:p>
+          <w:p>
+            <w:pPr>
+              <w:pStyle w:val="Prrafodelista"/>
+              <w:numPr>
+                <w:ilvl w:val="0"/>
+                <w:numId w:val="14"/>
+              </w:numPr>
+              <w:cnfStyle w:val="000000100000" w:firstRow="0" w:lastRow="0" w:firstColumn="0" w:lastColumn="0" w:oddVBand="0" w:evenVBand="0" w:oddHBand="1" w:evenHBand="0" w:firstRowFirstColumn="0" w:firstRowLastColumn="0" w:lastRowFirstColumn="0" w:lastRowLastColumn="0"/>
+            </w:pPr>
+            <w:r>
+              <w:t>Fecha de aprobación de la solicitud</w:t>
+            </w:r>
+          </w:p>
+          <w:p>
+            <w:pPr>
+              <w:pStyle w:val="Prrafodelista"/>
+              <w:numPr>
+                <w:ilvl w:val="0"/>
+                <w:numId w:val="14"/>
+              </w:numPr>
+              <w:cnfStyle w:val="000000100000" w:firstRow="0" w:lastRow="0" w:firstColumn="0" w:lastColumn="0" w:oddVBand="0" w:evenVBand="0" w:oddHBand="1" w:evenHBand="0" w:firstRowFirstColumn="0" w:firstRowLastColumn="0" w:lastRowFirstColumn="0" w:lastRowLastColumn="0"/>
+            </w:pPr>
+            <w:r>
+              <w:t>Fecha estimada de finalización</w:t>
+            </w:r>
+          </w:p>
+          <w:p>
+            <w:pPr>
+              <w:pStyle w:val="Prrafodelista"/>
+              <w:cnfStyle w:val="000000100000" w:firstRow="0" w:lastRow="0" w:firstColumn="0" w:lastColumn="0" w:oddVBand="0" w:evenVBand="0" w:oddHBand="1" w:evenHBand="0" w:firstRowFirstColumn="0" w:firstRowLastColumn="0" w:lastRowFirstColumn="0" w:lastRowLastColumn="0"/>
+            </w:pPr>
+          </w:p>
+        </w:tc>
+      </w:tr>
+    </w:tbl>
+    <w:p>
+      <w:pPr>
+        <w:pStyle w:val="MNormal"/>
+        <w:spacing w:line="360" w:lineRule="auto"/>
+        <w:rPr>
+          <w:rFonts w:asciiTheme="minorHAnsi" w:hAnsiTheme="minorHAnsi"/>
+          <w:b/>
+          <w:sz w:val="28"/>
+        </w:rPr>
+      </w:pPr>
+    </w:p>
+    <w:tbl>
+      <w:tblPr>
+        <w:tblStyle w:val="Tabladecuadrcula6concolores-nfasis110"/>
+        <w:tblW w:w="0" w:type="auto"/>
+        <w:tblLook w:val="04A0" w:firstRow="1" w:lastRow="0" w:firstColumn="1" w:lastColumn="0" w:noHBand="0" w:noVBand="1"/>
+      </w:tblPr>
+      <w:tblGrid>
+        <w:gridCol w:w="1668"/>
+        <w:gridCol w:w="6976"/>
+      </w:tblGrid>
+      <w:tr>
+        <w:trPr>
+          <w:cnfStyle w:val="100000000000" w:firstRow="1" w:lastRow="0" w:firstColumn="0" w:lastColumn="0" w:oddVBand="0" w:evenVBand="0" w:oddHBand="0" w:evenHBand="0" w:firstRowFirstColumn="0" w:firstRowLastColumn="0" w:lastRowFirstColumn="0" w:lastRowLastColumn="0"/>
+        </w:trPr>
+        <w:tc>
+          <w:tcPr>
+            <w:cnfStyle w:val="001000000000" w:firstRow="0" w:lastRow="0" w:firstColumn="1" w:lastColumn="0" w:oddVBand="0" w:evenVBand="0" w:oddHBand="0" w:evenHBand="0" w:firstRowFirstColumn="0" w:firstRowLastColumn="0" w:lastRowFirstColumn="0" w:lastRowLastColumn="0"/>
+            <w:tcW w:w="1668" w:type="dxa"/>
+          </w:tcPr>
+          <w:p>
+            <w:r>
+              <w:t>ID</w:t>
+            </w:r>
+          </w:p>
+        </w:tc>
+        <w:tc>
+          <w:tcPr>
+            <w:tcW w:w="6976" w:type="dxa"/>
+          </w:tcPr>
+          <w:p>
+            <w:pPr>
+              <w:cnfStyle w:val="100000000000" w:firstRow="1" w:lastRow="0" w:firstColumn="0" w:lastColumn="0" w:oddVBand="0" w:evenVBand="0" w:oddHBand="0" w:evenHBand="0" w:firstRowFirstColumn="0" w:firstRowLastColumn="0" w:lastRowFirstColumn="0" w:lastRowLastColumn="0"/>
+            </w:pPr>
+            <w:r>
+              <w:t>SGV_GP_ISP_0</w:t>
+            </w:r>
+            <w:r>
+              <w:t>10</w:t>
+            </w:r>
+          </w:p>
+          <w:p>
+            <w:pPr>
+              <w:cnfStyle w:val="100000000000" w:firstRow="1" w:lastRow="0" w:firstColumn="0" w:lastColumn="0" w:oddVBand="0" w:evenVBand="0" w:oddHBand="0" w:evenHBand="0" w:firstRowFirstColumn="0" w:firstRowLastColumn="0" w:lastRowFirstColumn="0" w:lastRowLastColumn="0"/>
+            </w:pPr>
+          </w:p>
+        </w:tc>
+      </w:tr>
+      <w:tr>
+        <w:trPr>
+          <w:cnfStyle w:val="000000100000" w:firstRow="0" w:lastRow="0" w:firstColumn="0" w:lastColumn="0" w:oddVBand="0" w:evenVBand="0" w:oddHBand="1" w:evenHBand="0" w:firstRowFirstColumn="0" w:firstRowLastColumn="0" w:lastRowFirstColumn="0" w:lastRowLastColumn="0"/>
+        </w:trPr>
+        <w:tc>
+          <w:tcPr>
+            <w:cnfStyle w:val="001000000000" w:firstRow="0" w:lastRow="0" w:firstColumn="1" w:lastColumn="0" w:oddVBand="0" w:evenVBand="0" w:oddHBand="0" w:evenHBand="0" w:firstRowFirstColumn="0" w:firstRowLastColumn="0" w:lastRowFirstColumn="0" w:lastRowLastColumn="0"/>
+            <w:tcW w:w="1668" w:type="dxa"/>
+          </w:tcPr>
+          <w:p>
+            <w:r>
+              <w:t>Para</w:t>
+            </w:r>
+          </w:p>
+        </w:tc>
+        <w:tc>
+          <w:tcPr>
+            <w:tcW w:w="6976" w:type="dxa"/>
+          </w:tcPr>
+          <w:p>
+            <w:pPr>
+              <w:cnfStyle w:val="000000100000" w:firstRow="0" w:lastRow="0" w:firstColumn="0" w:lastColumn="0" w:oddVBand="0" w:evenVBand="0" w:oddHBand="1" w:evenHBand="0" w:firstRowFirstColumn="0" w:firstRowLastColumn="0" w:lastRowFirstColumn="0" w:lastRowLastColumn="0"/>
+            </w:pPr>
+            <w:r>
+              <w:t>Jefe de Proyecto</w:t>
+            </w:r>
+          </w:p>
+          <w:p>
+            <w:pPr>
+              <w:cnfStyle w:val="000000100000" w:firstRow="0" w:lastRow="0" w:firstColumn="0" w:lastColumn="0" w:oddVBand="0" w:evenVBand="0" w:oddHBand="1" w:evenHBand="0" w:firstRowFirstColumn="0" w:firstRowLastColumn="0" w:lastRowFirstColumn="0" w:lastRowLastColumn="0"/>
+            </w:pPr>
+          </w:p>
+        </w:tc>
+      </w:tr>
+      <w:tr>
+        <w:tc>
+          <w:tcPr>
+            <w:cnfStyle w:val="001000000000" w:firstRow="0" w:lastRow="0" w:firstColumn="1" w:lastColumn="0" w:oddVBand="0" w:evenVBand="0" w:oddHBand="0" w:evenHBand="0" w:firstRowFirstColumn="0" w:firstRowLastColumn="0" w:lastRowFirstColumn="0" w:lastRowLastColumn="0"/>
+            <w:tcW w:w="1668" w:type="dxa"/>
+          </w:tcPr>
+          <w:p>
+            <w:r>
+              <w:t>Titulo</w:t>
+            </w:r>
+          </w:p>
+        </w:tc>
+        <w:tc>
+          <w:tcPr>
+            <w:tcW w:w="6976" w:type="dxa"/>
+          </w:tcPr>
+          <w:p>
+            <w:pPr>
+              <w:cnfStyle w:val="000000000000" w:firstRow="0" w:lastRow="0" w:firstColumn="0" w:lastColumn="0" w:oddVBand="0" w:evenVBand="0" w:oddHBand="0" w:evenHBand="0" w:firstRowFirstColumn="0" w:firstRowLastColumn="0" w:lastRowFirstColumn="0" w:lastRowLastColumn="0"/>
+            </w:pPr>
+            <w:r>
+              <w:t>Lista de sistemas con solicitudes de cambios pendientes</w:t>
+            </w:r>
+          </w:p>
+          <w:p>
+            <w:pPr>
+              <w:cnfStyle w:val="000000000000" w:firstRow="0" w:lastRow="0" w:firstColumn="0" w:lastColumn="0" w:oddVBand="0" w:evenVBand="0" w:oddHBand="0" w:evenHBand="0" w:firstRowFirstColumn="0" w:firstRowLastColumn="0" w:lastRowFirstColumn="0" w:lastRowLastColumn="0"/>
+            </w:pPr>
+          </w:p>
+        </w:tc>
+      </w:tr>
+      <w:tr>
+        <w:trPr>
+          <w:cnfStyle w:val="000000100000" w:firstRow="0" w:lastRow="0" w:firstColumn="0" w:lastColumn="0" w:oddVBand="0" w:evenVBand="0" w:oddHBand="1" w:evenHBand="0" w:firstRowFirstColumn="0" w:firstRowLastColumn="0" w:lastRowFirstColumn="0" w:lastRowLastColumn="0"/>
+        </w:trPr>
+        <w:tc>
+          <w:tcPr>
+            <w:cnfStyle w:val="001000000000" w:firstRow="0" w:lastRow="0" w:firstColumn="1" w:lastColumn="0" w:oddVBand="0" w:evenVBand="0" w:oddHBand="0" w:evenHBand="0" w:firstRowFirstColumn="0" w:firstRowLastColumn="0" w:lastRowFirstColumn="0" w:lastRowLastColumn="0"/>
+            <w:tcW w:w="1668" w:type="dxa"/>
+          </w:tcPr>
+          <w:p>
+            <w:r>
+              <w:t>Propósito</w:t>
+            </w:r>
+          </w:p>
+        </w:tc>
+        <w:tc>
+          <w:tcPr>
+            <w:tcW w:w="6976" w:type="dxa"/>
+          </w:tcPr>
+          <w:p>
+            <w:pPr>
+              <w:cnfStyle w:val="000000100000" w:firstRow="0" w:lastRow="0" w:firstColumn="0" w:lastColumn="0" w:oddVBand="0" w:evenVBand="0" w:oddHBand="1" w:evenHBand="0" w:firstRowFirstColumn="0" w:firstRowLastColumn="0" w:lastRowFirstColumn="0" w:lastRowLastColumn="0"/>
+            </w:pPr>
+            <w:r>
+              <w:t>Tener el listado de todos los sistemas con solicitudes de cambio por atender.</w:t>
+            </w:r>
+          </w:p>
+          <w:p>
+            <w:pPr>
+              <w:cnfStyle w:val="000000100000" w:firstRow="0" w:lastRow="0" w:firstColumn="0" w:lastColumn="0" w:oddVBand="0" w:evenVBand="0" w:oddHBand="1" w:evenHBand="0" w:firstRowFirstColumn="0" w:firstRowLastColumn="0" w:lastRowFirstColumn="0" w:lastRowLastColumn="0"/>
+            </w:pPr>
+          </w:p>
+        </w:tc>
+      </w:tr>
+      <w:tr>
+        <w:tc>
+          <w:tcPr>
+            <w:cnfStyle w:val="001000000000" w:firstRow="0" w:lastRow="0" w:firstColumn="1" w:lastColumn="0" w:oddVBand="0" w:evenVBand="0" w:oddHBand="0" w:evenHBand="0" w:firstRowFirstColumn="0" w:firstRowLastColumn="0" w:lastRowFirstColumn="0" w:lastRowLastColumn="0"/>
+            <w:tcW w:w="1668" w:type="dxa"/>
+          </w:tcPr>
+          <w:p>
+            <w:r>
+              <w:t>Entradas</w:t>
+            </w:r>
+          </w:p>
+        </w:tc>
+        <w:tc>
+          <w:tcPr>
+            <w:tcW w:w="6976" w:type="dxa"/>
+          </w:tcPr>
+          <w:p>
+            <w:pPr>
+              <w:pStyle w:val="Prrafodelista"/>
+              <w:numPr>
+                <w:ilvl w:val="0"/>
+                <w:numId w:val="11"/>
+              </w:numPr>
+              <w:cnfStyle w:val="000000000000" w:firstRow="0" w:lastRow="0" w:firstColumn="0" w:lastColumn="0" w:oddVBand="0" w:evenVBand="0" w:oddHBand="0" w:evenHBand="0" w:firstRowFirstColumn="0" w:firstRowLastColumn="0" w:lastRowFirstColumn="0" w:lastRowLastColumn="0"/>
+            </w:pPr>
+            <w:r>
+              <w:t>Sistema</w:t>
+            </w:r>
+          </w:p>
+          <w:p>
+            <w:pPr>
+              <w:pStyle w:val="Prrafodelista"/>
+              <w:numPr>
+                <w:ilvl w:val="0"/>
+                <w:numId w:val="11"/>
+              </w:numPr>
+              <w:cnfStyle w:val="000000000000" w:firstRow="0" w:lastRow="0" w:firstColumn="0" w:lastColumn="0" w:oddVBand="0" w:evenVBand="0" w:oddHBand="0" w:evenHBand="0" w:firstRowFirstColumn="0" w:firstRowLastColumn="0" w:lastRowFirstColumn="0" w:lastRowLastColumn="0"/>
+            </w:pPr>
+            <w:r>
+              <w:t xml:space="preserve">ID del proyecto </w:t>
+            </w:r>
+          </w:p>
+          <w:p>
+            <w:pPr>
+              <w:pStyle w:val="Prrafodelista"/>
+              <w:cnfStyle w:val="000000000000" w:firstRow="0" w:lastRow="0" w:firstColumn="0" w:lastColumn="0" w:oddVBand="0" w:evenVBand="0" w:oddHBand="0" w:evenHBand="0" w:firstRowFirstColumn="0" w:firstRowLastColumn="0" w:lastRowFirstColumn="0" w:lastRowLastColumn="0"/>
+            </w:pPr>
+          </w:p>
+        </w:tc>
+      </w:tr>
+      <w:tr>
+        <w:trPr>
+          <w:cnfStyle w:val="000000100000" w:firstRow="0" w:lastRow="0" w:firstColumn="0" w:lastColumn="0" w:oddVBand="0" w:evenVBand="0" w:oddHBand="1" w:evenHBand="0" w:firstRowFirstColumn="0" w:firstRowLastColumn="0" w:lastRowFirstColumn="0" w:lastRowLastColumn="0"/>
+        </w:trPr>
+        <w:tc>
+          <w:tcPr>
+            <w:cnfStyle w:val="001000000000" w:firstRow="0" w:lastRow="0" w:firstColumn="1" w:lastColumn="0" w:oddVBand="0" w:evenVBand="0" w:oddHBand="0" w:evenHBand="0" w:firstRowFirstColumn="0" w:firstRowLastColumn="0" w:lastRowFirstColumn="0" w:lastRowLastColumn="0"/>
+            <w:tcW w:w="1668" w:type="dxa"/>
+          </w:tcPr>
+          <w:p>
+            <w:r>
+              <w:t>Salidas</w:t>
+            </w:r>
+          </w:p>
+        </w:tc>
+        <w:tc>
+          <w:tcPr>
+            <w:tcW w:w="6976" w:type="dxa"/>
+          </w:tcPr>
+          <w:p>
+            <w:pPr>
+              <w:pStyle w:val="Prrafodelista"/>
+              <w:numPr>
+                <w:ilvl w:val="0"/>
+                <w:numId w:val="14"/>
+              </w:numPr>
+              <w:cnfStyle w:val="000000100000" w:firstRow="0" w:lastRow="0" w:firstColumn="0" w:lastColumn="0" w:oddVBand="0" w:evenVBand="0" w:oddHBand="1" w:evenHBand="0" w:firstRowFirstColumn="0" w:firstRowLastColumn="0" w:lastRowFirstColumn="0" w:lastRowLastColumn="0"/>
+            </w:pPr>
+            <w:r>
+              <w:t>Datos del usuario</w:t>
+            </w:r>
+          </w:p>
+          <w:p>
+            <w:pPr>
+              <w:pStyle w:val="Prrafodelista"/>
+              <w:numPr>
+                <w:ilvl w:val="0"/>
+                <w:numId w:val="14"/>
+              </w:numPr>
+              <w:cnfStyle w:val="000000100000" w:firstRow="0" w:lastRow="0" w:firstColumn="0" w:lastColumn="0" w:oddVBand="0" w:evenVBand="0" w:oddHBand="1" w:evenHBand="0" w:firstRowFirstColumn="0" w:firstRowLastColumn="0" w:lastRowFirstColumn="0" w:lastRowLastColumn="0"/>
+            </w:pPr>
+            <w:r>
+              <w:t>Id de la solicitud cambio</w:t>
+            </w:r>
+          </w:p>
+          <w:p>
+            <w:pPr>
+              <w:pStyle w:val="Prrafodelista"/>
+              <w:numPr>
+                <w:ilvl w:val="0"/>
+                <w:numId w:val="14"/>
+              </w:numPr>
+              <w:cnfStyle w:val="000000100000" w:firstRow="0" w:lastRow="0" w:firstColumn="0" w:lastColumn="0" w:oddVBand="0" w:evenVBand="0" w:oddHBand="1" w:evenHBand="0" w:firstRowFirstColumn="0" w:firstRowLastColumn="0" w:lastRowFirstColumn="0" w:lastRowLastColumn="0"/>
+            </w:pPr>
+            <w:r>
+              <w:t>Descripción de la solicitud de cambio</w:t>
+            </w:r>
+          </w:p>
+          <w:p>
+            <w:pPr>
+              <w:pStyle w:val="Prrafodelista"/>
+              <w:numPr>
+                <w:ilvl w:val="0"/>
+                <w:numId w:val="14"/>
+              </w:numPr>
+              <w:cnfStyle w:val="000000100000" w:firstRow="0" w:lastRow="0" w:firstColumn="0" w:lastColumn="0" w:oddVBand="0" w:evenVBand="0" w:oddHBand="1" w:evenHBand="0" w:firstRowFirstColumn="0" w:firstRowLastColumn="0" w:lastRowFirstColumn="0" w:lastRowLastColumn="0"/>
+            </w:pPr>
+            <w:r>
+              <w:t>Fecha de la solicitud</w:t>
+            </w:r>
+          </w:p>
+          <w:p>
+            <w:pPr>
+              <w:pStyle w:val="Prrafodelista"/>
+              <w:numPr>
+                <w:ilvl w:val="0"/>
+                <w:numId w:val="14"/>
+              </w:numPr>
+              <w:cnfStyle w:val="000000100000" w:firstRow="0" w:lastRow="0" w:firstColumn="0" w:lastColumn="0" w:oddVBand="0" w:evenVBand="0" w:oddHBand="1" w:evenHBand="0" w:firstRowFirstColumn="0" w:firstRowLastColumn="0" w:lastRowFirstColumn="0" w:lastRowLastColumn="0"/>
+            </w:pPr>
+            <w:r>
+              <w:t>Fecha de aprobación de la solicitud</w:t>
+            </w:r>
+          </w:p>
+          <w:p>
+            <w:pPr>
+              <w:pStyle w:val="Prrafodelista"/>
+              <w:numPr>
+                <w:ilvl w:val="0"/>
+                <w:numId w:val="14"/>
+              </w:numPr>
+              <w:cnfStyle w:val="000000100000" w:firstRow="0" w:lastRow="0" w:firstColumn="0" w:lastColumn="0" w:oddVBand="0" w:evenVBand="0" w:oddHBand="1" w:evenHBand="0" w:firstRowFirstColumn="0" w:firstRowLastColumn="0" w:lastRowFirstColumn="0" w:lastRowLastColumn="0"/>
+            </w:pPr>
+            <w:r>
+              <w:t>Fecha estimada de finalización</w:t>
+            </w:r>
+          </w:p>
+          <w:p>
+            <w:pPr>
+              <w:pStyle w:val="Prrafodelista"/>
+              <w:cnfStyle w:val="000000100000" w:firstRow="0" w:lastRow="0" w:firstColumn="0" w:lastColumn="0" w:oddVBand="0" w:evenVBand="0" w:oddHBand="1" w:evenHBand="0" w:firstRowFirstColumn="0" w:firstRowLastColumn="0" w:lastRowFirstColumn="0" w:lastRowLastColumn="0"/>
+            </w:pPr>
+          </w:p>
+        </w:tc>
+      </w:tr>
+    </w:tbl>
+    <w:p>
+      <w:pPr>
+        <w:pStyle w:val="MNormal"/>
+        <w:spacing w:line="360" w:lineRule="auto"/>
+        <w:rPr>
+          <w:rFonts w:asciiTheme="minorHAnsi" w:hAnsiTheme="minorHAnsi"/>
+          <w:b/>
+          <w:sz w:val="28"/>
+        </w:rPr>
+      </w:pPr>
+    </w:p>
+    <w:p>
+      <w:pPr>
+        <w:pStyle w:val="MNormal"/>
+        <w:spacing w:line="360" w:lineRule="auto"/>
+        <w:rPr>
+          <w:rFonts w:asciiTheme="minorHAnsi" w:hAnsiTheme="minorHAnsi"/>
+          <w:b/>
+          <w:sz w:val="28"/>
+        </w:rPr>
+      </w:pPr>
+    </w:p>
+    <w:p>
+      <w:pPr>
+        <w:rPr>
+          <w:rFonts w:asciiTheme="minorHAnsi" w:hAnsiTheme="minorHAnsi" w:cstheme="minorHAnsi"/>
+          <w:b/>
+          <w:sz w:val="24"/>
+        </w:rPr>
+      </w:pPr>
+      <w:r>
+        <w:rPr>
+          <w:rFonts w:asciiTheme="minorHAnsi" w:hAnsiTheme="minorHAnsi" w:cstheme="minorHAnsi"/>
+          <w:b/>
+          <w:sz w:val="24"/>
+        </w:rPr>
+        <w:t>Reportes para el Estado Desarrollador</w:t>
+      </w:r>
+    </w:p>
+    <w:p>
+      <w:pPr>
+        <w:rPr>
+          <w:rFonts w:asciiTheme="minorHAnsi" w:hAnsiTheme="minorHAnsi" w:cstheme="minorHAnsi"/>
+          <w:b/>
+          <w:sz w:val="24"/>
+        </w:rPr>
+      </w:pPr>
+    </w:p>
+    <w:p>
+      <w:pPr>
+        <w:rPr>
+          <w:rFonts w:asciiTheme="minorHAnsi" w:hAnsiTheme="minorHAnsi" w:cstheme="minorHAnsi"/>
+          <w:sz w:val="24"/>
+        </w:rPr>
+      </w:pPr>
+      <w:r>
+        <w:rPr>
+          <w:rFonts w:asciiTheme="minorHAnsi" w:hAnsiTheme="minorHAnsi" w:cstheme="minorHAnsi"/>
+          <w:sz w:val="24"/>
+        </w:rPr>
+        <w:t xml:space="preserve">A </w:t>
+      </w:r>
+      <w:r>
+        <w:rPr>
+          <w:rFonts w:asciiTheme="minorHAnsi" w:hAnsiTheme="minorHAnsi" w:cstheme="minorHAnsi"/>
+          <w:sz w:val="24"/>
+        </w:rPr>
+        <w:t>continuación,</w:t>
+      </w:r>
+      <w:r>
+        <w:rPr>
+          <w:rFonts w:asciiTheme="minorHAnsi" w:hAnsiTheme="minorHAnsi" w:cstheme="minorHAnsi"/>
+          <w:sz w:val="24"/>
+        </w:rPr>
+        <w:t xml:space="preserve"> se indican 3 reportes de estado que serán utilizados por el Desarrollador</w:t>
+      </w:r>
+      <w:r>
+        <w:rPr>
+          <w:rFonts w:asciiTheme="minorHAnsi" w:hAnsiTheme="minorHAnsi" w:cstheme="minorHAnsi"/>
+          <w:sz w:val="24"/>
+        </w:rPr>
+        <w:t>:</w:t>
+      </w:r>
+    </w:p>
+    <w:p>
+      <w:pPr>
+        <w:pStyle w:val="MNormal"/>
+        <w:spacing w:line="360" w:lineRule="auto"/>
+        <w:rPr>
+          <w:rFonts w:asciiTheme="minorHAnsi" w:hAnsiTheme="minorHAnsi"/>
+          <w:b/>
+          <w:sz w:val="28"/>
+        </w:rPr>
+      </w:pPr>
+    </w:p>
+    <w:tbl>
+      <w:tblPr>
+        <w:tblStyle w:val="Tabladecuadrcula6concolores-nfasis110"/>
+        <w:tblW w:w="0" w:type="auto"/>
+        <w:tblLook w:val="04A0" w:firstRow="1" w:lastRow="0" w:firstColumn="1" w:lastColumn="0" w:noHBand="0" w:noVBand="1"/>
+      </w:tblPr>
+      <w:tblGrid>
+        <w:gridCol w:w="1668"/>
+        <w:gridCol w:w="6976"/>
+      </w:tblGrid>
+      <w:tr>
+        <w:trPr>
+          <w:cnfStyle w:val="100000000000" w:firstRow="1" w:lastRow="0" w:firstColumn="0" w:lastColumn="0" w:oddVBand="0" w:evenVBand="0" w:oddHBand="0" w:evenHBand="0" w:firstRowFirstColumn="0" w:firstRowLastColumn="0" w:lastRowFirstColumn="0" w:lastRowLastColumn="0"/>
+        </w:trPr>
+        <w:tc>
+          <w:tcPr>
+            <w:cnfStyle w:val="001000000000" w:firstRow="0" w:lastRow="0" w:firstColumn="1" w:lastColumn="0" w:oddVBand="0" w:evenVBand="0" w:oddHBand="0" w:evenHBand="0" w:firstRowFirstColumn="0" w:firstRowLastColumn="0" w:lastRowFirstColumn="0" w:lastRowLastColumn="0"/>
+            <w:tcW w:w="1668" w:type="dxa"/>
+          </w:tcPr>
+          <w:p>
+            <w:r>
+              <w:t>ID</w:t>
+            </w:r>
+          </w:p>
+        </w:tc>
+        <w:tc>
+          <w:tcPr>
+            <w:tcW w:w="6976" w:type="dxa"/>
+          </w:tcPr>
+          <w:p>
+            <w:pPr>
+              <w:cnfStyle w:val="100000000000" w:firstRow="1" w:lastRow="0" w:firstColumn="0" w:lastColumn="0" w:oddVBand="0" w:evenVBand="0" w:oddHBand="0" w:evenHBand="0" w:firstRowFirstColumn="0" w:firstRowLastColumn="0" w:lastRowFirstColumn="0" w:lastRowLastColumn="0"/>
+            </w:pPr>
+            <w:r>
+              <w:t>SGV_GP_ISP_011</w:t>
+            </w:r>
+          </w:p>
+          <w:p>
+            <w:pPr>
+              <w:cnfStyle w:val="100000000000" w:firstRow="1" w:lastRow="0" w:firstColumn="0" w:lastColumn="0" w:oddVBand="0" w:evenVBand="0" w:oddHBand="0" w:evenHBand="0" w:firstRowFirstColumn="0" w:firstRowLastColumn="0" w:lastRowFirstColumn="0" w:lastRowLastColumn="0"/>
+            </w:pPr>
+          </w:p>
+        </w:tc>
+      </w:tr>
+      <w:tr>
+        <w:trPr>
+          <w:cnfStyle w:val="000000100000" w:firstRow="0" w:lastRow="0" w:firstColumn="0" w:lastColumn="0" w:oddVBand="0" w:evenVBand="0" w:oddHBand="1" w:evenHBand="0" w:firstRowFirstColumn="0" w:firstRowLastColumn="0" w:lastRowFirstColumn="0" w:lastRowLastColumn="0"/>
+        </w:trPr>
+        <w:tc>
+          <w:tcPr>
+            <w:cnfStyle w:val="001000000000" w:firstRow="0" w:lastRow="0" w:firstColumn="1" w:lastColumn="0" w:oddVBand="0" w:evenVBand="0" w:oddHBand="0" w:evenHBand="0" w:firstRowFirstColumn="0" w:firstRowLastColumn="0" w:lastRowFirstColumn="0" w:lastRowLastColumn="0"/>
+            <w:tcW w:w="1668" w:type="dxa"/>
+          </w:tcPr>
+          <w:p>
+            <w:r>
+              <w:t>Para</w:t>
+            </w:r>
+          </w:p>
+        </w:tc>
+        <w:tc>
+          <w:tcPr>
+            <w:tcW w:w="6976" w:type="dxa"/>
+          </w:tcPr>
+          <w:p>
+            <w:pPr>
+              <w:cnfStyle w:val="000000100000" w:firstRow="0" w:lastRow="0" w:firstColumn="0" w:lastColumn="0" w:oddVBand="0" w:evenVBand="0" w:oddHBand="1" w:evenHBand="0" w:firstRowFirstColumn="0" w:firstRowLastColumn="0" w:lastRowFirstColumn="0" w:lastRowLastColumn="0"/>
+            </w:pPr>
+            <w:r>
+              <w:t>Analista programador</w:t>
+            </w:r>
+          </w:p>
+        </w:tc>
+      </w:tr>
+      <w:tr>
+        <w:tc>
+          <w:tcPr>
+            <w:cnfStyle w:val="001000000000" w:firstRow="0" w:lastRow="0" w:firstColumn="1" w:lastColumn="0" w:oddVBand="0" w:evenVBand="0" w:oddHBand="0" w:evenHBand="0" w:firstRowFirstColumn="0" w:firstRowLastColumn="0" w:lastRowFirstColumn="0" w:lastRowLastColumn="0"/>
+            <w:tcW w:w="1668" w:type="dxa"/>
+          </w:tcPr>
+          <w:p>
+            <w:r>
+              <w:t>Titulo</w:t>
+            </w:r>
+          </w:p>
+        </w:tc>
+        <w:tc>
+          <w:tcPr>
+            <w:tcW w:w="6976" w:type="dxa"/>
+          </w:tcPr>
+          <w:p>
+            <w:pPr>
+              <w:cnfStyle w:val="000000000000" w:firstRow="0" w:lastRow="0" w:firstColumn="0" w:lastColumn="0" w:oddVBand="0" w:evenVBand="0" w:oddHBand="0" w:evenHBand="0" w:firstRowFirstColumn="0" w:firstRowLastColumn="0" w:lastRowFirstColumn="0" w:lastRowLastColumn="0"/>
+            </w:pPr>
+            <w:r>
+              <w:t>Lista de solicitudes de los cambios asignados</w:t>
+            </w:r>
+          </w:p>
+        </w:tc>
+      </w:tr>
+      <w:tr>
+        <w:trPr>
+          <w:cnfStyle w:val="000000100000" w:firstRow="0" w:lastRow="0" w:firstColumn="0" w:lastColumn="0" w:oddVBand="0" w:evenVBand="0" w:oddHBand="1" w:evenHBand="0" w:firstRowFirstColumn="0" w:firstRowLastColumn="0" w:lastRowFirstColumn="0" w:lastRowLastColumn="0"/>
+        </w:trPr>
+        <w:tc>
+          <w:tcPr>
+            <w:cnfStyle w:val="001000000000" w:firstRow="0" w:lastRow="0" w:firstColumn="1" w:lastColumn="0" w:oddVBand="0" w:evenVBand="0" w:oddHBand="0" w:evenHBand="0" w:firstRowFirstColumn="0" w:firstRowLastColumn="0" w:lastRowFirstColumn="0" w:lastRowLastColumn="0"/>
+            <w:tcW w:w="1668" w:type="dxa"/>
+          </w:tcPr>
+          <w:p>
+            <w:r>
+              <w:t>Propósito</w:t>
+            </w:r>
+          </w:p>
+        </w:tc>
+        <w:tc>
+          <w:tcPr>
+            <w:tcW w:w="6976" w:type="dxa"/>
+          </w:tcPr>
+          <w:p>
+            <w:pPr>
+              <w:cnfStyle w:val="000000100000" w:firstRow="0" w:lastRow="0" w:firstColumn="0" w:lastColumn="0" w:oddVBand="0" w:evenVBand="0" w:oddHBand="1" w:evenHBand="0" w:firstRowFirstColumn="0" w:firstRowLastColumn="0" w:lastRowFirstColumn="0" w:lastRowLastColumn="0"/>
+            </w:pPr>
+            <w:r>
+              <w:t>Contar con una lista de solicitudes de cambios organizadas y priorizadas para iniciar su atención.</w:t>
+            </w:r>
+          </w:p>
+        </w:tc>
+      </w:tr>
+      <w:tr>
+        <w:tc>
+          <w:tcPr>
+            <w:cnfStyle w:val="001000000000" w:firstRow="0" w:lastRow="0" w:firstColumn="1" w:lastColumn="0" w:oddVBand="0" w:evenVBand="0" w:oddHBand="0" w:evenHBand="0" w:firstRowFirstColumn="0" w:firstRowLastColumn="0" w:lastRowFirstColumn="0" w:lastRowLastColumn="0"/>
+            <w:tcW w:w="1668" w:type="dxa"/>
+          </w:tcPr>
+          <w:p>
+            <w:r>
+              <w:t>Entradas</w:t>
+            </w:r>
+          </w:p>
+        </w:tc>
+        <w:tc>
+          <w:tcPr>
+            <w:tcW w:w="6976" w:type="dxa"/>
+          </w:tcPr>
+          <w:p>
+            <w:pPr>
+              <w:pStyle w:val="Prrafodelista"/>
+              <w:numPr>
+                <w:ilvl w:val="0"/>
+                <w:numId w:val="17"/>
+              </w:numPr>
+              <w:cnfStyle w:val="000000000000" w:firstRow="0" w:lastRow="0" w:firstColumn="0" w:lastColumn="0" w:oddVBand="0" w:evenVBand="0" w:oddHBand="0" w:evenHBand="0" w:firstRowFirstColumn="0" w:firstRowLastColumn="0" w:lastRowFirstColumn="0" w:lastRowLastColumn="0"/>
+            </w:pPr>
+            <w:r>
+              <w:t>Rango de fechas</w:t>
+            </w:r>
+          </w:p>
+          <w:p>
+            <w:pPr>
+              <w:pStyle w:val="Prrafodelista"/>
+              <w:numPr>
+                <w:ilvl w:val="0"/>
+                <w:numId w:val="17"/>
+              </w:numPr>
+              <w:cnfStyle w:val="000000000000" w:firstRow="0" w:lastRow="0" w:firstColumn="0" w:lastColumn="0" w:oddVBand="0" w:evenVBand="0" w:oddHBand="0" w:evenHBand="0" w:firstRowFirstColumn="0" w:firstRowLastColumn="0" w:lastRowFirstColumn="0" w:lastRowLastColumn="0"/>
+            </w:pPr>
+            <w:r>
+              <w:t>Id solicitud</w:t>
+            </w:r>
+          </w:p>
+          <w:p>
+            <w:pPr>
+              <w:pStyle w:val="Prrafodelista"/>
+              <w:numPr>
+                <w:ilvl w:val="0"/>
+                <w:numId w:val="17"/>
+              </w:numPr>
+              <w:cnfStyle w:val="000000000000" w:firstRow="0" w:lastRow="0" w:firstColumn="0" w:lastColumn="0" w:oddVBand="0" w:evenVBand="0" w:oddHBand="0" w:evenHBand="0" w:firstRowFirstColumn="0" w:firstRowLastColumn="0" w:lastRowFirstColumn="0" w:lastRowLastColumn="0"/>
+            </w:pPr>
+            <w:r>
+              <w:t>Sistema</w:t>
+            </w:r>
+          </w:p>
+        </w:tc>
+      </w:tr>
+      <w:tr>
+        <w:trPr>
+          <w:cnfStyle w:val="000000100000" w:firstRow="0" w:lastRow="0" w:firstColumn="0" w:lastColumn="0" w:oddVBand="0" w:evenVBand="0" w:oddHBand="1" w:evenHBand="0" w:firstRowFirstColumn="0" w:firstRowLastColumn="0" w:lastRowFirstColumn="0" w:lastRowLastColumn="0"/>
+        </w:trPr>
+        <w:tc>
+          <w:tcPr>
+            <w:cnfStyle w:val="001000000000" w:firstRow="0" w:lastRow="0" w:firstColumn="1" w:lastColumn="0" w:oddVBand="0" w:evenVBand="0" w:oddHBand="0" w:evenHBand="0" w:firstRowFirstColumn="0" w:firstRowLastColumn="0" w:lastRowFirstColumn="0" w:lastRowLastColumn="0"/>
+            <w:tcW w:w="1668" w:type="dxa"/>
+          </w:tcPr>
+          <w:p>
+            <w:r>
+              <w:t>Salidas</w:t>
+            </w:r>
+          </w:p>
+        </w:tc>
+        <w:tc>
+          <w:tcPr>
+            <w:tcW w:w="6976" w:type="dxa"/>
+          </w:tcPr>
+          <w:p>
+            <w:pPr>
+              <w:pStyle w:val="Prrafodelista"/>
+              <w:numPr>
+                <w:ilvl w:val="0"/>
+                <w:numId w:val="18"/>
+              </w:numPr>
+              <w:cnfStyle w:val="000000100000" w:firstRow="0" w:lastRow="0" w:firstColumn="0" w:lastColumn="0" w:oddVBand="0" w:evenVBand="0" w:oddHBand="1" w:evenHBand="0" w:firstRowFirstColumn="0" w:firstRowLastColumn="0" w:lastRowFirstColumn="0" w:lastRowLastColumn="0"/>
+            </w:pPr>
+            <w:r>
+              <w:t>Persona</w:t>
+            </w:r>
+          </w:p>
+          <w:p>
+            <w:pPr>
+              <w:pStyle w:val="Prrafodelista"/>
+              <w:numPr>
+                <w:ilvl w:val="0"/>
+                <w:numId w:val="18"/>
+              </w:numPr>
+              <w:cnfStyle w:val="000000100000" w:firstRow="0" w:lastRow="0" w:firstColumn="0" w:lastColumn="0" w:oddVBand="0" w:evenVBand="0" w:oddHBand="1" w:evenHBand="0" w:firstRowFirstColumn="0" w:firstRowLastColumn="0" w:lastRowFirstColumn="0" w:lastRowLastColumn="0"/>
+            </w:pPr>
+            <w:r>
+              <w:t>Cargo</w:t>
+            </w:r>
+          </w:p>
+          <w:p>
+            <w:pPr>
+              <w:pStyle w:val="Prrafodelista"/>
+              <w:numPr>
+                <w:ilvl w:val="0"/>
+                <w:numId w:val="18"/>
+              </w:numPr>
+              <w:cnfStyle w:val="000000100000" w:firstRow="0" w:lastRow="0" w:firstColumn="0" w:lastColumn="0" w:oddVBand="0" w:evenVBand="0" w:oddHBand="1" w:evenHBand="0" w:firstRowFirstColumn="0" w:firstRowLastColumn="0" w:lastRowFirstColumn="0" w:lastRowLastColumn="0"/>
+            </w:pPr>
+            <w:r>
+              <w:t>Solicitud de cambio</w:t>
+            </w:r>
+          </w:p>
+          <w:p>
+            <w:pPr>
+              <w:pStyle w:val="Prrafodelista"/>
+              <w:numPr>
+                <w:ilvl w:val="0"/>
+                <w:numId w:val="18"/>
+              </w:numPr>
+              <w:cnfStyle w:val="000000100000" w:firstRow="0" w:lastRow="0" w:firstColumn="0" w:lastColumn="0" w:oddVBand="0" w:evenVBand="0" w:oddHBand="1" w:evenHBand="0" w:firstRowFirstColumn="0" w:firstRowLastColumn="0" w:lastRowFirstColumn="0" w:lastRowLastColumn="0"/>
+            </w:pPr>
+            <w:r>
+              <w:t>Descripción de solicitud</w:t>
+            </w:r>
+          </w:p>
+          <w:p>
+            <w:pPr>
+              <w:pStyle w:val="Prrafodelista"/>
+              <w:numPr>
+                <w:ilvl w:val="0"/>
+                <w:numId w:val="18"/>
+              </w:numPr>
+              <w:cnfStyle w:val="000000100000" w:firstRow="0" w:lastRow="0" w:firstColumn="0" w:lastColumn="0" w:oddVBand="0" w:evenVBand="0" w:oddHBand="1" w:evenHBand="0" w:firstRowFirstColumn="0" w:firstRowLastColumn="0" w:lastRowFirstColumn="0" w:lastRowLastColumn="0"/>
+            </w:pPr>
+            <w:r>
+              <w:t>Fecha</w:t>
+            </w:r>
+          </w:p>
+          <w:p>
+            <w:pPr>
+              <w:pStyle w:val="Prrafodelista"/>
+              <w:numPr>
+                <w:ilvl w:val="0"/>
+                <w:numId w:val="18"/>
+              </w:numPr>
+              <w:cnfStyle w:val="000000100000" w:firstRow="0" w:lastRow="0" w:firstColumn="0" w:lastColumn="0" w:oddVBand="0" w:evenVBand="0" w:oddHBand="1" w:evenHBand="0" w:firstRowFirstColumn="0" w:firstRowLastColumn="0" w:lastRowFirstColumn="0" w:lastRowLastColumn="0"/>
+            </w:pPr>
+            <w:r>
+              <w:t>Id solicitud</w:t>
+            </w:r>
+          </w:p>
+        </w:tc>
+      </w:tr>
+    </w:tbl>
+    <w:p>
+      <w:pPr>
+        <w:pStyle w:val="MNormal"/>
+        <w:spacing w:line="360" w:lineRule="auto"/>
+        <w:rPr>
+          <w:rFonts w:asciiTheme="minorHAnsi" w:hAnsiTheme="minorHAnsi"/>
+          <w:b/>
+          <w:sz w:val="28"/>
+        </w:rPr>
+      </w:pPr>
+    </w:p>
+    <w:tbl>
+      <w:tblPr>
+        <w:tblStyle w:val="Tabladecuadrcula6concolores-nfasis110"/>
+        <w:tblW w:w="0" w:type="auto"/>
+        <w:tblLook w:val="04A0" w:firstRow="1" w:lastRow="0" w:firstColumn="1" w:lastColumn="0" w:noHBand="0" w:noVBand="1"/>
+      </w:tblPr>
+      <w:tblGrid>
+        <w:gridCol w:w="1668"/>
+        <w:gridCol w:w="6976"/>
+      </w:tblGrid>
+      <w:tr>
+        <w:trPr>
+          <w:cnfStyle w:val="100000000000" w:firstRow="1" w:lastRow="0" w:firstColumn="0" w:lastColumn="0" w:oddVBand="0" w:evenVBand="0" w:oddHBand="0" w:evenHBand="0" w:firstRowFirstColumn="0" w:firstRowLastColumn="0" w:lastRowFirstColumn="0" w:lastRowLastColumn="0"/>
+        </w:trPr>
+        <w:tc>
+          <w:tcPr>
+            <w:cnfStyle w:val="001000000000" w:firstRow="0" w:lastRow="0" w:firstColumn="1" w:lastColumn="0" w:oddVBand="0" w:evenVBand="0" w:oddHBand="0" w:evenHBand="0" w:firstRowFirstColumn="0" w:firstRowLastColumn="0" w:lastRowFirstColumn="0" w:lastRowLastColumn="0"/>
+            <w:tcW w:w="1668" w:type="dxa"/>
+          </w:tcPr>
+          <w:p>
+            <w:r>
+              <w:t>ID</w:t>
+            </w:r>
+          </w:p>
+        </w:tc>
+        <w:tc>
+          <w:tcPr>
+            <w:tcW w:w="6976" w:type="dxa"/>
+          </w:tcPr>
+          <w:p>
+            <w:pPr>
+              <w:cnfStyle w:val="100000000000" w:firstRow="1" w:lastRow="0" w:firstColumn="0" w:lastColumn="0" w:oddVBand="0" w:evenVBand="0" w:oddHBand="0" w:evenHBand="0" w:firstRowFirstColumn="0" w:firstRowLastColumn="0" w:lastRowFirstColumn="0" w:lastRowLastColumn="0"/>
+            </w:pPr>
+            <w:r>
+              <w:t>SGV_GP_ISP_012</w:t>
+            </w:r>
+          </w:p>
+          <w:p>
+            <w:pPr>
+              <w:cnfStyle w:val="100000000000" w:firstRow="1" w:lastRow="0" w:firstColumn="0" w:lastColumn="0" w:oddVBand="0" w:evenVBand="0" w:oddHBand="0" w:evenHBand="0" w:firstRowFirstColumn="0" w:firstRowLastColumn="0" w:lastRowFirstColumn="0" w:lastRowLastColumn="0"/>
+            </w:pPr>
+          </w:p>
+        </w:tc>
+      </w:tr>
+      <w:tr>
+        <w:trPr>
+          <w:cnfStyle w:val="000000100000" w:firstRow="0" w:lastRow="0" w:firstColumn="0" w:lastColumn="0" w:oddVBand="0" w:evenVBand="0" w:oddHBand="1" w:evenHBand="0" w:firstRowFirstColumn="0" w:firstRowLastColumn="0" w:lastRowFirstColumn="0" w:lastRowLastColumn="0"/>
+        </w:trPr>
+        <w:tc>
+          <w:tcPr>
+            <w:cnfStyle w:val="001000000000" w:firstRow="0" w:lastRow="0" w:firstColumn="1" w:lastColumn="0" w:oddVBand="0" w:evenVBand="0" w:oddHBand="0" w:evenHBand="0" w:firstRowFirstColumn="0" w:firstRowLastColumn="0" w:lastRowFirstColumn="0" w:lastRowLastColumn="0"/>
+            <w:tcW w:w="1668" w:type="dxa"/>
+          </w:tcPr>
+          <w:p>
+            <w:r>
+              <w:t>Para</w:t>
+            </w:r>
+          </w:p>
+        </w:tc>
+        <w:tc>
+          <w:tcPr>
+            <w:tcW w:w="6976" w:type="dxa"/>
+          </w:tcPr>
+          <w:p>
+            <w:pPr>
+              <w:cnfStyle w:val="000000100000" w:firstRow="0" w:lastRow="0" w:firstColumn="0" w:lastColumn="0" w:oddVBand="0" w:evenVBand="0" w:oddHBand="1" w:evenHBand="0" w:firstRowFirstColumn="0" w:firstRowLastColumn="0" w:lastRowFirstColumn="0" w:lastRowLastColumn="0"/>
+            </w:pPr>
+            <w:r>
+              <w:t>Analista programador</w:t>
+            </w:r>
+          </w:p>
+        </w:tc>
+      </w:tr>
+      <w:tr>
+        <w:tc>
+          <w:tcPr>
+            <w:cnfStyle w:val="001000000000" w:firstRow="0" w:lastRow="0" w:firstColumn="1" w:lastColumn="0" w:oddVBand="0" w:evenVBand="0" w:oddHBand="0" w:evenHBand="0" w:firstRowFirstColumn="0" w:firstRowLastColumn="0" w:lastRowFirstColumn="0" w:lastRowLastColumn="0"/>
+            <w:tcW w:w="1668" w:type="dxa"/>
+          </w:tcPr>
+          <w:p>
+            <w:r>
+              <w:t>Titulo</w:t>
+            </w:r>
+          </w:p>
+        </w:tc>
+        <w:tc>
+          <w:tcPr>
+            <w:tcW w:w="6976" w:type="dxa"/>
+          </w:tcPr>
+          <w:p>
+            <w:pPr>
+              <w:cnfStyle w:val="000000000000" w:firstRow="0" w:lastRow="0" w:firstColumn="0" w:lastColumn="0" w:oddVBand="0" w:evenVBand="0" w:oddHBand="0" w:evenHBand="0" w:firstRowFirstColumn="0" w:firstRowLastColumn="0" w:lastRowFirstColumn="0" w:lastRowLastColumn="0"/>
+            </w:pPr>
+            <w:r>
+              <w:t>Lista de versiones del sistema</w:t>
+            </w:r>
+          </w:p>
+        </w:tc>
+      </w:tr>
+      <w:tr>
+        <w:trPr>
+          <w:cnfStyle w:val="000000100000" w:firstRow="0" w:lastRow="0" w:firstColumn="0" w:lastColumn="0" w:oddVBand="0" w:evenVBand="0" w:oddHBand="1" w:evenHBand="0" w:firstRowFirstColumn="0" w:firstRowLastColumn="0" w:lastRowFirstColumn="0" w:lastRowLastColumn="0"/>
+        </w:trPr>
+        <w:tc>
+          <w:tcPr>
+            <w:cnfStyle w:val="001000000000" w:firstRow="0" w:lastRow="0" w:firstColumn="1" w:lastColumn="0" w:oddVBand="0" w:evenVBand="0" w:oddHBand="0" w:evenHBand="0" w:firstRowFirstColumn="0" w:firstRowLastColumn="0" w:lastRowFirstColumn="0" w:lastRowLastColumn="0"/>
+            <w:tcW w:w="1668" w:type="dxa"/>
+          </w:tcPr>
+          <w:p>
+            <w:r>
+              <w:t>Propósito</w:t>
+            </w:r>
+          </w:p>
+        </w:tc>
+        <w:tc>
+          <w:tcPr>
+            <w:tcW w:w="6976" w:type="dxa"/>
+          </w:tcPr>
+          <w:p>
+            <w:pPr>
+              <w:cnfStyle w:val="000000100000" w:firstRow="0" w:lastRow="0" w:firstColumn="0" w:lastColumn="0" w:oddVBand="0" w:evenVBand="0" w:oddHBand="1" w:evenHBand="0" w:firstRowFirstColumn="0" w:firstRowLastColumn="0" w:lastRowFirstColumn="0" w:lastRowLastColumn="0"/>
+            </w:pPr>
+            <w:r>
+              <w:t xml:space="preserve">Tener una lista de todas las versiones del sistema describiendo sus respectivos cambios realizados. </w:t>
+            </w:r>
+          </w:p>
+        </w:tc>
+      </w:tr>
+      <w:tr>
+        <w:tc>
+          <w:tcPr>
+            <w:cnfStyle w:val="001000000000" w:firstRow="0" w:lastRow="0" w:firstColumn="1" w:lastColumn="0" w:oddVBand="0" w:evenVBand="0" w:oddHBand="0" w:evenHBand="0" w:firstRowFirstColumn="0" w:firstRowLastColumn="0" w:lastRowFirstColumn="0" w:lastRowLastColumn="0"/>
+            <w:tcW w:w="1668" w:type="dxa"/>
+          </w:tcPr>
+          <w:p>
+            <w:r>
+              <w:t>Entradas</w:t>
+            </w:r>
+          </w:p>
+        </w:tc>
+        <w:tc>
+          <w:tcPr>
+            <w:tcW w:w="6976" w:type="dxa"/>
+          </w:tcPr>
+          <w:p>
+            <w:pPr>
+              <w:pStyle w:val="Prrafodelista"/>
+              <w:numPr>
+                <w:ilvl w:val="0"/>
+                <w:numId w:val="19"/>
+              </w:numPr>
+              <w:cnfStyle w:val="000000000000" w:firstRow="0" w:lastRow="0" w:firstColumn="0" w:lastColumn="0" w:oddVBand="0" w:evenVBand="0" w:oddHBand="0" w:evenHBand="0" w:firstRowFirstColumn="0" w:firstRowLastColumn="0" w:lastRowFirstColumn="0" w:lastRowLastColumn="0"/>
+            </w:pPr>
+            <w:r>
+              <w:t>Rango de fechas</w:t>
+            </w:r>
+          </w:p>
+          <w:p>
+            <w:pPr>
+              <w:pStyle w:val="Prrafodelista"/>
+              <w:numPr>
+                <w:ilvl w:val="0"/>
+                <w:numId w:val="19"/>
+              </w:numPr>
+              <w:cnfStyle w:val="000000000000" w:firstRow="0" w:lastRow="0" w:firstColumn="0" w:lastColumn="0" w:oddVBand="0" w:evenVBand="0" w:oddHBand="0" w:evenHBand="0" w:firstRowFirstColumn="0" w:firstRowLastColumn="0" w:lastRowFirstColumn="0" w:lastRowLastColumn="0"/>
+            </w:pPr>
+            <w:r>
+              <w:t>Sistema</w:t>
+            </w:r>
+          </w:p>
+        </w:tc>
+      </w:tr>
+      <w:tr>
+        <w:trPr>
+          <w:cnfStyle w:val="000000100000" w:firstRow="0" w:lastRow="0" w:firstColumn="0" w:lastColumn="0" w:oddVBand="0" w:evenVBand="0" w:oddHBand="1" w:evenHBand="0" w:firstRowFirstColumn="0" w:firstRowLastColumn="0" w:lastRowFirstColumn="0" w:lastRowLastColumn="0"/>
+        </w:trPr>
+        <w:tc>
+          <w:tcPr>
+            <w:cnfStyle w:val="001000000000" w:firstRow="0" w:lastRow="0" w:firstColumn="1" w:lastColumn="0" w:oddVBand="0" w:evenVBand="0" w:oddHBand="0" w:evenHBand="0" w:firstRowFirstColumn="0" w:firstRowLastColumn="0" w:lastRowFirstColumn="0" w:lastRowLastColumn="0"/>
+            <w:tcW w:w="1668" w:type="dxa"/>
+          </w:tcPr>
+          <w:p>
+            <w:r>
+              <w:t>Salidas</w:t>
+            </w:r>
+          </w:p>
+        </w:tc>
+        <w:tc>
+          <w:tcPr>
+            <w:tcW w:w="6976" w:type="dxa"/>
+          </w:tcPr>
+          <w:p>
+            <w:pPr>
+              <w:pStyle w:val="Prrafodelista"/>
+              <w:numPr>
+                <w:ilvl w:val="0"/>
+                <w:numId w:val="20"/>
+              </w:numPr>
+              <w:cnfStyle w:val="000000100000" w:firstRow="0" w:lastRow="0" w:firstColumn="0" w:lastColumn="0" w:oddVBand="0" w:evenVBand="0" w:oddHBand="1" w:evenHBand="0" w:firstRowFirstColumn="0" w:firstRowLastColumn="0" w:lastRowFirstColumn="0" w:lastRowLastColumn="0"/>
+            </w:pPr>
+            <w:r>
+              <w:t>Persona</w:t>
+            </w:r>
+          </w:p>
+          <w:p>
+            <w:pPr>
+              <w:pStyle w:val="Prrafodelista"/>
+              <w:numPr>
+                <w:ilvl w:val="0"/>
+                <w:numId w:val="20"/>
+              </w:numPr>
+              <w:cnfStyle w:val="000000100000" w:firstRow="0" w:lastRow="0" w:firstColumn="0" w:lastColumn="0" w:oddVBand="0" w:evenVBand="0" w:oddHBand="1" w:evenHBand="0" w:firstRowFirstColumn="0" w:firstRowLastColumn="0" w:lastRowFirstColumn="0" w:lastRowLastColumn="0"/>
+            </w:pPr>
+            <w:r>
+              <w:t>Fecha</w:t>
+            </w:r>
+          </w:p>
+          <w:p>
+            <w:pPr>
+              <w:pStyle w:val="Prrafodelista"/>
+              <w:numPr>
+                <w:ilvl w:val="0"/>
+                <w:numId w:val="20"/>
+              </w:numPr>
+              <w:cnfStyle w:val="000000100000" w:firstRow="0" w:lastRow="0" w:firstColumn="0" w:lastColumn="0" w:oddVBand="0" w:evenVBand="0" w:oddHBand="1" w:evenHBand="0" w:firstRowFirstColumn="0" w:firstRowLastColumn="0" w:lastRowFirstColumn="0" w:lastRowLastColumn="0"/>
+            </w:pPr>
+            <w:r>
+              <w:t>Versión</w:t>
+            </w:r>
+          </w:p>
+          <w:p>
+            <w:pPr>
+              <w:pStyle w:val="Prrafodelista"/>
+              <w:numPr>
+                <w:ilvl w:val="0"/>
+                <w:numId w:val="20"/>
+              </w:numPr>
+              <w:cnfStyle w:val="000000100000" w:firstRow="0" w:lastRow="0" w:firstColumn="0" w:lastColumn="0" w:oddVBand="0" w:evenVBand="0" w:oddHBand="1" w:evenHBand="0" w:firstRowFirstColumn="0" w:firstRowLastColumn="0" w:lastRowFirstColumn="0" w:lastRowLastColumn="0"/>
+            </w:pPr>
+            <w:r>
+              <w:t>Descripción de cambio</w:t>
+            </w:r>
+          </w:p>
+        </w:tc>
+      </w:tr>
+    </w:tbl>
+    <w:p>
+      <w:pPr>
+        <w:pStyle w:val="MNormal"/>
+        <w:spacing w:line="360" w:lineRule="auto"/>
+        <w:rPr>
+          <w:rFonts w:asciiTheme="minorHAnsi" w:hAnsiTheme="minorHAnsi"/>
+          <w:b/>
+          <w:sz w:val="28"/>
+        </w:rPr>
+      </w:pPr>
+    </w:p>
+    <w:tbl>
+      <w:tblPr>
+        <w:tblStyle w:val="Tabladecuadrcula6concolores-nfasis110"/>
+        <w:tblW w:w="0" w:type="auto"/>
+        <w:tblLook w:val="04A0" w:firstRow="1" w:lastRow="0" w:firstColumn="1" w:lastColumn="0" w:noHBand="0" w:noVBand="1"/>
+      </w:tblPr>
+      <w:tblGrid>
+        <w:gridCol w:w="1668"/>
+        <w:gridCol w:w="6976"/>
+      </w:tblGrid>
+      <w:tr>
+        <w:trPr>
+          <w:cnfStyle w:val="100000000000" w:firstRow="1" w:lastRow="0" w:firstColumn="0" w:lastColumn="0" w:oddVBand="0" w:evenVBand="0" w:oddHBand="0" w:evenHBand="0" w:firstRowFirstColumn="0" w:firstRowLastColumn="0" w:lastRowFirstColumn="0" w:lastRowLastColumn="0"/>
+        </w:trPr>
+        <w:tc>
+          <w:tcPr>
+            <w:cnfStyle w:val="001000000000" w:firstRow="0" w:lastRow="0" w:firstColumn="1" w:lastColumn="0" w:oddVBand="0" w:evenVBand="0" w:oddHBand="0" w:evenHBand="0" w:firstRowFirstColumn="0" w:firstRowLastColumn="0" w:lastRowFirstColumn="0" w:lastRowLastColumn="0"/>
+            <w:tcW w:w="1668" w:type="dxa"/>
+          </w:tcPr>
+          <w:p>
+            <w:r>
+              <w:t>ID</w:t>
+            </w:r>
+          </w:p>
+        </w:tc>
+        <w:tc>
+          <w:tcPr>
+            <w:tcW w:w="6976" w:type="dxa"/>
+          </w:tcPr>
+          <w:p>
+            <w:pPr>
+              <w:cnfStyle w:val="100000000000" w:firstRow="1" w:lastRow="0" w:firstColumn="0" w:lastColumn="0" w:oddVBand="0" w:evenVBand="0" w:oddHBand="0" w:evenHBand="0" w:firstRowFirstColumn="0" w:firstRowLastColumn="0" w:lastRowFirstColumn="0" w:lastRowLastColumn="0"/>
+            </w:pPr>
+            <w:r>
               <w:t>SGV_GP_ISP_013</w:t>
             </w:r>
           </w:p>
@@ -18979,7 +20262,7 @@
 </file>
 
 <file path=word/endnotes.xml><?xml version="1.0" encoding="utf-8"?>
-<w:endnotes xmlns:wpc="http://schemas.microsoft.com/office/word/2010/wordprocessingCanvas" xmlns:mc="http://schemas.openxmlformats.org/markup-compatibility/2006" xmlns:o="urn:schemas-microsoft-com:office:office" xmlns:r="http://schemas.openxmlformats.org/officeDocument/2006/relationships" xmlns:m="http://schemas.openxmlformats.org/officeDocument/2006/math" xmlns:v="urn:schemas-microsoft-com:vml" xmlns:wp14="http://schemas.microsoft.com/office/word/2010/wordprocessingDrawing" xmlns:wp="http://schemas.openxmlformats.org/drawingml/2006/wordprocessingDrawing" xmlns:w10="urn:schemas-microsoft-com:office:word" xmlns:w="http://schemas.openxmlformats.org/wordprocessingml/2006/main" xmlns:w14="http://schemas.microsoft.com/office/word/2010/wordml" xmlns:w15="http://schemas.microsoft.com/office/word/2012/wordml" xmlns:wpg="http://schemas.microsoft.com/office/word/2010/wordprocessingGroup" xmlns:wpi="http://schemas.microsoft.com/office/word/2010/wordprocessingInk" xmlns:wne="http://schemas.microsoft.com/office/word/2006/wordml" xmlns:wps="http://schemas.microsoft.com/office/word/2010/wordprocessingShape" mc:Ignorable="w14 w15 wp14">
+<w:endnotes xmlns:wpc="http://schemas.microsoft.com/office/word/2010/wordprocessingCanvas" xmlns:cx="http://schemas.microsoft.com/office/drawing/2014/chartex" xmlns:mc="http://schemas.openxmlformats.org/markup-compatibility/2006" xmlns:o="urn:schemas-microsoft-com:office:office" xmlns:r="http://schemas.openxmlformats.org/officeDocument/2006/relationships" xmlns:m="http://schemas.openxmlformats.org/officeDocument/2006/math" xmlns:v="urn:schemas-microsoft-com:vml" xmlns:wp14="http://schemas.microsoft.com/office/word/2010/wordprocessingDrawing" xmlns:wp="http://schemas.openxmlformats.org/drawingml/2006/wordprocessingDrawing" xmlns:w10="urn:schemas-microsoft-com:office:word" xmlns:w="http://schemas.openxmlformats.org/wordprocessingml/2006/main" xmlns:w14="http://schemas.microsoft.com/office/word/2010/wordml" xmlns:w15="http://schemas.microsoft.com/office/word/2012/wordml" xmlns:w16se="http://schemas.microsoft.com/office/word/2015/wordml/symex" xmlns:wpg="http://schemas.microsoft.com/office/word/2010/wordprocessingGroup" xmlns:wpi="http://schemas.microsoft.com/office/word/2010/wordprocessingInk" xmlns:wne="http://schemas.microsoft.com/office/word/2006/wordml" xmlns:wps="http://schemas.microsoft.com/office/word/2010/wordprocessingShape" mc:Ignorable="w14 w15 w16se wp14">
   <w:endnote w:type="separator" w:id="-1">
     <w:p>
       <w:r>
@@ -18998,7 +20281,7 @@
 </file>
 
 <file path=word/footer1.xml><?xml version="1.0" encoding="utf-8"?>
-<w:ftr xmlns:wpc="http://schemas.microsoft.com/office/word/2010/wordprocessingCanvas" xmlns:mc="http://schemas.openxmlformats.org/markup-compatibility/2006" xmlns:o="urn:schemas-microsoft-com:office:office" xmlns:r="http://schemas.openxmlformats.org/officeDocument/2006/relationships" xmlns:m="http://schemas.openxmlformats.org/officeDocument/2006/math" xmlns:v="urn:schemas-microsoft-com:vml" xmlns:wp14="http://schemas.microsoft.com/office/word/2010/wordprocessingDrawing" xmlns:wp="http://schemas.openxmlformats.org/drawingml/2006/wordprocessingDrawing" xmlns:w10="urn:schemas-microsoft-com:office:word" xmlns:w="http://schemas.openxmlformats.org/wordprocessingml/2006/main" xmlns:w14="http://schemas.microsoft.com/office/word/2010/wordml" xmlns:w15="http://schemas.microsoft.com/office/word/2012/wordml" xmlns:wpg="http://schemas.microsoft.com/office/word/2010/wordprocessingGroup" xmlns:wpi="http://schemas.microsoft.com/office/word/2010/wordprocessingInk" xmlns:wne="http://schemas.microsoft.com/office/word/2006/wordml" xmlns:wps="http://schemas.microsoft.com/office/word/2010/wordprocessingShape" mc:Ignorable="w14 w15 wp14">
+<w:ftr xmlns:wpc="http://schemas.microsoft.com/office/word/2010/wordprocessingCanvas" xmlns:cx="http://schemas.microsoft.com/office/drawing/2014/chartex" xmlns:mc="http://schemas.openxmlformats.org/markup-compatibility/2006" xmlns:o="urn:schemas-microsoft-com:office:office" xmlns:r="http://schemas.openxmlformats.org/officeDocument/2006/relationships" xmlns:m="http://schemas.openxmlformats.org/officeDocument/2006/math" xmlns:v="urn:schemas-microsoft-com:vml" xmlns:wp14="http://schemas.microsoft.com/office/word/2010/wordprocessingDrawing" xmlns:wp="http://schemas.openxmlformats.org/drawingml/2006/wordprocessingDrawing" xmlns:w10="urn:schemas-microsoft-com:office:word" xmlns:w="http://schemas.openxmlformats.org/wordprocessingml/2006/main" xmlns:w14="http://schemas.microsoft.com/office/word/2010/wordml" xmlns:w15="http://schemas.microsoft.com/office/word/2012/wordml" xmlns:w16se="http://schemas.microsoft.com/office/word/2015/wordml/symex" xmlns:wpg="http://schemas.microsoft.com/office/word/2010/wordprocessingGroup" xmlns:wpi="http://schemas.microsoft.com/office/word/2010/wordprocessingInk" xmlns:wne="http://schemas.microsoft.com/office/word/2006/wordml" xmlns:wps="http://schemas.microsoft.com/office/word/2010/wordprocessingShape" mc:Ignorable="w14 w15 w16se wp14">
   <w:p>
     <w:pPr>
       <w:pStyle w:val="Piedepgina"/>
@@ -19039,7 +20322,7 @@
         <w:rStyle w:val="Nmerodepgina"/>
         <w:noProof/>
       </w:rPr>
-      <w:t>21</w:t>
+      <w:t>22</w:t>
     </w:r>
     <w:r>
       <w:rPr>
@@ -19076,7 +20359,7 @@
         <w:rStyle w:val="Nmerodepgina"/>
         <w:noProof/>
       </w:rPr>
-      <w:t>23</w:t>
+      <w:t>25</w:t>
     </w:r>
     <w:r>
       <w:rPr>
@@ -19089,7 +20372,7 @@
 </file>
 
 <file path=word/footnotes.xml><?xml version="1.0" encoding="utf-8"?>
-<w:footnotes xmlns:wpc="http://schemas.microsoft.com/office/word/2010/wordprocessingCanvas" xmlns:mc="http://schemas.openxmlformats.org/markup-compatibility/2006" xmlns:o="urn:schemas-microsoft-com:office:office" xmlns:r="http://schemas.openxmlformats.org/officeDocument/2006/relationships" xmlns:m="http://schemas.openxmlformats.org/officeDocument/2006/math" xmlns:v="urn:schemas-microsoft-com:vml" xmlns:wp14="http://schemas.microsoft.com/office/word/2010/wordprocessingDrawing" xmlns:wp="http://schemas.openxmlformats.org/drawingml/2006/wordprocessingDrawing" xmlns:w10="urn:schemas-microsoft-com:office:word" xmlns:w="http://schemas.openxmlformats.org/wordprocessingml/2006/main" xmlns:w14="http://schemas.microsoft.com/office/word/2010/wordml" xmlns:w15="http://schemas.microsoft.com/office/word/2012/wordml" xmlns:wpg="http://schemas.microsoft.com/office/word/2010/wordprocessingGroup" xmlns:wpi="http://schemas.microsoft.com/office/word/2010/wordprocessingInk" xmlns:wne="http://schemas.microsoft.com/office/word/2006/wordml" xmlns:wps="http://schemas.microsoft.com/office/word/2010/wordprocessingShape" mc:Ignorable="w14 w15 wp14">
+<w:footnotes xmlns:wpc="http://schemas.microsoft.com/office/word/2010/wordprocessingCanvas" xmlns:cx="http://schemas.microsoft.com/office/drawing/2014/chartex" xmlns:mc="http://schemas.openxmlformats.org/markup-compatibility/2006" xmlns:o="urn:schemas-microsoft-com:office:office" xmlns:r="http://schemas.openxmlformats.org/officeDocument/2006/relationships" xmlns:m="http://schemas.openxmlformats.org/officeDocument/2006/math" xmlns:v="urn:schemas-microsoft-com:vml" xmlns:wp14="http://schemas.microsoft.com/office/word/2010/wordprocessingDrawing" xmlns:wp="http://schemas.openxmlformats.org/drawingml/2006/wordprocessingDrawing" xmlns:w10="urn:schemas-microsoft-com:office:word" xmlns:w="http://schemas.openxmlformats.org/wordprocessingml/2006/main" xmlns:w14="http://schemas.microsoft.com/office/word/2010/wordml" xmlns:w15="http://schemas.microsoft.com/office/word/2012/wordml" xmlns:w16se="http://schemas.microsoft.com/office/word/2015/wordml/symex" xmlns:wpg="http://schemas.microsoft.com/office/word/2010/wordprocessingGroup" xmlns:wpi="http://schemas.microsoft.com/office/word/2010/wordprocessingInk" xmlns:wne="http://schemas.microsoft.com/office/word/2006/wordml" xmlns:wps="http://schemas.microsoft.com/office/word/2010/wordprocessingShape" mc:Ignorable="w14 w15 w16se wp14">
   <w:footnote w:type="separator" w:id="-1">
     <w:p>
       <w:r>
@@ -19108,7 +20391,7 @@
 </file>
 
 <file path=word/numbering.xml><?xml version="1.0" encoding="utf-8"?>
-<w:numbering xmlns:wpc="http://schemas.microsoft.com/office/word/2010/wordprocessingCanvas" xmlns:mc="http://schemas.openxmlformats.org/markup-compatibility/2006" xmlns:o="urn:schemas-microsoft-com:office:office" xmlns:r="http://schemas.openxmlformats.org/officeDocument/2006/relationships" xmlns:m="http://schemas.openxmlformats.org/officeDocument/2006/math" xmlns:v="urn:schemas-microsoft-com:vml" xmlns:wp14="http://schemas.microsoft.com/office/word/2010/wordprocessingDrawing" xmlns:wp="http://schemas.openxmlformats.org/drawingml/2006/wordprocessingDrawing" xmlns:w10="urn:schemas-microsoft-com:office:word" xmlns:w="http://schemas.openxmlformats.org/wordprocessingml/2006/main" xmlns:w14="http://schemas.microsoft.com/office/word/2010/wordml" xmlns:w15="http://schemas.microsoft.com/office/word/2012/wordml" xmlns:wpg="http://schemas.microsoft.com/office/word/2010/wordprocessingGroup" xmlns:wpi="http://schemas.microsoft.com/office/word/2010/wordprocessingInk" xmlns:wne="http://schemas.microsoft.com/office/word/2006/wordml" xmlns:wps="http://schemas.microsoft.com/office/word/2010/wordprocessingShape" mc:Ignorable="w14 w15 wp14">
+<w:numbering xmlns:wpc="http://schemas.microsoft.com/office/word/2010/wordprocessingCanvas" xmlns:cx="http://schemas.microsoft.com/office/drawing/2014/chartex" xmlns:mc="http://schemas.openxmlformats.org/markup-compatibility/2006" xmlns:o="urn:schemas-microsoft-com:office:office" xmlns:r="http://schemas.openxmlformats.org/officeDocument/2006/relationships" xmlns:m="http://schemas.openxmlformats.org/officeDocument/2006/math" xmlns:v="urn:schemas-microsoft-com:vml" xmlns:wp14="http://schemas.microsoft.com/office/word/2010/wordprocessingDrawing" xmlns:wp="http://schemas.openxmlformats.org/drawingml/2006/wordprocessingDrawing" xmlns:w10="urn:schemas-microsoft-com:office:word" xmlns:w="http://schemas.openxmlformats.org/wordprocessingml/2006/main" xmlns:w14="http://schemas.microsoft.com/office/word/2010/wordml" xmlns:w15="http://schemas.microsoft.com/office/word/2012/wordml" xmlns:w16se="http://schemas.microsoft.com/office/word/2015/wordml/symex" xmlns:wpg="http://schemas.microsoft.com/office/word/2010/wordprocessingGroup" xmlns:wpi="http://schemas.microsoft.com/office/word/2010/wordprocessingInk" xmlns:wne="http://schemas.microsoft.com/office/word/2006/wordml" xmlns:wps="http://schemas.microsoft.com/office/word/2010/wordprocessingShape" mc:Ignorable="w14 w15 w16se wp14">
   <w:abstractNum w:abstractNumId="0" w15:restartNumberingAfterBreak="0">
     <w:nsid w:val="061506C8"/>
     <w:multiLevelType w:val="multilevel"/>
@@ -21339,7 +22622,7 @@
 </file>
 
 <file path=word/styles.xml><?xml version="1.0" encoding="utf-8"?>
-<w:styles xmlns:mc="http://schemas.openxmlformats.org/markup-compatibility/2006" xmlns:r="http://schemas.openxmlformats.org/officeDocument/2006/relationships" xmlns:w="http://schemas.openxmlformats.org/wordprocessingml/2006/main" xmlns:w14="http://schemas.microsoft.com/office/word/2010/wordml" xmlns:w15="http://schemas.microsoft.com/office/word/2012/wordml" mc:Ignorable="w14 w15">
+<w:styles xmlns:mc="http://schemas.openxmlformats.org/markup-compatibility/2006" xmlns:r="http://schemas.openxmlformats.org/officeDocument/2006/relationships" xmlns:w="http://schemas.openxmlformats.org/wordprocessingml/2006/main" xmlns:w14="http://schemas.microsoft.com/office/word/2010/wordml" xmlns:w15="http://schemas.microsoft.com/office/word/2012/wordml" xmlns:w16se="http://schemas.microsoft.com/office/word/2015/wordml/symex" mc:Ignorable="w14 w15 w16se">
   <w:docDefaults>
     <w:rPrDefault>
       <w:rPr>
@@ -22354,7 +23637,7 @@
     <w:name w:val="page number"/>
     <w:basedOn w:val="Fuentedeprrafopredeter"/>
   </w:style>
-  <w:style w:type="paragraph" w:styleId="TtulodeTDC">
+  <w:style w:type="paragraph" w:styleId="TtuloTDC">
     <w:name w:val="TOC Heading"/>
     <w:basedOn w:val="Ttulo1"/>
     <w:next w:val="Normal"/>
@@ -26914,7 +28197,7 @@
 </file>
 
 <file path=customXml/itemProps1.xml><?xml version="1.0" encoding="utf-8"?>
-<ds:datastoreItem xmlns:ds="http://schemas.openxmlformats.org/officeDocument/2006/customXml" ds:itemID="{BCE7050A-270B-4F36-88C8-23020A56E35F}">
+<ds:datastoreItem xmlns:ds="http://schemas.openxmlformats.org/officeDocument/2006/customXml" ds:itemID="{F6A203D6-0882-48D5-81B0-BEFA7A84EF71}">
   <ds:schemaRefs>
     <ds:schemaRef ds:uri="http://schemas.openxmlformats.org/officeDocument/2006/bibliography"/>
   </ds:schemaRefs>

</xml_diff>